<commit_message>
upload  new Unity project
</commit_message>
<xml_diff>
--- a/类银河恶魔城demo开发日志.docx
+++ b/类银河恶魔城demo开发日志.docx
@@ -366,321 +366,6 @@
                 <pic:pic xmlns:pic="http://schemas.openxmlformats.org/drawingml/2006/picture">
                   <pic:nvPicPr>
                     <pic:cNvPr id="1697503672" name=""/>
-                    <pic:cNvPicPr/>
-                  </pic:nvPicPr>
-                  <pic:blipFill>
-                    <a:blip r:embed="rId7"/>
-                    <a:stretch>
-                      <a:fillRect/>
-                    </a:stretch>
-                  </pic:blipFill>
-                  <pic:spPr>
-                    <a:xfrm>
-                      <a:off x="0" y="0"/>
-                      <a:ext cx="5274310" cy="2966720"/>
-                    </a:xfrm>
-                    <a:prstGeom prst="rect">
-                      <a:avLst/>
-                    </a:prstGeom>
-                  </pic:spPr>
-                </pic:pic>
-              </a:graphicData>
-            </a:graphic>
-          </wp:inline>
-        </w:drawing>
-      </w:r>
-    </w:p>
-    <w:p>
-      <w:pPr>
-        <w:jc w:val="left"/>
-        <w:rPr>
-          <w:rFonts w:ascii="宋体" w:eastAsia="宋体" w:hAnsi="宋体" w:hint="eastAsia"/>
-          <w:sz w:val="24"/>
-          <w:szCs w:val="24"/>
-        </w:rPr>
-      </w:pPr>
-    </w:p>
-    <w:p>
-      <w:pPr>
-        <w:jc w:val="left"/>
-        <w:rPr>
-          <w:rFonts w:ascii="宋体" w:eastAsia="宋体" w:hAnsi="宋体" w:hint="eastAsia"/>
-          <w:b/>
-          <w:bCs/>
-          <w:i/>
-          <w:iCs/>
-          <w:sz w:val="24"/>
-          <w:szCs w:val="24"/>
-        </w:rPr>
-      </w:pPr>
-      <w:r>
-        <w:rPr>
-          <w:rFonts w:ascii="宋体" w:eastAsia="宋体" w:hAnsi="宋体" w:hint="eastAsia"/>
-          <w:b/>
-          <w:bCs/>
-          <w:i/>
-          <w:iCs/>
-          <w:sz w:val="24"/>
-          <w:szCs w:val="24"/>
-        </w:rPr>
-        <w:t>Player类</w:t>
-      </w:r>
-      <w:r>
-        <w:rPr>
-          <w:rFonts w:ascii="宋体" w:eastAsia="宋体" w:hAnsi="宋体" w:hint="eastAsia"/>
-          <w:b/>
-          <w:bCs/>
-          <w:i/>
-          <w:iCs/>
-          <w:sz w:val="24"/>
-          <w:szCs w:val="24"/>
-        </w:rPr>
-        <w:t>（继承自MonoBehavior）</w:t>
-      </w:r>
-    </w:p>
-    <w:p>
-      <w:pPr>
-        <w:jc w:val="left"/>
-        <w:rPr>
-          <w:rFonts w:ascii="宋体" w:eastAsia="宋体" w:hAnsi="宋体" w:hint="eastAsia"/>
-          <w:sz w:val="24"/>
-          <w:szCs w:val="24"/>
-        </w:rPr>
-      </w:pPr>
-      <w:r>
-        <w:rPr>
-          <w:rFonts w:ascii="宋体" w:eastAsia="宋体" w:hAnsi="宋体" w:hint="eastAsia"/>
-          <w:sz w:val="24"/>
-          <w:szCs w:val="24"/>
-        </w:rPr>
-        <w:t>作用是用于代表玩家对象，用于控制玩家输入和状态机</w:t>
-      </w:r>
-    </w:p>
-    <w:p>
-      <w:pPr>
-        <w:jc w:val="left"/>
-        <w:rPr>
-          <w:rFonts w:ascii="宋体" w:eastAsia="宋体" w:hAnsi="宋体" w:hint="eastAsia"/>
-          <w:sz w:val="24"/>
-          <w:szCs w:val="24"/>
-        </w:rPr>
-      </w:pPr>
-      <w:r>
-        <w:rPr>
-          <w:rFonts w:ascii="宋体" w:eastAsia="宋体" w:hAnsi="宋体" w:hint="eastAsia"/>
-          <w:sz w:val="24"/>
-          <w:szCs w:val="24"/>
-        </w:rPr>
-        <w:t>参数：</w:t>
-      </w:r>
-    </w:p>
-    <w:p>
-      <w:pPr>
-        <w:jc w:val="left"/>
-        <w:rPr>
-          <w:rFonts w:ascii="宋体" w:eastAsia="宋体" w:hAnsi="宋体" w:hint="eastAsia"/>
-          <w:sz w:val="24"/>
-          <w:szCs w:val="24"/>
-        </w:rPr>
-      </w:pPr>
-      <w:r>
-        <w:rPr>
-          <w:rFonts w:ascii="宋体" w:eastAsia="宋体" w:hAnsi="宋体" w:hint="eastAsia"/>
-          <w:sz w:val="24"/>
-          <w:szCs w:val="24"/>
-        </w:rPr>
-        <w:t>Input作用是处理玩家输入（使用了新版本的InputSystem）</w:t>
-      </w:r>
-    </w:p>
-    <w:p>
-      <w:pPr>
-        <w:jc w:val="left"/>
-        <w:rPr>
-          <w:rFonts w:ascii="宋体" w:eastAsia="宋体" w:hAnsi="宋体" w:hint="eastAsia"/>
-          <w:sz w:val="24"/>
-          <w:szCs w:val="24"/>
-        </w:rPr>
-      </w:pPr>
-      <w:r>
-        <w:rPr>
-          <w:rFonts w:ascii="宋体" w:eastAsia="宋体" w:hAnsi="宋体" w:hint="eastAsia"/>
-          <w:sz w:val="24"/>
-          <w:szCs w:val="24"/>
-        </w:rPr>
-        <w:t>stateMachine是玩家的状态机</w:t>
-      </w:r>
-    </w:p>
-    <w:p>
-      <w:pPr>
-        <w:jc w:val="left"/>
-        <w:rPr>
-          <w:rFonts w:ascii="宋体" w:eastAsia="宋体" w:hAnsi="宋体" w:hint="eastAsia"/>
-          <w:sz w:val="24"/>
-          <w:szCs w:val="24"/>
-        </w:rPr>
-      </w:pPr>
-      <w:r>
-        <w:rPr>
-          <w:rFonts w:ascii="宋体" w:eastAsia="宋体" w:hAnsi="宋体" w:hint="eastAsia"/>
-          <w:sz w:val="24"/>
-          <w:szCs w:val="24"/>
-        </w:rPr>
-        <w:t>idleState是待机状态</w:t>
-      </w:r>
-    </w:p>
-    <w:p>
-      <w:pPr>
-        <w:jc w:val="left"/>
-        <w:rPr>
-          <w:rFonts w:ascii="宋体" w:eastAsia="宋体" w:hAnsi="宋体" w:hint="eastAsia"/>
-          <w:sz w:val="24"/>
-          <w:szCs w:val="24"/>
-        </w:rPr>
-      </w:pPr>
-      <w:r>
-        <w:rPr>
-          <w:rFonts w:ascii="宋体" w:eastAsia="宋体" w:hAnsi="宋体" w:hint="eastAsia"/>
-          <w:sz w:val="24"/>
-          <w:szCs w:val="24"/>
-        </w:rPr>
-        <w:t>moveState是移动状态</w:t>
-      </w:r>
-    </w:p>
-    <w:p>
-      <w:pPr>
-        <w:jc w:val="left"/>
-        <w:rPr>
-          <w:rFonts w:ascii="宋体" w:eastAsia="宋体" w:hAnsi="宋体" w:hint="eastAsia"/>
-          <w:sz w:val="24"/>
-          <w:szCs w:val="24"/>
-        </w:rPr>
-      </w:pPr>
-      <w:r>
-        <w:rPr>
-          <w:rFonts w:ascii="宋体" w:eastAsia="宋体" w:hAnsi="宋体" w:hint="eastAsia"/>
-          <w:sz w:val="24"/>
-          <w:szCs w:val="24"/>
-        </w:rPr>
-        <w:lastRenderedPageBreak/>
-        <w:t>moveInput是玩家控制移动时的输入</w:t>
-      </w:r>
-    </w:p>
-    <w:p>
-      <w:pPr>
-        <w:jc w:val="left"/>
-        <w:rPr>
-          <w:rFonts w:ascii="宋体" w:eastAsia="宋体" w:hAnsi="宋体" w:hint="eastAsia"/>
-          <w:sz w:val="24"/>
-          <w:szCs w:val="24"/>
-        </w:rPr>
-      </w:pPr>
-      <w:r>
-        <w:rPr>
-          <w:rFonts w:ascii="宋体" w:eastAsia="宋体" w:hAnsi="宋体" w:hint="eastAsia"/>
-          <w:sz w:val="24"/>
-          <w:szCs w:val="24"/>
-        </w:rPr>
-        <w:t>方法：</w:t>
-      </w:r>
-    </w:p>
-    <w:p>
-      <w:pPr>
-        <w:jc w:val="left"/>
-        <w:rPr>
-          <w:rFonts w:ascii="宋体" w:eastAsia="宋体" w:hAnsi="宋体" w:hint="eastAsia"/>
-          <w:sz w:val="24"/>
-          <w:szCs w:val="24"/>
-        </w:rPr>
-      </w:pPr>
-      <w:r>
-        <w:rPr>
-          <w:rFonts w:ascii="宋体" w:eastAsia="宋体" w:hAnsi="宋体" w:hint="eastAsia"/>
-          <w:sz w:val="24"/>
-          <w:szCs w:val="24"/>
-        </w:rPr>
-        <w:t>Awake在启动时调用，用于初始化各个状态、状态机和输入系统</w:t>
-      </w:r>
-    </w:p>
-    <w:p>
-      <w:pPr>
-        <w:jc w:val="left"/>
-        <w:rPr>
-          <w:rFonts w:ascii="宋体" w:eastAsia="宋体" w:hAnsi="宋体" w:hint="eastAsia"/>
-          <w:sz w:val="24"/>
-          <w:szCs w:val="24"/>
-        </w:rPr>
-      </w:pPr>
-      <w:r>
-        <w:rPr>
-          <w:rFonts w:ascii="宋体" w:eastAsia="宋体" w:hAnsi="宋体" w:hint="eastAsia"/>
-          <w:sz w:val="24"/>
-          <w:szCs w:val="24"/>
-        </w:rPr>
-        <w:t>OnEnable在脚本启用时，启动输入系统并注册输入事件</w:t>
-      </w:r>
-    </w:p>
-    <w:p>
-      <w:pPr>
-        <w:jc w:val="left"/>
-        <w:rPr>
-          <w:rFonts w:ascii="宋体" w:eastAsia="宋体" w:hAnsi="宋体" w:hint="eastAsia"/>
-          <w:sz w:val="24"/>
-          <w:szCs w:val="24"/>
-        </w:rPr>
-      </w:pPr>
-      <w:r>
-        <w:rPr>
-          <w:rFonts w:ascii="宋体" w:eastAsia="宋体" w:hAnsi="宋体" w:hint="eastAsia"/>
-          <w:sz w:val="24"/>
-          <w:szCs w:val="24"/>
-        </w:rPr>
-        <w:t>Start在第一次帧更新之前初始化状态机状态，从空闲状态开始</w:t>
-      </w:r>
-    </w:p>
-    <w:p>
-      <w:pPr>
-        <w:jc w:val="left"/>
-        <w:rPr>
-          <w:rFonts w:ascii="宋体" w:eastAsia="宋体" w:hAnsi="宋体" w:hint="eastAsia"/>
-          <w:sz w:val="24"/>
-          <w:szCs w:val="24"/>
-        </w:rPr>
-      </w:pPr>
-      <w:r>
-        <w:rPr>
-          <w:rFonts w:ascii="宋体" w:eastAsia="宋体" w:hAnsi="宋体" w:hint="eastAsia"/>
-          <w:sz w:val="24"/>
-          <w:szCs w:val="24"/>
-        </w:rPr>
-        <w:t>Update每一帧更新，以此更新状态机状态</w:t>
-      </w:r>
-    </w:p>
-    <w:p>
-      <w:pPr>
-        <w:jc w:val="left"/>
-        <w:rPr>
-          <w:rFonts w:ascii="宋体" w:eastAsia="宋体" w:hAnsi="宋体" w:hint="eastAsia"/>
-          <w:sz w:val="24"/>
-          <w:szCs w:val="24"/>
-        </w:rPr>
-      </w:pPr>
-      <w:r>
-        <w:rPr>
-          <w:noProof/>
-        </w:rPr>
-        <w:drawing>
-          <wp:inline distT="0" distB="0" distL="0" distR="0" wp14:anchorId="789DAE63" wp14:editId="60F452B6">
-            <wp:extent cx="5274310" cy="2966720"/>
-            <wp:effectExtent l="0" t="0" r="2540" b="5080"/>
-            <wp:docPr id="1969047912" name="图片 1"/>
-            <wp:cNvGraphicFramePr>
-              <a:graphicFrameLocks xmlns:a="http://schemas.openxmlformats.org/drawingml/2006/main" noChangeAspect="1"/>
-            </wp:cNvGraphicFramePr>
-            <a:graphic xmlns:a="http://schemas.openxmlformats.org/drawingml/2006/main">
-              <a:graphicData uri="http://schemas.openxmlformats.org/drawingml/2006/picture">
-                <pic:pic xmlns:pic="http://schemas.openxmlformats.org/drawingml/2006/picture">
-                  <pic:nvPicPr>
-                    <pic:cNvPr id="1969047912" name=""/>
                     <pic:cNvPicPr/>
                   </pic:nvPicPr>
                   <pic:blipFill>
@@ -738,7 +423,7 @@
           <w:sz w:val="24"/>
           <w:szCs w:val="24"/>
         </w:rPr>
-        <w:t>PlayerIdleState类</w:t>
+        <w:t>Player类</w:t>
       </w:r>
       <w:r>
         <w:rPr>
@@ -750,25 +435,25 @@
           <w:sz w:val="24"/>
           <w:szCs w:val="24"/>
         </w:rPr>
-        <w:t>（继承Entity）</w:t>
-      </w:r>
-    </w:p>
-    <w:p>
-      <w:pPr>
-        <w:jc w:val="left"/>
-        <w:rPr>
-          <w:rFonts w:ascii="宋体" w:eastAsia="宋体" w:hAnsi="宋体" w:hint="eastAsia"/>
-          <w:sz w:val="24"/>
-          <w:szCs w:val="24"/>
-        </w:rPr>
-      </w:pPr>
-      <w:r>
-        <w:rPr>
-          <w:rFonts w:ascii="宋体" w:eastAsia="宋体" w:hAnsi="宋体" w:hint="eastAsia"/>
-          <w:sz w:val="24"/>
-          <w:szCs w:val="24"/>
-        </w:rPr>
-        <w:t>作用是继承自基类，定义了玩家空闲状态</w:t>
+        <w:t>（继承自MonoBehavior）</w:t>
+      </w:r>
+    </w:p>
+    <w:p>
+      <w:pPr>
+        <w:jc w:val="left"/>
+        <w:rPr>
+          <w:rFonts w:ascii="宋体" w:eastAsia="宋体" w:hAnsi="宋体" w:hint="eastAsia"/>
+          <w:sz w:val="24"/>
+          <w:szCs w:val="24"/>
+        </w:rPr>
+      </w:pPr>
+      <w:r>
+        <w:rPr>
+          <w:rFonts w:ascii="宋体" w:eastAsia="宋体" w:hAnsi="宋体" w:hint="eastAsia"/>
+          <w:sz w:val="24"/>
+          <w:szCs w:val="24"/>
+        </w:rPr>
+        <w:t>作用是用于代表玩家对象，用于控制玩家输入和状态机</w:t>
       </w:r>
     </w:p>
     <w:p>
@@ -804,7 +489,80 @@
           <w:sz w:val="24"/>
           <w:szCs w:val="24"/>
         </w:rPr>
-        <w:t>从构造方法中继承自基类</w:t>
+        <w:t>Input作用是处理玩家输入（使用了新版本的InputSystem）</w:t>
+      </w:r>
+    </w:p>
+    <w:p>
+      <w:pPr>
+        <w:jc w:val="left"/>
+        <w:rPr>
+          <w:rFonts w:ascii="宋体" w:eastAsia="宋体" w:hAnsi="宋体" w:hint="eastAsia"/>
+          <w:sz w:val="24"/>
+          <w:szCs w:val="24"/>
+        </w:rPr>
+      </w:pPr>
+      <w:r>
+        <w:rPr>
+          <w:rFonts w:ascii="宋体" w:eastAsia="宋体" w:hAnsi="宋体" w:hint="eastAsia"/>
+          <w:sz w:val="24"/>
+          <w:szCs w:val="24"/>
+        </w:rPr>
+        <w:t>stateMachine是玩家的状态机</w:t>
+      </w:r>
+    </w:p>
+    <w:p>
+      <w:pPr>
+        <w:jc w:val="left"/>
+        <w:rPr>
+          <w:rFonts w:ascii="宋体" w:eastAsia="宋体" w:hAnsi="宋体" w:hint="eastAsia"/>
+          <w:sz w:val="24"/>
+          <w:szCs w:val="24"/>
+        </w:rPr>
+      </w:pPr>
+      <w:r>
+        <w:rPr>
+          <w:rFonts w:ascii="宋体" w:eastAsia="宋体" w:hAnsi="宋体" w:hint="eastAsia"/>
+          <w:sz w:val="24"/>
+          <w:szCs w:val="24"/>
+        </w:rPr>
+        <w:t>idleState是待机状态</w:t>
+      </w:r>
+    </w:p>
+    <w:p>
+      <w:pPr>
+        <w:jc w:val="left"/>
+        <w:rPr>
+          <w:rFonts w:ascii="宋体" w:eastAsia="宋体" w:hAnsi="宋体" w:hint="eastAsia"/>
+          <w:sz w:val="24"/>
+          <w:szCs w:val="24"/>
+        </w:rPr>
+      </w:pPr>
+      <w:r>
+        <w:rPr>
+          <w:rFonts w:ascii="宋体" w:eastAsia="宋体" w:hAnsi="宋体" w:hint="eastAsia"/>
+          <w:sz w:val="24"/>
+          <w:szCs w:val="24"/>
+        </w:rPr>
+        <w:t>moveState是移动状态</w:t>
+      </w:r>
+    </w:p>
+    <w:p>
+      <w:pPr>
+        <w:jc w:val="left"/>
+        <w:rPr>
+          <w:rFonts w:ascii="宋体" w:eastAsia="宋体" w:hAnsi="宋体" w:hint="eastAsia"/>
+          <w:sz w:val="24"/>
+          <w:szCs w:val="24"/>
+        </w:rPr>
+      </w:pPr>
+      <w:r>
+        <w:rPr>
+          <w:rFonts w:ascii="宋体" w:eastAsia="宋体" w:hAnsi="宋体" w:hint="eastAsia"/>
+          <w:sz w:val="24"/>
+          <w:szCs w:val="24"/>
+        </w:rPr>
+        <w:lastRenderedPageBreak/>
+        <w:t>moveInput是玩家控制移动时的输入</w:t>
       </w:r>
     </w:p>
     <w:p>
@@ -840,25 +598,61 @@
           <w:sz w:val="24"/>
           <w:szCs w:val="24"/>
         </w:rPr>
-        <w:t>Enter，Update，Exit，均继承自Entity类</w:t>
-      </w:r>
-    </w:p>
-    <w:p>
-      <w:pPr>
-        <w:jc w:val="left"/>
-        <w:rPr>
-          <w:rFonts w:ascii="宋体" w:eastAsia="宋体" w:hAnsi="宋体" w:hint="eastAsia"/>
-          <w:sz w:val="24"/>
-          <w:szCs w:val="24"/>
-        </w:rPr>
-      </w:pPr>
-      <w:r>
-        <w:rPr>
-          <w:rFonts w:ascii="宋体" w:eastAsia="宋体" w:hAnsi="宋体" w:hint="eastAsia"/>
-          <w:sz w:val="24"/>
-          <w:szCs w:val="24"/>
-        </w:rPr>
-        <w:t>其中Update方法设定了当玩家的输入不为null时，状态机切换到行走状态</w:t>
+        <w:t>Awake在启动时调用，用于初始化各个状态、状态机和输入系统</w:t>
+      </w:r>
+    </w:p>
+    <w:p>
+      <w:pPr>
+        <w:jc w:val="left"/>
+        <w:rPr>
+          <w:rFonts w:ascii="宋体" w:eastAsia="宋体" w:hAnsi="宋体" w:hint="eastAsia"/>
+          <w:sz w:val="24"/>
+          <w:szCs w:val="24"/>
+        </w:rPr>
+      </w:pPr>
+      <w:r>
+        <w:rPr>
+          <w:rFonts w:ascii="宋体" w:eastAsia="宋体" w:hAnsi="宋体" w:hint="eastAsia"/>
+          <w:sz w:val="24"/>
+          <w:szCs w:val="24"/>
+        </w:rPr>
+        <w:t>OnEnable在脚本启用时，启动输入系统并注册输入事件</w:t>
+      </w:r>
+    </w:p>
+    <w:p>
+      <w:pPr>
+        <w:jc w:val="left"/>
+        <w:rPr>
+          <w:rFonts w:ascii="宋体" w:eastAsia="宋体" w:hAnsi="宋体" w:hint="eastAsia"/>
+          <w:sz w:val="24"/>
+          <w:szCs w:val="24"/>
+        </w:rPr>
+      </w:pPr>
+      <w:r>
+        <w:rPr>
+          <w:rFonts w:ascii="宋体" w:eastAsia="宋体" w:hAnsi="宋体" w:hint="eastAsia"/>
+          <w:sz w:val="24"/>
+          <w:szCs w:val="24"/>
+        </w:rPr>
+        <w:t>Start在第一次帧更新之前初始化状态机状态，从空闲状态开始</w:t>
+      </w:r>
+    </w:p>
+    <w:p>
+      <w:pPr>
+        <w:jc w:val="left"/>
+        <w:rPr>
+          <w:rFonts w:ascii="宋体" w:eastAsia="宋体" w:hAnsi="宋体" w:hint="eastAsia"/>
+          <w:sz w:val="24"/>
+          <w:szCs w:val="24"/>
+        </w:rPr>
+      </w:pPr>
+      <w:r>
+        <w:rPr>
+          <w:rFonts w:ascii="宋体" w:eastAsia="宋体" w:hAnsi="宋体" w:hint="eastAsia"/>
+          <w:sz w:val="24"/>
+          <w:szCs w:val="24"/>
+        </w:rPr>
+        <w:t>Update每一帧更新，以此更新状态机状态</w:t>
       </w:r>
     </w:p>
     <w:p>
@@ -874,12 +668,11 @@
         <w:rPr>
           <w:noProof/>
         </w:rPr>
-        <w:lastRenderedPageBreak/>
         <w:drawing>
-          <wp:inline distT="0" distB="0" distL="0" distR="0" wp14:anchorId="41E58F90" wp14:editId="3DD2B2A7">
+          <wp:inline distT="0" distB="0" distL="0" distR="0" wp14:anchorId="789DAE63" wp14:editId="60F452B6">
             <wp:extent cx="5274310" cy="2966720"/>
             <wp:effectExtent l="0" t="0" r="2540" b="5080"/>
-            <wp:docPr id="1578378592" name="图片 1"/>
+            <wp:docPr id="1969047912" name="图片 1"/>
             <wp:cNvGraphicFramePr>
               <a:graphicFrameLocks xmlns:a="http://schemas.openxmlformats.org/drawingml/2006/main" noChangeAspect="1"/>
             </wp:cNvGraphicFramePr>
@@ -887,7 +680,7 @@
               <a:graphicData uri="http://schemas.openxmlformats.org/drawingml/2006/picture">
                 <pic:pic xmlns:pic="http://schemas.openxmlformats.org/drawingml/2006/picture">
                   <pic:nvPicPr>
-                    <pic:cNvPr id="1578378592" name=""/>
+                    <pic:cNvPr id="1969047912" name=""/>
                     <pic:cNvPicPr/>
                   </pic:nvPicPr>
                   <pic:blipFill>
@@ -927,13 +720,6 @@
         <w:jc w:val="left"/>
         <w:rPr>
           <w:rFonts w:ascii="宋体" w:eastAsia="宋体" w:hAnsi="宋体" w:hint="eastAsia"/>
-          <w:sz w:val="24"/>
-          <w:szCs w:val="24"/>
-        </w:rPr>
-      </w:pPr>
-      <w:r>
-        <w:rPr>
-          <w:rFonts w:ascii="宋体" w:eastAsia="宋体" w:hAnsi="宋体" w:hint="eastAsia"/>
           <w:b/>
           <w:bCs/>
           <w:i/>
@@ -941,25 +727,48 @@
           <w:sz w:val="24"/>
           <w:szCs w:val="24"/>
         </w:rPr>
-        <w:t>PlayerMoveState类（继承Entity）</w:t>
-      </w:r>
-    </w:p>
-    <w:p>
-      <w:pPr>
-        <w:jc w:val="left"/>
-        <w:rPr>
-          <w:rFonts w:ascii="宋体" w:eastAsia="宋体" w:hAnsi="宋体" w:hint="eastAsia"/>
-          <w:sz w:val="24"/>
-          <w:szCs w:val="24"/>
-        </w:rPr>
-      </w:pPr>
-      <w:r>
-        <w:rPr>
-          <w:rFonts w:ascii="宋体" w:eastAsia="宋体" w:hAnsi="宋体" w:hint="eastAsia"/>
-          <w:sz w:val="24"/>
-          <w:szCs w:val="24"/>
-        </w:rPr>
-        <w:t>作用是定义玩家的移动状态</w:t>
+      </w:pPr>
+      <w:r>
+        <w:rPr>
+          <w:rFonts w:ascii="宋体" w:eastAsia="宋体" w:hAnsi="宋体" w:hint="eastAsia"/>
+          <w:b/>
+          <w:bCs/>
+          <w:i/>
+          <w:iCs/>
+          <w:sz w:val="24"/>
+          <w:szCs w:val="24"/>
+        </w:rPr>
+        <w:t>PlayerIdleState类</w:t>
+      </w:r>
+      <w:r>
+        <w:rPr>
+          <w:rFonts w:ascii="宋体" w:eastAsia="宋体" w:hAnsi="宋体" w:hint="eastAsia"/>
+          <w:b/>
+          <w:bCs/>
+          <w:i/>
+          <w:iCs/>
+          <w:sz w:val="24"/>
+          <w:szCs w:val="24"/>
+        </w:rPr>
+        <w:t>（继承Entity）</w:t>
+      </w:r>
+    </w:p>
+    <w:p>
+      <w:pPr>
+        <w:jc w:val="left"/>
+        <w:rPr>
+          <w:rFonts w:ascii="宋体" w:eastAsia="宋体" w:hAnsi="宋体" w:hint="eastAsia"/>
+          <w:sz w:val="24"/>
+          <w:szCs w:val="24"/>
+        </w:rPr>
+      </w:pPr>
+      <w:r>
+        <w:rPr>
+          <w:rFonts w:ascii="宋体" w:eastAsia="宋体" w:hAnsi="宋体" w:hint="eastAsia"/>
+          <w:sz w:val="24"/>
+          <w:szCs w:val="24"/>
+        </w:rPr>
+        <w:t>作用是继承自基类，定义了玩家空闲状态</w:t>
       </w:r>
     </w:p>
     <w:p>
@@ -995,7 +804,7 @@
           <w:sz w:val="24"/>
           <w:szCs w:val="24"/>
         </w:rPr>
-        <w:t>通过构造函数继承自基类</w:t>
+        <w:t>从构造方法中继承自基类</w:t>
       </w:r>
     </w:p>
     <w:p>
@@ -1031,25 +840,25 @@
           <w:sz w:val="24"/>
           <w:szCs w:val="24"/>
         </w:rPr>
-        <w:t>Enter，Update，Exit均继承自基类</w:t>
-      </w:r>
-    </w:p>
-    <w:p>
-      <w:pPr>
-        <w:jc w:val="left"/>
-        <w:rPr>
-          <w:rFonts w:ascii="宋体" w:eastAsia="宋体" w:hAnsi="宋体" w:hint="eastAsia"/>
-          <w:sz w:val="24"/>
-          <w:szCs w:val="24"/>
-        </w:rPr>
-      </w:pPr>
-      <w:r>
-        <w:rPr>
-          <w:rFonts w:ascii="宋体" w:eastAsia="宋体" w:hAnsi="宋体" w:hint="eastAsia"/>
-          <w:sz w:val="24"/>
-          <w:szCs w:val="24"/>
-        </w:rPr>
-        <w:t>其中Update方法定义了当玩家的移动输入为零时状态切换为空闲。</w:t>
+        <w:t>Enter，Update，Exit，均继承自Entity类</w:t>
+      </w:r>
+    </w:p>
+    <w:p>
+      <w:pPr>
+        <w:jc w:val="left"/>
+        <w:rPr>
+          <w:rFonts w:ascii="宋体" w:eastAsia="宋体" w:hAnsi="宋体" w:hint="eastAsia"/>
+          <w:sz w:val="24"/>
+          <w:szCs w:val="24"/>
+        </w:rPr>
+      </w:pPr>
+      <w:r>
+        <w:rPr>
+          <w:rFonts w:ascii="宋体" w:eastAsia="宋体" w:hAnsi="宋体" w:hint="eastAsia"/>
+          <w:sz w:val="24"/>
+          <w:szCs w:val="24"/>
+        </w:rPr>
+        <w:t>其中Update方法设定了当玩家的输入不为null时，状态机切换到行走状态</w:t>
       </w:r>
     </w:p>
     <w:p>
@@ -1065,11 +874,12 @@
         <w:rPr>
           <w:noProof/>
         </w:rPr>
+        <w:lastRenderedPageBreak/>
         <w:drawing>
-          <wp:inline distT="0" distB="0" distL="0" distR="0" wp14:anchorId="46BAC5E3" wp14:editId="703A135F">
+          <wp:inline distT="0" distB="0" distL="0" distR="0" wp14:anchorId="41E58F90" wp14:editId="3DD2B2A7">
             <wp:extent cx="5274310" cy="2966720"/>
             <wp:effectExtent l="0" t="0" r="2540" b="5080"/>
-            <wp:docPr id="1476402637" name="图片 1"/>
+            <wp:docPr id="1578378592" name="图片 1"/>
             <wp:cNvGraphicFramePr>
               <a:graphicFrameLocks xmlns:a="http://schemas.openxmlformats.org/drawingml/2006/main" noChangeAspect="1"/>
             </wp:cNvGraphicFramePr>
@@ -1077,7 +887,7 @@
               <a:graphicData uri="http://schemas.openxmlformats.org/drawingml/2006/picture">
                 <pic:pic xmlns:pic="http://schemas.openxmlformats.org/drawingml/2006/picture">
                   <pic:nvPicPr>
-                    <pic:cNvPr id="1476402637" name=""/>
+                    <pic:cNvPr id="1578378592" name=""/>
                     <pic:cNvPicPr/>
                   </pic:nvPicPr>
                   <pic:blipFill>
@@ -1117,6 +927,13 @@
         <w:jc w:val="left"/>
         <w:rPr>
           <w:rFonts w:ascii="宋体" w:eastAsia="宋体" w:hAnsi="宋体" w:hint="eastAsia"/>
+          <w:sz w:val="24"/>
+          <w:szCs w:val="24"/>
+        </w:rPr>
+      </w:pPr>
+      <w:r>
+        <w:rPr>
+          <w:rFonts w:ascii="宋体" w:eastAsia="宋体" w:hAnsi="宋体" w:hint="eastAsia"/>
           <w:b/>
           <w:bCs/>
           <w:i/>
@@ -1124,36 +941,25 @@
           <w:sz w:val="24"/>
           <w:szCs w:val="24"/>
         </w:rPr>
-      </w:pPr>
-      <w:r>
-        <w:rPr>
-          <w:rFonts w:ascii="宋体" w:eastAsia="宋体" w:hAnsi="宋体" w:hint="eastAsia"/>
-          <w:b/>
-          <w:bCs/>
-          <w:i/>
-          <w:iCs/>
-          <w:sz w:val="24"/>
-          <w:szCs w:val="24"/>
-        </w:rPr>
-        <w:t>StateMachine类</w:t>
-      </w:r>
-    </w:p>
-    <w:p>
-      <w:pPr>
-        <w:jc w:val="left"/>
-        <w:rPr>
-          <w:rFonts w:ascii="宋体" w:eastAsia="宋体" w:hAnsi="宋体" w:hint="eastAsia"/>
-          <w:sz w:val="24"/>
-          <w:szCs w:val="24"/>
-        </w:rPr>
-      </w:pPr>
-      <w:r>
-        <w:rPr>
-          <w:rFonts w:ascii="宋体" w:eastAsia="宋体" w:hAnsi="宋体" w:hint="eastAsia"/>
-          <w:sz w:val="24"/>
-          <w:szCs w:val="24"/>
-        </w:rPr>
-        <w:t>作用是管理实体的状态切换和更新</w:t>
+        <w:t>PlayerMoveState类（继承Entity）</w:t>
+      </w:r>
+    </w:p>
+    <w:p>
+      <w:pPr>
+        <w:jc w:val="left"/>
+        <w:rPr>
+          <w:rFonts w:ascii="宋体" w:eastAsia="宋体" w:hAnsi="宋体" w:hint="eastAsia"/>
+          <w:sz w:val="24"/>
+          <w:szCs w:val="24"/>
+        </w:rPr>
+      </w:pPr>
+      <w:r>
+        <w:rPr>
+          <w:rFonts w:ascii="宋体" w:eastAsia="宋体" w:hAnsi="宋体" w:hint="eastAsia"/>
+          <w:sz w:val="24"/>
+          <w:szCs w:val="24"/>
+        </w:rPr>
+        <w:t>作用是定义玩家的移动状态</w:t>
       </w:r>
     </w:p>
     <w:p>
@@ -1189,16 +995,7 @@
           <w:sz w:val="24"/>
           <w:szCs w:val="24"/>
         </w:rPr>
-        <w:lastRenderedPageBreak/>
-        <w:t>currentState用于</w:t>
-      </w:r>
-      <w:r>
-        <w:rPr>
-          <w:rFonts w:ascii="宋体" w:eastAsia="宋体" w:hAnsi="宋体" w:hint="eastAsia"/>
-          <w:sz w:val="24"/>
-          <w:szCs w:val="24"/>
-        </w:rPr>
-        <w:t>设定当前激活的状态</w:t>
+        <w:t>通过构造函数继承自基类</w:t>
       </w:r>
     </w:p>
     <w:p>
@@ -1234,67 +1031,25 @@
           <w:sz w:val="24"/>
           <w:szCs w:val="24"/>
         </w:rPr>
-        <w:t>Initialize用于</w:t>
-      </w:r>
-      <w:r>
-        <w:rPr>
-          <w:rFonts w:ascii="宋体" w:eastAsia="宋体" w:hAnsi="宋体"/>
-          <w:sz w:val="24"/>
-          <w:szCs w:val="24"/>
-        </w:rPr>
-        <w:t>初始化状态机，设置初始状态并调用该状态的Enter方法。</w:t>
-      </w:r>
-    </w:p>
-    <w:p>
-      <w:pPr>
-        <w:jc w:val="left"/>
-        <w:rPr>
-          <w:rFonts w:ascii="宋体" w:eastAsia="宋体" w:hAnsi="宋体" w:hint="eastAsia"/>
-          <w:sz w:val="24"/>
-          <w:szCs w:val="24"/>
-        </w:rPr>
-      </w:pPr>
-      <w:r>
-        <w:rPr>
-          <w:rFonts w:ascii="宋体" w:eastAsia="宋体" w:hAnsi="宋体" w:hint="eastAsia"/>
-          <w:sz w:val="24"/>
-          <w:szCs w:val="24"/>
-        </w:rPr>
-        <w:t>ChangeState用于控制状态机切换状态，流程为获取新状态——退出当前状态——设置新状态——进入新状态</w:t>
-      </w:r>
-    </w:p>
-    <w:p>
-      <w:pPr>
-        <w:jc w:val="left"/>
-        <w:rPr>
-          <w:rFonts w:ascii="宋体" w:eastAsia="宋体" w:hAnsi="宋体" w:hint="eastAsia"/>
-          <w:sz w:val="24"/>
-          <w:szCs w:val="24"/>
-        </w:rPr>
-      </w:pPr>
-      <w:r>
-        <w:rPr>
-          <w:rFonts w:ascii="宋体" w:eastAsia="宋体" w:hAnsi="宋体" w:hint="eastAsia"/>
-          <w:sz w:val="24"/>
-          <w:szCs w:val="24"/>
-        </w:rPr>
-        <w:t>UpdateActiveState用于</w:t>
-      </w:r>
-      <w:r>
-        <w:rPr>
-          <w:rFonts w:ascii="宋体" w:eastAsia="宋体" w:hAnsi="宋体"/>
-          <w:sz w:val="24"/>
-          <w:szCs w:val="24"/>
-        </w:rPr>
-        <w:t>更新当前状态，每帧调用当前状态的Update方法</w:t>
-      </w:r>
-      <w:r>
-        <w:rPr>
-          <w:rFonts w:ascii="宋体" w:eastAsia="宋体" w:hAnsi="宋体" w:hint="eastAsia"/>
-          <w:sz w:val="24"/>
-          <w:szCs w:val="24"/>
-        </w:rPr>
-        <w:t>（其实这一步可以省略，代价时每次调用Update时要声明 当前状态.Update，现在只需要直接调用这个方法）</w:t>
+        <w:t>Enter，Update，Exit均继承自基类</w:t>
+      </w:r>
+    </w:p>
+    <w:p>
+      <w:pPr>
+        <w:jc w:val="left"/>
+        <w:rPr>
+          <w:rFonts w:ascii="宋体" w:eastAsia="宋体" w:hAnsi="宋体" w:hint="eastAsia"/>
+          <w:sz w:val="24"/>
+          <w:szCs w:val="24"/>
+        </w:rPr>
+      </w:pPr>
+      <w:r>
+        <w:rPr>
+          <w:rFonts w:ascii="宋体" w:eastAsia="宋体" w:hAnsi="宋体" w:hint="eastAsia"/>
+          <w:sz w:val="24"/>
+          <w:szCs w:val="24"/>
+        </w:rPr>
+        <w:t>其中Update方法定义了当玩家的移动输入为零时状态切换为空闲。</w:t>
       </w:r>
     </w:p>
     <w:p>
@@ -1311,10 +1066,10 @@
           <w:noProof/>
         </w:rPr>
         <w:drawing>
-          <wp:inline distT="0" distB="0" distL="0" distR="0" wp14:anchorId="03C7121F" wp14:editId="7EE97396">
+          <wp:inline distT="0" distB="0" distL="0" distR="0" wp14:anchorId="46BAC5E3" wp14:editId="703A135F">
             <wp:extent cx="5274310" cy="2966720"/>
             <wp:effectExtent l="0" t="0" r="2540" b="5080"/>
-            <wp:docPr id="2095389885" name="图片 1"/>
+            <wp:docPr id="1476402637" name="图片 1"/>
             <wp:cNvGraphicFramePr>
               <a:graphicFrameLocks xmlns:a="http://schemas.openxmlformats.org/drawingml/2006/main" noChangeAspect="1"/>
             </wp:cNvGraphicFramePr>
@@ -1322,7 +1077,7 @@
               <a:graphicData uri="http://schemas.openxmlformats.org/drawingml/2006/picture">
                 <pic:pic xmlns:pic="http://schemas.openxmlformats.org/drawingml/2006/picture">
                   <pic:nvPicPr>
-                    <pic:cNvPr id="2095389885" name=""/>
+                    <pic:cNvPr id="1476402637" name=""/>
                     <pic:cNvPicPr/>
                   </pic:nvPicPr>
                   <pic:blipFill>
@@ -1362,98 +1117,10 @@
         <w:jc w:val="left"/>
         <w:rPr>
           <w:rFonts w:ascii="宋体" w:eastAsia="宋体" w:hAnsi="宋体" w:hint="eastAsia"/>
-          <w:sz w:val="24"/>
-          <w:szCs w:val="24"/>
-        </w:rPr>
-      </w:pPr>
-      <w:r>
-        <w:rPr>
-          <w:rFonts w:ascii="宋体" w:eastAsia="宋体" w:hAnsi="宋体" w:hint="eastAsia"/>
-          <w:sz w:val="24"/>
-          <w:szCs w:val="24"/>
-        </w:rPr>
-        <w:t>目前设定的流程是：</w:t>
-      </w:r>
-    </w:p>
-    <w:p>
-      <w:pPr>
-        <w:jc w:val="left"/>
-        <w:rPr>
-          <w:rFonts w:ascii="宋体" w:eastAsia="宋体" w:hAnsi="宋体" w:hint="eastAsia"/>
-          <w:sz w:val="24"/>
-          <w:szCs w:val="24"/>
-        </w:rPr>
-      </w:pPr>
-      <w:r>
-        <w:rPr>
-          <w:rFonts w:ascii="宋体" w:eastAsia="宋体" w:hAnsi="宋体" w:hint="eastAsia"/>
-          <w:sz w:val="24"/>
-          <w:szCs w:val="24"/>
-        </w:rPr>
-        <w:t>Player对象在Awake()中创建状态机，在Start()中激活并初始化，最开始的默认状态是空闲状态。</w:t>
-      </w:r>
-    </w:p>
-    <w:p>
-      <w:pPr>
-        <w:jc w:val="left"/>
-        <w:rPr>
-          <w:rFonts w:ascii="宋体" w:eastAsia="宋体" w:hAnsi="宋体" w:hint="eastAsia"/>
-          <w:sz w:val="24"/>
-          <w:szCs w:val="24"/>
-        </w:rPr>
-      </w:pPr>
-      <w:r>
-        <w:rPr>
-          <w:rFonts w:ascii="宋体" w:eastAsia="宋体" w:hAnsi="宋体" w:hint="eastAsia"/>
-          <w:sz w:val="24"/>
-          <w:szCs w:val="24"/>
-        </w:rPr>
-        <w:t>每帧更新时，Player调用stateMachine.UpdateActiveState，从而调用</w:t>
-      </w:r>
-      <w:r>
-        <w:rPr>
-          <w:rFonts w:ascii="宋体" w:eastAsia="宋体" w:hAnsi="宋体" w:hint="eastAsia"/>
-          <w:sz w:val="24"/>
-          <w:szCs w:val="24"/>
-        </w:rPr>
-        <w:t>当前状态的Update方法</w:t>
-      </w:r>
-    </w:p>
-    <w:p>
-      <w:pPr>
-        <w:jc w:val="left"/>
-        <w:rPr>
-          <w:rFonts w:ascii="宋体" w:eastAsia="宋体" w:hAnsi="宋体" w:hint="eastAsia"/>
-          <w:sz w:val="24"/>
-          <w:szCs w:val="24"/>
-        </w:rPr>
-      </w:pPr>
-      <w:r>
-        <w:rPr>
-          <w:rFonts w:ascii="宋体" w:eastAsia="宋体" w:hAnsi="宋体" w:hint="eastAsia"/>
-          <w:sz w:val="24"/>
-          <w:szCs w:val="24"/>
-        </w:rPr>
-        <w:t>在PlayerIdleState状态下，如果检测到玩家的移动输入，则切换为移动状态。</w:t>
-      </w:r>
-    </w:p>
-    <w:p>
-      <w:pPr>
-        <w:jc w:val="left"/>
-        <w:rPr>
-          <w:rFonts w:ascii="宋体" w:eastAsia="宋体" w:hAnsi="宋体" w:hint="eastAsia"/>
-          <w:sz w:val="24"/>
-          <w:szCs w:val="24"/>
-        </w:rPr>
-      </w:pPr>
-    </w:p>
-    <w:p>
-      <w:pPr>
-        <w:jc w:val="left"/>
-        <w:rPr>
-          <w:rFonts w:ascii="宋体" w:eastAsia="宋体" w:hAnsi="宋体" w:hint="eastAsia"/>
           <w:b/>
           <w:bCs/>
+          <w:i/>
+          <w:iCs/>
           <w:sz w:val="24"/>
           <w:szCs w:val="24"/>
         </w:rPr>
@@ -1463,522 +1130,178 @@
           <w:rFonts w:ascii="宋体" w:eastAsia="宋体" w:hAnsi="宋体" w:hint="eastAsia"/>
           <w:b/>
           <w:bCs/>
-          <w:sz w:val="24"/>
-          <w:szCs w:val="24"/>
-        </w:rPr>
-        <w:t>现在有什么目标？</w:t>
-      </w:r>
-    </w:p>
-    <w:p>
-      <w:pPr>
-        <w:jc w:val="left"/>
-        <w:rPr>
-          <w:rFonts w:ascii="宋体" w:eastAsia="宋体" w:hAnsi="宋体" w:hint="eastAsia"/>
-          <w:sz w:val="24"/>
-          <w:szCs w:val="24"/>
-        </w:rPr>
-      </w:pPr>
-      <w:r>
-        <w:rPr>
-          <w:rFonts w:ascii="宋体" w:eastAsia="宋体" w:hAnsi="宋体" w:hint="eastAsia"/>
-          <w:sz w:val="24"/>
-          <w:szCs w:val="24"/>
-        </w:rPr>
-        <w:t>关联状态脚本和序列帧动画，这花不了太多时间</w:t>
-      </w:r>
-    </w:p>
-    <w:p>
-      <w:pPr>
-        <w:jc w:val="left"/>
-        <w:rPr>
-          <w:rFonts w:ascii="宋体" w:eastAsia="宋体" w:hAnsi="宋体" w:hint="eastAsia"/>
-          <w:sz w:val="24"/>
-          <w:szCs w:val="24"/>
-        </w:rPr>
-      </w:pPr>
-      <w:r>
-        <w:rPr>
-          <w:rFonts w:ascii="宋体" w:eastAsia="宋体" w:hAnsi="宋体" w:hint="eastAsia"/>
-          <w:sz w:val="24"/>
-          <w:szCs w:val="24"/>
-        </w:rPr>
-        <w:t>制作其他状态机，比如跳跃、攀墙、翻滚等，还有它们的动画</w:t>
-      </w:r>
-    </w:p>
-    <w:p>
-      <w:pPr>
-        <w:jc w:val="left"/>
-        <w:rPr>
-          <w:rFonts w:ascii="宋体" w:eastAsia="宋体" w:hAnsi="宋体" w:hint="eastAsia"/>
-          <w:b/>
-          <w:bCs/>
-          <w:sz w:val="24"/>
-          <w:szCs w:val="24"/>
-        </w:rPr>
-      </w:pPr>
-      <w:r>
-        <w:rPr>
-          <w:rFonts w:ascii="宋体" w:eastAsia="宋体" w:hAnsi="宋体" w:hint="eastAsia"/>
-          <w:b/>
-          <w:bCs/>
-          <w:sz w:val="24"/>
-          <w:szCs w:val="24"/>
-        </w:rPr>
-        <w:t>有什么期待？</w:t>
-      </w:r>
-    </w:p>
-    <w:p>
-      <w:pPr>
-        <w:jc w:val="left"/>
-        <w:rPr>
-          <w:rFonts w:ascii="宋体" w:eastAsia="宋体" w:hAnsi="宋体" w:hint="eastAsia"/>
-          <w:sz w:val="24"/>
-          <w:szCs w:val="24"/>
-        </w:rPr>
-      </w:pPr>
-      <w:r>
-        <w:rPr>
-          <w:rFonts w:ascii="宋体" w:eastAsia="宋体" w:hAnsi="宋体" w:hint="eastAsia"/>
-          <w:sz w:val="24"/>
-          <w:szCs w:val="24"/>
-        </w:rPr>
-        <w:t>期待自己写世界观，还有这个角色的动作不是我想要的，我希望之后可以找到更方便的</w:t>
-      </w:r>
-    </w:p>
-    <w:p>
-      <w:pPr>
-        <w:jc w:val="left"/>
-        <w:rPr>
-          <w:rFonts w:ascii="宋体" w:eastAsia="宋体" w:hAnsi="宋体" w:hint="eastAsia"/>
-          <w:b/>
-          <w:bCs/>
-          <w:sz w:val="24"/>
-          <w:szCs w:val="24"/>
-        </w:rPr>
-      </w:pPr>
-      <w:r>
-        <w:rPr>
-          <w:rFonts w:ascii="宋体" w:eastAsia="宋体" w:hAnsi="宋体" w:hint="eastAsia"/>
-          <w:b/>
-          <w:bCs/>
-          <w:sz w:val="24"/>
-          <w:szCs w:val="24"/>
-        </w:rPr>
-        <w:t>总结？</w:t>
-      </w:r>
-    </w:p>
-    <w:p>
-      <w:pPr>
-        <w:jc w:val="left"/>
-        <w:rPr>
-          <w:rFonts w:ascii="宋体" w:eastAsia="宋体" w:hAnsi="宋体" w:hint="eastAsia"/>
-          <w:sz w:val="24"/>
-          <w:szCs w:val="24"/>
-        </w:rPr>
-      </w:pPr>
-      <w:r>
-        <w:rPr>
-          <w:rFonts w:ascii="宋体" w:eastAsia="宋体" w:hAnsi="宋体" w:hint="eastAsia"/>
-          <w:sz w:val="24"/>
-          <w:szCs w:val="24"/>
-        </w:rPr>
-        <w:t>项目已经上传Github，本篇日志也会上传并且长期更新。</w:t>
-      </w:r>
-    </w:p>
-    <w:p>
-      <w:pPr>
-        <w:jc w:val="left"/>
-        <w:rPr>
-          <w:rFonts w:ascii="宋体" w:eastAsia="宋体" w:hAnsi="宋体" w:hint="eastAsia"/>
-          <w:b/>
-          <w:bCs/>
-          <w:sz w:val="24"/>
-          <w:szCs w:val="24"/>
-        </w:rPr>
-      </w:pPr>
-      <w:r>
-        <w:rPr>
-          <w:rFonts w:ascii="宋体" w:eastAsia="宋体" w:hAnsi="宋体" w:hint="eastAsia"/>
-          <w:b/>
-          <w:bCs/>
-          <w:sz w:val="24"/>
-          <w:szCs w:val="24"/>
-        </w:rPr>
-        <w:t>有什么</w:t>
-      </w:r>
-      <w:r>
-        <w:rPr>
-          <w:rFonts w:ascii="宋体" w:eastAsia="宋体" w:hAnsi="宋体" w:hint="eastAsia"/>
-          <w:b/>
-          <w:bCs/>
-          <w:sz w:val="24"/>
-          <w:szCs w:val="24"/>
-        </w:rPr>
-        <w:t>想</w:t>
-      </w:r>
-      <w:r>
-        <w:rPr>
-          <w:rFonts w:ascii="宋体" w:eastAsia="宋体" w:hAnsi="宋体" w:hint="eastAsia"/>
-          <w:b/>
-          <w:bCs/>
-          <w:sz w:val="24"/>
-          <w:szCs w:val="24"/>
-        </w:rPr>
-        <w:t>对自己说的？</w:t>
-      </w:r>
-    </w:p>
-    <w:p>
-      <w:pPr>
-        <w:jc w:val="left"/>
+          <w:i/>
+          <w:iCs/>
+          <w:sz w:val="24"/>
+          <w:szCs w:val="24"/>
+        </w:rPr>
+        <w:t>StateMachine类</w:t>
+      </w:r>
+    </w:p>
+    <w:p>
+      <w:pPr>
+        <w:jc w:val="left"/>
+        <w:rPr>
+          <w:rFonts w:ascii="宋体" w:eastAsia="宋体" w:hAnsi="宋体" w:hint="eastAsia"/>
+          <w:sz w:val="24"/>
+          <w:szCs w:val="24"/>
+        </w:rPr>
+      </w:pPr>
+      <w:r>
+        <w:rPr>
+          <w:rFonts w:ascii="宋体" w:eastAsia="宋体" w:hAnsi="宋体" w:hint="eastAsia"/>
+          <w:sz w:val="24"/>
+          <w:szCs w:val="24"/>
+        </w:rPr>
+        <w:t>作用是管理实体的状态切换和更新</w:t>
+      </w:r>
+    </w:p>
+    <w:p>
+      <w:pPr>
+        <w:jc w:val="left"/>
+        <w:rPr>
+          <w:rFonts w:ascii="宋体" w:eastAsia="宋体" w:hAnsi="宋体" w:hint="eastAsia"/>
+          <w:sz w:val="24"/>
+          <w:szCs w:val="24"/>
+        </w:rPr>
+      </w:pPr>
+      <w:r>
+        <w:rPr>
+          <w:rFonts w:ascii="宋体" w:eastAsia="宋体" w:hAnsi="宋体" w:hint="eastAsia"/>
+          <w:sz w:val="24"/>
+          <w:szCs w:val="24"/>
+        </w:rPr>
+        <w:t>参数：</w:t>
+      </w:r>
+    </w:p>
+    <w:p>
+      <w:pPr>
+        <w:jc w:val="left"/>
+        <w:rPr>
+          <w:rFonts w:ascii="宋体" w:eastAsia="宋体" w:hAnsi="宋体" w:hint="eastAsia"/>
+          <w:sz w:val="24"/>
+          <w:szCs w:val="24"/>
+        </w:rPr>
+      </w:pPr>
+      <w:r>
+        <w:rPr>
+          <w:rFonts w:ascii="宋体" w:eastAsia="宋体" w:hAnsi="宋体" w:hint="eastAsia"/>
+          <w:sz w:val="24"/>
+          <w:szCs w:val="24"/>
+        </w:rPr>
+        <w:lastRenderedPageBreak/>
+        <w:t>currentState用于</w:t>
+      </w:r>
+      <w:r>
+        <w:rPr>
+          <w:rFonts w:ascii="宋体" w:eastAsia="宋体" w:hAnsi="宋体" w:hint="eastAsia"/>
+          <w:sz w:val="24"/>
+          <w:szCs w:val="24"/>
+        </w:rPr>
+        <w:t>设定当前激活的状态</w:t>
+      </w:r>
+    </w:p>
+    <w:p>
+      <w:pPr>
+        <w:jc w:val="left"/>
+        <w:rPr>
+          <w:rFonts w:ascii="宋体" w:eastAsia="宋体" w:hAnsi="宋体" w:hint="eastAsia"/>
+          <w:sz w:val="24"/>
+          <w:szCs w:val="24"/>
+        </w:rPr>
+      </w:pPr>
+      <w:r>
+        <w:rPr>
+          <w:rFonts w:ascii="宋体" w:eastAsia="宋体" w:hAnsi="宋体" w:hint="eastAsia"/>
+          <w:sz w:val="24"/>
+          <w:szCs w:val="24"/>
+        </w:rPr>
+        <w:t>方法：</w:t>
+      </w:r>
+    </w:p>
+    <w:p>
+      <w:pPr>
+        <w:jc w:val="left"/>
+        <w:rPr>
+          <w:rFonts w:ascii="宋体" w:eastAsia="宋体" w:hAnsi="宋体" w:hint="eastAsia"/>
+          <w:sz w:val="24"/>
+          <w:szCs w:val="24"/>
+        </w:rPr>
+      </w:pPr>
+      <w:r>
+        <w:rPr>
+          <w:rFonts w:ascii="宋体" w:eastAsia="宋体" w:hAnsi="宋体" w:hint="eastAsia"/>
+          <w:sz w:val="24"/>
+          <w:szCs w:val="24"/>
+        </w:rPr>
+        <w:t>Initialize用于</w:t>
+      </w:r>
+      <w:r>
         <w:rPr>
           <w:rFonts w:ascii="宋体" w:eastAsia="宋体" w:hAnsi="宋体"/>
-          <w:b/>
-          <w:bCs/>
-          <w:sz w:val="24"/>
-          <w:szCs w:val="24"/>
-        </w:rPr>
-      </w:pPr>
-      <w:r>
-        <w:rPr>
-          <w:rFonts w:ascii="宋体" w:eastAsia="宋体" w:hAnsi="宋体" w:hint="eastAsia"/>
-          <w:b/>
-          <w:bCs/>
-          <w:sz w:val="24"/>
-          <w:szCs w:val="24"/>
-        </w:rPr>
-        <w:t>请明天</w:t>
-      </w:r>
-      <w:r>
-        <w:rPr>
-          <w:rFonts w:ascii="宋体" w:eastAsia="宋体" w:hAnsi="宋体" w:hint="eastAsia"/>
-          <w:b/>
-          <w:bCs/>
-          <w:sz w:val="24"/>
-          <w:szCs w:val="24"/>
-        </w:rPr>
-        <w:t>的你</w:t>
-      </w:r>
-      <w:r>
-        <w:rPr>
-          <w:rFonts w:ascii="宋体" w:eastAsia="宋体" w:hAnsi="宋体" w:hint="eastAsia"/>
-          <w:b/>
-          <w:bCs/>
-          <w:sz w:val="24"/>
-          <w:szCs w:val="24"/>
-        </w:rPr>
-        <w:t>也</w:t>
-      </w:r>
-      <w:r>
-        <w:rPr>
-          <w:rFonts w:ascii="宋体" w:eastAsia="宋体" w:hAnsi="宋体" w:hint="eastAsia"/>
-          <w:b/>
-          <w:bCs/>
-          <w:sz w:val="24"/>
-          <w:szCs w:val="24"/>
-        </w:rPr>
-        <w:t>如此</w:t>
-      </w:r>
-      <w:r>
-        <w:rPr>
-          <w:rFonts w:ascii="宋体" w:eastAsia="宋体" w:hAnsi="宋体" w:hint="eastAsia"/>
-          <w:b/>
-          <w:bCs/>
-          <w:sz w:val="24"/>
-          <w:szCs w:val="24"/>
-        </w:rPr>
-        <w:t>慷慨激昂。</w:t>
-      </w:r>
-    </w:p>
-    <w:p>
-      <w:pPr>
-        <w:jc w:val="left"/>
+          <w:sz w:val="24"/>
+          <w:szCs w:val="24"/>
+        </w:rPr>
+        <w:t>初始化状态机，设置初始状态并调用该状态的Enter方法。</w:t>
+      </w:r>
+    </w:p>
+    <w:p>
+      <w:pPr>
+        <w:jc w:val="left"/>
+        <w:rPr>
+          <w:rFonts w:ascii="宋体" w:eastAsia="宋体" w:hAnsi="宋体" w:hint="eastAsia"/>
+          <w:sz w:val="24"/>
+          <w:szCs w:val="24"/>
+        </w:rPr>
+      </w:pPr>
+      <w:r>
+        <w:rPr>
+          <w:rFonts w:ascii="宋体" w:eastAsia="宋体" w:hAnsi="宋体" w:hint="eastAsia"/>
+          <w:sz w:val="24"/>
+          <w:szCs w:val="24"/>
+        </w:rPr>
+        <w:t>ChangeState用于控制状态机切换状态，流程为获取新状态——退出当前状态——设置新状态——进入新状态</w:t>
+      </w:r>
+    </w:p>
+    <w:p>
+      <w:pPr>
+        <w:jc w:val="left"/>
+        <w:rPr>
+          <w:rFonts w:ascii="宋体" w:eastAsia="宋体" w:hAnsi="宋体" w:hint="eastAsia"/>
+          <w:sz w:val="24"/>
+          <w:szCs w:val="24"/>
+        </w:rPr>
+      </w:pPr>
+      <w:r>
+        <w:rPr>
+          <w:rFonts w:ascii="宋体" w:eastAsia="宋体" w:hAnsi="宋体" w:hint="eastAsia"/>
+          <w:sz w:val="24"/>
+          <w:szCs w:val="24"/>
+        </w:rPr>
+        <w:t>UpdateActiveState用于</w:t>
+      </w:r>
+      <w:r>
         <w:rPr>
           <w:rFonts w:ascii="宋体" w:eastAsia="宋体" w:hAnsi="宋体"/>
           <w:sz w:val="24"/>
           <w:szCs w:val="24"/>
         </w:rPr>
-      </w:pPr>
-      <w:r>
-        <w:rPr>
-          <w:rFonts w:ascii="宋体" w:eastAsia="宋体" w:hAnsi="宋体" w:hint="eastAsia"/>
-          <w:sz w:val="24"/>
-          <w:szCs w:val="24"/>
-        </w:rPr>
-        <w:t>0.4616288</w:t>
-      </w:r>
-      <w:r>
-        <w:rPr>
-          <w:rFonts w:ascii="宋体" w:eastAsia="宋体" w:hAnsi="宋体"/>
-          <w:sz w:val="24"/>
-          <w:szCs w:val="24"/>
-        </w:rPr>
-        <w:t xml:space="preserve"> </w:t>
-      </w:r>
-      <w:r>
-        <w:rPr>
-          <w:rFonts w:ascii="宋体" w:eastAsia="宋体" w:hAnsi="宋体" w:hint="eastAsia"/>
-          <w:sz w:val="24"/>
-          <w:szCs w:val="24"/>
-        </w:rPr>
-        <w:t>0.2409944</w:t>
-      </w:r>
-      <w:r>
-        <w:rPr>
-          <w:rFonts w:ascii="宋体" w:eastAsia="宋体" w:hAnsi="宋体"/>
-          <w:sz w:val="24"/>
-          <w:szCs w:val="24"/>
-        </w:rPr>
-        <w:t>(</w:t>
-      </w:r>
-      <w:r>
-        <w:rPr>
-          <w:rFonts w:ascii="宋体" w:eastAsia="宋体" w:hAnsi="宋体" w:hint="eastAsia"/>
-          <w:sz w:val="24"/>
-          <w:szCs w:val="24"/>
-        </w:rPr>
-        <w:t>这是精灵图片的轴心位置</w:t>
-      </w:r>
-      <w:r>
-        <w:rPr>
-          <w:rFonts w:ascii="宋体" w:eastAsia="宋体" w:hAnsi="宋体"/>
-          <w:sz w:val="24"/>
-          <w:szCs w:val="24"/>
-        </w:rPr>
-        <w:t>)</w:t>
-      </w:r>
-    </w:p>
-    <w:p>
-      <w:pPr>
-        <w:jc w:val="left"/>
-        <w:rPr>
-          <w:rFonts w:ascii="宋体" w:eastAsia="宋体" w:hAnsi="宋体" w:hint="eastAsia"/>
-          <w:b/>
-          <w:bCs/>
-          <w:sz w:val="24"/>
-          <w:szCs w:val="24"/>
-        </w:rPr>
-      </w:pPr>
-      <w:r>
-        <w:rPr>
-          <w:rFonts w:ascii="宋体" w:eastAsia="宋体" w:hAnsi="宋体" w:hint="eastAsia"/>
-          <w:b/>
-          <w:bCs/>
-          <w:sz w:val="24"/>
-          <w:szCs w:val="24"/>
-        </w:rPr>
-        <w:lastRenderedPageBreak/>
-        <w:t>2025.11.</w:t>
-      </w:r>
-      <w:r>
-        <w:rPr>
-          <w:rFonts w:ascii="宋体" w:eastAsia="宋体" w:hAnsi="宋体" w:hint="eastAsia"/>
-          <w:b/>
-          <w:bCs/>
-          <w:sz w:val="24"/>
-          <w:szCs w:val="24"/>
-        </w:rPr>
-        <w:t>9</w:t>
-      </w:r>
-    </w:p>
-    <w:p>
-      <w:pPr>
-        <w:jc w:val="left"/>
-        <w:rPr>
-          <w:rFonts w:ascii="宋体" w:eastAsia="宋体" w:hAnsi="宋体"/>
-          <w:sz w:val="24"/>
-          <w:szCs w:val="24"/>
-        </w:rPr>
-      </w:pPr>
-      <w:r>
-        <w:rPr>
-          <w:rFonts w:ascii="宋体" w:eastAsia="宋体" w:hAnsi="宋体" w:hint="eastAsia"/>
-          <w:sz w:val="24"/>
-          <w:szCs w:val="24"/>
-        </w:rPr>
-        <w:t>开发进度：实现了空闲、行走和跳跃的基础功能，并完成了三个状态之间的切换。其中行走功能添加了面向检测和转向功能，跳跃设置了射线检测用于检测地面，还有通过Blend Tree检测上升/下降动画</w:t>
-      </w:r>
-      <w:r>
-        <w:rPr>
-          <w:rFonts w:ascii="宋体" w:eastAsia="宋体" w:hAnsi="宋体" w:hint="eastAsia"/>
-          <w:sz w:val="24"/>
-          <w:szCs w:val="24"/>
-        </w:rPr>
-        <w:t>。</w:t>
-      </w:r>
-    </w:p>
-    <w:p>
-      <w:pPr>
-        <w:jc w:val="left"/>
-        <w:rPr>
-          <w:rFonts w:ascii="宋体" w:eastAsia="宋体" w:hAnsi="宋体"/>
-          <w:sz w:val="24"/>
-          <w:szCs w:val="24"/>
-        </w:rPr>
-      </w:pPr>
-    </w:p>
-    <w:p>
-      <w:pPr>
-        <w:jc w:val="left"/>
-        <w:rPr>
-          <w:rFonts w:ascii="宋体" w:eastAsia="宋体" w:hAnsi="宋体"/>
-          <w:sz w:val="24"/>
-          <w:szCs w:val="24"/>
-        </w:rPr>
-      </w:pPr>
-      <w:r>
-        <w:rPr>
-          <w:rFonts w:ascii="宋体" w:eastAsia="宋体" w:hAnsi="宋体" w:hint="eastAsia"/>
-          <w:sz w:val="24"/>
-          <w:szCs w:val="24"/>
-        </w:rPr>
-        <w:t>新建的脚本：</w:t>
-      </w:r>
-    </w:p>
-    <w:p>
-      <w:pPr>
-        <w:jc w:val="left"/>
-        <w:rPr>
-          <w:rFonts w:ascii="宋体" w:eastAsia="宋体" w:hAnsi="宋体"/>
-          <w:sz w:val="24"/>
-          <w:szCs w:val="24"/>
-        </w:rPr>
-      </w:pPr>
-      <w:r>
-        <w:rPr>
-          <w:rFonts w:ascii="宋体" w:eastAsia="宋体" w:hAnsi="宋体" w:hint="eastAsia"/>
-          <w:sz w:val="24"/>
-          <w:szCs w:val="24"/>
-        </w:rPr>
-        <w:t>PlayerAirState类</w:t>
-      </w:r>
-    </w:p>
-    <w:p>
-      <w:pPr>
-        <w:jc w:val="left"/>
-        <w:rPr>
-          <w:rFonts w:ascii="宋体" w:eastAsia="宋体" w:hAnsi="宋体"/>
-          <w:sz w:val="24"/>
-          <w:szCs w:val="24"/>
-        </w:rPr>
-      </w:pPr>
-      <w:r>
-        <w:rPr>
-          <w:rFonts w:ascii="宋体" w:eastAsia="宋体" w:hAnsi="宋体" w:hint="eastAsia"/>
-          <w:sz w:val="24"/>
-          <w:szCs w:val="24"/>
-        </w:rPr>
-        <w:t>作用是统合目前有的Jump状态（即滞空），后面可能要在里面加一些其他东西，比如空中技能，空中攻击。</w:t>
-      </w:r>
-    </w:p>
-    <w:p>
-      <w:pPr>
-        <w:jc w:val="left"/>
-        <w:rPr>
-          <w:rFonts w:ascii="宋体" w:eastAsia="宋体" w:hAnsi="宋体"/>
-          <w:sz w:val="24"/>
-          <w:szCs w:val="24"/>
-        </w:rPr>
-      </w:pPr>
-      <w:r>
-        <w:rPr>
-          <w:rFonts w:ascii="宋体" w:eastAsia="宋体" w:hAnsi="宋体" w:hint="eastAsia"/>
-          <w:sz w:val="24"/>
-          <w:szCs w:val="24"/>
-        </w:rPr>
-        <w:t>参数：</w:t>
-      </w:r>
-    </w:p>
-    <w:p>
-      <w:pPr>
-        <w:jc w:val="left"/>
-        <w:rPr>
-          <w:rFonts w:ascii="宋体" w:eastAsia="宋体" w:hAnsi="宋体"/>
-          <w:sz w:val="24"/>
-          <w:szCs w:val="24"/>
-        </w:rPr>
-      </w:pPr>
-      <w:r>
-        <w:rPr>
-          <w:rFonts w:ascii="宋体" w:eastAsia="宋体" w:hAnsi="宋体" w:hint="eastAsia"/>
-          <w:sz w:val="24"/>
-          <w:szCs w:val="24"/>
-        </w:rPr>
-        <w:t>重写</w:t>
-      </w:r>
-      <w:r>
-        <w:rPr>
-          <w:rFonts w:ascii="宋体" w:eastAsia="宋体" w:hAnsi="宋体" w:hint="eastAsia"/>
-          <w:sz w:val="24"/>
-          <w:szCs w:val="24"/>
-        </w:rPr>
-        <w:t>自父类Entity</w:t>
-      </w:r>
-    </w:p>
-    <w:p>
-      <w:pPr>
-        <w:jc w:val="left"/>
-        <w:rPr>
-          <w:rFonts w:ascii="宋体" w:eastAsia="宋体" w:hAnsi="宋体"/>
-          <w:sz w:val="24"/>
-          <w:szCs w:val="24"/>
-        </w:rPr>
-      </w:pPr>
-      <w:r>
-        <w:rPr>
-          <w:rFonts w:ascii="宋体" w:eastAsia="宋体" w:hAnsi="宋体" w:hint="eastAsia"/>
-          <w:sz w:val="24"/>
-          <w:szCs w:val="24"/>
-        </w:rPr>
-        <w:t>方法：</w:t>
-      </w:r>
-    </w:p>
-    <w:p>
-      <w:pPr>
-        <w:jc w:val="left"/>
-        <w:rPr>
-          <w:rFonts w:ascii="宋体" w:eastAsia="宋体" w:hAnsi="宋体"/>
-          <w:sz w:val="24"/>
-          <w:szCs w:val="24"/>
-        </w:rPr>
-      </w:pPr>
-      <w:r>
-        <w:rPr>
-          <w:rFonts w:ascii="宋体" w:eastAsia="宋体" w:hAnsi="宋体" w:hint="eastAsia"/>
-          <w:sz w:val="24"/>
-          <w:szCs w:val="24"/>
-        </w:rPr>
-        <w:t>重写</w:t>
-      </w:r>
-      <w:r>
-        <w:rPr>
-          <w:rFonts w:ascii="宋体" w:eastAsia="宋体" w:hAnsi="宋体" w:hint="eastAsia"/>
-          <w:sz w:val="24"/>
-          <w:szCs w:val="24"/>
-        </w:rPr>
-        <w:t>自父类，在Update中设定了如果水平输入不为零，则设定玩家在空中的速度。其中</w:t>
-      </w:r>
-      <w:r>
-        <w:rPr>
-          <w:rFonts w:ascii="宋体" w:eastAsia="宋体" w:hAnsi="宋体" w:hint="eastAsia"/>
-          <w:sz w:val="24"/>
-          <w:szCs w:val="24"/>
-        </w:rPr>
-        <w:t>player.InAirMoveMultuplier</w:t>
-      </w:r>
-      <w:r>
-        <w:rPr>
-          <w:rFonts w:ascii="宋体" w:eastAsia="宋体" w:hAnsi="宋体" w:hint="eastAsia"/>
-          <w:sz w:val="24"/>
-          <w:szCs w:val="24"/>
-        </w:rPr>
-        <w:t>为0.7，是不想让角色在空中时像在地面一样保持水平速度（会显得有些快，我想做得慢一些，魂系角色那样）</w:t>
-      </w:r>
-    </w:p>
-    <w:p>
-      <w:pPr>
-        <w:jc w:val="left"/>
-        <w:rPr>
-          <w:rFonts w:ascii="宋体" w:eastAsia="宋体" w:hAnsi="宋体"/>
+        <w:t>更新当前状态，每帧调用当前状态的Update方法</w:t>
+      </w:r>
+      <w:r>
+        <w:rPr>
+          <w:rFonts w:ascii="宋体" w:eastAsia="宋体" w:hAnsi="宋体" w:hint="eastAsia"/>
+          <w:sz w:val="24"/>
+          <w:szCs w:val="24"/>
+        </w:rPr>
+        <w:t>（其实这一步可以省略，代价时每次调用Update时要声明 当前状态.Update，现在只需要直接调用这个方法）</w:t>
+      </w:r>
+    </w:p>
+    <w:p>
+      <w:pPr>
+        <w:jc w:val="left"/>
+        <w:rPr>
+          <w:rFonts w:ascii="宋体" w:eastAsia="宋体" w:hAnsi="宋体" w:hint="eastAsia"/>
           <w:sz w:val="24"/>
           <w:szCs w:val="24"/>
         </w:rPr>
@@ -1988,10 +1311,10 @@
           <w:noProof/>
         </w:rPr>
         <w:drawing>
-          <wp:inline distT="0" distB="0" distL="0" distR="0" wp14:anchorId="33503CB4" wp14:editId="64D47410">
+          <wp:inline distT="0" distB="0" distL="0" distR="0" wp14:anchorId="03C7121F" wp14:editId="7EE97396">
             <wp:extent cx="5274310" cy="2966720"/>
             <wp:effectExtent l="0" t="0" r="2540" b="5080"/>
-            <wp:docPr id="959531769" name="图片 1"/>
+            <wp:docPr id="2095389885" name="图片 1"/>
             <wp:cNvGraphicFramePr>
               <a:graphicFrameLocks xmlns:a="http://schemas.openxmlformats.org/drawingml/2006/main" noChangeAspect="1"/>
             </wp:cNvGraphicFramePr>
@@ -1999,7 +1322,7 @@
               <a:graphicData uri="http://schemas.openxmlformats.org/drawingml/2006/picture">
                 <pic:pic xmlns:pic="http://schemas.openxmlformats.org/drawingml/2006/picture">
                   <pic:nvPicPr>
-                    <pic:cNvPr id="959531769" name=""/>
+                    <pic:cNvPr id="2095389885" name=""/>
                     <pic:cNvPicPr/>
                   </pic:nvPicPr>
                   <pic:blipFill>
@@ -2028,53 +1351,530 @@
       <w:pPr>
         <w:jc w:val="left"/>
         <w:rPr>
+          <w:rFonts w:ascii="宋体" w:eastAsia="宋体" w:hAnsi="宋体" w:hint="eastAsia"/>
+          <w:sz w:val="24"/>
+          <w:szCs w:val="24"/>
+        </w:rPr>
+      </w:pPr>
+    </w:p>
+    <w:p>
+      <w:pPr>
+        <w:jc w:val="left"/>
+        <w:rPr>
+          <w:rFonts w:ascii="宋体" w:eastAsia="宋体" w:hAnsi="宋体" w:hint="eastAsia"/>
+          <w:sz w:val="24"/>
+          <w:szCs w:val="24"/>
+        </w:rPr>
+      </w:pPr>
+      <w:r>
+        <w:rPr>
+          <w:rFonts w:ascii="宋体" w:eastAsia="宋体" w:hAnsi="宋体" w:hint="eastAsia"/>
+          <w:sz w:val="24"/>
+          <w:szCs w:val="24"/>
+        </w:rPr>
+        <w:t>目前设定的流程是：</w:t>
+      </w:r>
+    </w:p>
+    <w:p>
+      <w:pPr>
+        <w:jc w:val="left"/>
+        <w:rPr>
+          <w:rFonts w:ascii="宋体" w:eastAsia="宋体" w:hAnsi="宋体" w:hint="eastAsia"/>
+          <w:sz w:val="24"/>
+          <w:szCs w:val="24"/>
+        </w:rPr>
+      </w:pPr>
+      <w:r>
+        <w:rPr>
+          <w:rFonts w:ascii="宋体" w:eastAsia="宋体" w:hAnsi="宋体" w:hint="eastAsia"/>
+          <w:sz w:val="24"/>
+          <w:szCs w:val="24"/>
+        </w:rPr>
+        <w:t>Player对象在Awake()中创建状态机，在Start()中激活并初始化，最开始的默认状态是空闲状态。</w:t>
+      </w:r>
+    </w:p>
+    <w:p>
+      <w:pPr>
+        <w:jc w:val="left"/>
+        <w:rPr>
+          <w:rFonts w:ascii="宋体" w:eastAsia="宋体" w:hAnsi="宋体" w:hint="eastAsia"/>
+          <w:sz w:val="24"/>
+          <w:szCs w:val="24"/>
+        </w:rPr>
+      </w:pPr>
+      <w:r>
+        <w:rPr>
+          <w:rFonts w:ascii="宋体" w:eastAsia="宋体" w:hAnsi="宋体" w:hint="eastAsia"/>
+          <w:sz w:val="24"/>
+          <w:szCs w:val="24"/>
+        </w:rPr>
+        <w:t>每帧更新时，Player调用stateMachine.UpdateActiveState，从而调用</w:t>
+      </w:r>
+      <w:r>
+        <w:rPr>
+          <w:rFonts w:ascii="宋体" w:eastAsia="宋体" w:hAnsi="宋体" w:hint="eastAsia"/>
+          <w:sz w:val="24"/>
+          <w:szCs w:val="24"/>
+        </w:rPr>
+        <w:t>当前状态的Update方法</w:t>
+      </w:r>
+    </w:p>
+    <w:p>
+      <w:pPr>
+        <w:jc w:val="left"/>
+        <w:rPr>
+          <w:rFonts w:ascii="宋体" w:eastAsia="宋体" w:hAnsi="宋体" w:hint="eastAsia"/>
+          <w:sz w:val="24"/>
+          <w:szCs w:val="24"/>
+        </w:rPr>
+      </w:pPr>
+      <w:r>
+        <w:rPr>
+          <w:rFonts w:ascii="宋体" w:eastAsia="宋体" w:hAnsi="宋体" w:hint="eastAsia"/>
+          <w:sz w:val="24"/>
+          <w:szCs w:val="24"/>
+        </w:rPr>
+        <w:t>在PlayerIdleState状态下，如果检测到玩家的移动输入，则切换为移动状态。</w:t>
+      </w:r>
+    </w:p>
+    <w:p>
+      <w:pPr>
+        <w:jc w:val="left"/>
+        <w:rPr>
+          <w:rFonts w:ascii="宋体" w:eastAsia="宋体" w:hAnsi="宋体" w:hint="eastAsia"/>
+          <w:sz w:val="24"/>
+          <w:szCs w:val="24"/>
+        </w:rPr>
+      </w:pPr>
+    </w:p>
+    <w:p>
+      <w:pPr>
+        <w:jc w:val="left"/>
+        <w:rPr>
+          <w:rFonts w:ascii="宋体" w:eastAsia="宋体" w:hAnsi="宋体" w:hint="eastAsia"/>
+          <w:b/>
+          <w:bCs/>
+          <w:sz w:val="24"/>
+          <w:szCs w:val="24"/>
+        </w:rPr>
+      </w:pPr>
+      <w:r>
+        <w:rPr>
+          <w:rFonts w:ascii="宋体" w:eastAsia="宋体" w:hAnsi="宋体" w:hint="eastAsia"/>
+          <w:b/>
+          <w:bCs/>
+          <w:sz w:val="24"/>
+          <w:szCs w:val="24"/>
+        </w:rPr>
+        <w:t>现在有什么目标？</w:t>
+      </w:r>
+    </w:p>
+    <w:p>
+      <w:pPr>
+        <w:jc w:val="left"/>
+        <w:rPr>
+          <w:rFonts w:ascii="宋体" w:eastAsia="宋体" w:hAnsi="宋体" w:hint="eastAsia"/>
+          <w:sz w:val="24"/>
+          <w:szCs w:val="24"/>
+        </w:rPr>
+      </w:pPr>
+      <w:r>
+        <w:rPr>
+          <w:rFonts w:ascii="宋体" w:eastAsia="宋体" w:hAnsi="宋体" w:hint="eastAsia"/>
+          <w:sz w:val="24"/>
+          <w:szCs w:val="24"/>
+        </w:rPr>
+        <w:t>关联状态脚本和序列帧动画，这花不了太多时间</w:t>
+      </w:r>
+    </w:p>
+    <w:p>
+      <w:pPr>
+        <w:jc w:val="left"/>
+        <w:rPr>
+          <w:rFonts w:ascii="宋体" w:eastAsia="宋体" w:hAnsi="宋体" w:hint="eastAsia"/>
+          <w:sz w:val="24"/>
+          <w:szCs w:val="24"/>
+        </w:rPr>
+      </w:pPr>
+      <w:r>
+        <w:rPr>
+          <w:rFonts w:ascii="宋体" w:eastAsia="宋体" w:hAnsi="宋体" w:hint="eastAsia"/>
+          <w:sz w:val="24"/>
+          <w:szCs w:val="24"/>
+        </w:rPr>
+        <w:t>制作其他状态机，比如跳跃、攀墙、翻滚等，还有它们的动画</w:t>
+      </w:r>
+    </w:p>
+    <w:p>
+      <w:pPr>
+        <w:jc w:val="left"/>
+        <w:rPr>
+          <w:rFonts w:ascii="宋体" w:eastAsia="宋体" w:hAnsi="宋体" w:hint="eastAsia"/>
+          <w:b/>
+          <w:bCs/>
+          <w:sz w:val="24"/>
+          <w:szCs w:val="24"/>
+        </w:rPr>
+      </w:pPr>
+      <w:r>
+        <w:rPr>
+          <w:rFonts w:ascii="宋体" w:eastAsia="宋体" w:hAnsi="宋体" w:hint="eastAsia"/>
+          <w:b/>
+          <w:bCs/>
+          <w:sz w:val="24"/>
+          <w:szCs w:val="24"/>
+        </w:rPr>
+        <w:t>有什么期待？</w:t>
+      </w:r>
+    </w:p>
+    <w:p>
+      <w:pPr>
+        <w:jc w:val="left"/>
+        <w:rPr>
+          <w:rFonts w:ascii="宋体" w:eastAsia="宋体" w:hAnsi="宋体" w:hint="eastAsia"/>
+          <w:sz w:val="24"/>
+          <w:szCs w:val="24"/>
+        </w:rPr>
+      </w:pPr>
+      <w:r>
+        <w:rPr>
+          <w:rFonts w:ascii="宋体" w:eastAsia="宋体" w:hAnsi="宋体" w:hint="eastAsia"/>
+          <w:sz w:val="24"/>
+          <w:szCs w:val="24"/>
+        </w:rPr>
+        <w:t>期待自己写世界观，还有这个角色的动作不是我想要的，我希望之后可以找到更方便的</w:t>
+      </w:r>
+    </w:p>
+    <w:p>
+      <w:pPr>
+        <w:jc w:val="left"/>
+        <w:rPr>
+          <w:rFonts w:ascii="宋体" w:eastAsia="宋体" w:hAnsi="宋体" w:hint="eastAsia"/>
+          <w:b/>
+          <w:bCs/>
+          <w:sz w:val="24"/>
+          <w:szCs w:val="24"/>
+        </w:rPr>
+      </w:pPr>
+      <w:r>
+        <w:rPr>
+          <w:rFonts w:ascii="宋体" w:eastAsia="宋体" w:hAnsi="宋体" w:hint="eastAsia"/>
+          <w:b/>
+          <w:bCs/>
+          <w:sz w:val="24"/>
+          <w:szCs w:val="24"/>
+        </w:rPr>
+        <w:t>总结？</w:t>
+      </w:r>
+    </w:p>
+    <w:p>
+      <w:pPr>
+        <w:jc w:val="left"/>
+        <w:rPr>
+          <w:rFonts w:ascii="宋体" w:eastAsia="宋体" w:hAnsi="宋体" w:hint="eastAsia"/>
+          <w:sz w:val="24"/>
+          <w:szCs w:val="24"/>
+        </w:rPr>
+      </w:pPr>
+      <w:r>
+        <w:rPr>
+          <w:rFonts w:ascii="宋体" w:eastAsia="宋体" w:hAnsi="宋体" w:hint="eastAsia"/>
+          <w:sz w:val="24"/>
+          <w:szCs w:val="24"/>
+        </w:rPr>
+        <w:t>项目已经上传Github，本篇日志也会上传并且长期更新。</w:t>
+      </w:r>
+    </w:p>
+    <w:p>
+      <w:pPr>
+        <w:jc w:val="left"/>
+        <w:rPr>
+          <w:rFonts w:ascii="宋体" w:eastAsia="宋体" w:hAnsi="宋体" w:hint="eastAsia"/>
+          <w:b/>
+          <w:bCs/>
+          <w:sz w:val="24"/>
+          <w:szCs w:val="24"/>
+        </w:rPr>
+      </w:pPr>
+      <w:r>
+        <w:rPr>
+          <w:rFonts w:ascii="宋体" w:eastAsia="宋体" w:hAnsi="宋体" w:hint="eastAsia"/>
+          <w:b/>
+          <w:bCs/>
+          <w:sz w:val="24"/>
+          <w:szCs w:val="24"/>
+        </w:rPr>
+        <w:t>有什么</w:t>
+      </w:r>
+      <w:r>
+        <w:rPr>
+          <w:rFonts w:ascii="宋体" w:eastAsia="宋体" w:hAnsi="宋体" w:hint="eastAsia"/>
+          <w:b/>
+          <w:bCs/>
+          <w:sz w:val="24"/>
+          <w:szCs w:val="24"/>
+        </w:rPr>
+        <w:t>想</w:t>
+      </w:r>
+      <w:r>
+        <w:rPr>
+          <w:rFonts w:ascii="宋体" w:eastAsia="宋体" w:hAnsi="宋体" w:hint="eastAsia"/>
+          <w:b/>
+          <w:bCs/>
+          <w:sz w:val="24"/>
+          <w:szCs w:val="24"/>
+        </w:rPr>
+        <w:t>对自己说的？</w:t>
+      </w:r>
+    </w:p>
+    <w:p>
+      <w:pPr>
+        <w:jc w:val="left"/>
+        <w:rPr>
+          <w:rFonts w:ascii="宋体" w:eastAsia="宋体" w:hAnsi="宋体" w:hint="eastAsia"/>
+          <w:b/>
+          <w:bCs/>
+          <w:sz w:val="24"/>
+          <w:szCs w:val="24"/>
+        </w:rPr>
+      </w:pPr>
+      <w:r>
+        <w:rPr>
+          <w:rFonts w:ascii="宋体" w:eastAsia="宋体" w:hAnsi="宋体" w:hint="eastAsia"/>
+          <w:b/>
+          <w:bCs/>
+          <w:sz w:val="24"/>
+          <w:szCs w:val="24"/>
+        </w:rPr>
+        <w:t>请明天</w:t>
+      </w:r>
+      <w:r>
+        <w:rPr>
+          <w:rFonts w:ascii="宋体" w:eastAsia="宋体" w:hAnsi="宋体" w:hint="eastAsia"/>
+          <w:b/>
+          <w:bCs/>
+          <w:sz w:val="24"/>
+          <w:szCs w:val="24"/>
+        </w:rPr>
+        <w:t>的你</w:t>
+      </w:r>
+      <w:r>
+        <w:rPr>
+          <w:rFonts w:ascii="宋体" w:eastAsia="宋体" w:hAnsi="宋体" w:hint="eastAsia"/>
+          <w:b/>
+          <w:bCs/>
+          <w:sz w:val="24"/>
+          <w:szCs w:val="24"/>
+        </w:rPr>
+        <w:t>也</w:t>
+      </w:r>
+      <w:r>
+        <w:rPr>
+          <w:rFonts w:ascii="宋体" w:eastAsia="宋体" w:hAnsi="宋体" w:hint="eastAsia"/>
+          <w:b/>
+          <w:bCs/>
+          <w:sz w:val="24"/>
+          <w:szCs w:val="24"/>
+        </w:rPr>
+        <w:t>如此</w:t>
+      </w:r>
+      <w:r>
+        <w:rPr>
+          <w:rFonts w:ascii="宋体" w:eastAsia="宋体" w:hAnsi="宋体" w:hint="eastAsia"/>
+          <w:b/>
+          <w:bCs/>
+          <w:sz w:val="24"/>
+          <w:szCs w:val="24"/>
+        </w:rPr>
+        <w:t>慷慨激昂。</w:t>
+      </w:r>
+    </w:p>
+    <w:p>
+      <w:pPr>
+        <w:jc w:val="left"/>
+        <w:rPr>
+          <w:rFonts w:ascii="宋体" w:eastAsia="宋体" w:hAnsi="宋体" w:hint="eastAsia"/>
+          <w:sz w:val="24"/>
+          <w:szCs w:val="24"/>
+        </w:rPr>
+      </w:pPr>
+      <w:r>
+        <w:rPr>
+          <w:rFonts w:ascii="宋体" w:eastAsia="宋体" w:hAnsi="宋体" w:hint="eastAsia"/>
+          <w:sz w:val="24"/>
+          <w:szCs w:val="24"/>
+        </w:rPr>
+        <w:t>0.4616288</w:t>
+      </w:r>
+      <w:r>
+        <w:rPr>
           <w:rFonts w:ascii="宋体" w:eastAsia="宋体" w:hAnsi="宋体"/>
           <w:sz w:val="24"/>
           <w:szCs w:val="24"/>
         </w:rPr>
-      </w:pPr>
-    </w:p>
-    <w:p>
-      <w:pPr>
-        <w:jc w:val="left"/>
+        <w:t xml:space="preserve"> </w:t>
+      </w:r>
+      <w:r>
+        <w:rPr>
+          <w:rFonts w:ascii="宋体" w:eastAsia="宋体" w:hAnsi="宋体" w:hint="eastAsia"/>
+          <w:sz w:val="24"/>
+          <w:szCs w:val="24"/>
+        </w:rPr>
+        <w:t>0.2409944</w:t>
+      </w:r>
+      <w:r>
         <w:rPr>
           <w:rFonts w:ascii="宋体" w:eastAsia="宋体" w:hAnsi="宋体"/>
           <w:sz w:val="24"/>
           <w:szCs w:val="24"/>
         </w:rPr>
-      </w:pPr>
-      <w:r>
-        <w:rPr>
-          <w:rFonts w:ascii="宋体" w:eastAsia="宋体" w:hAnsi="宋体" w:hint="eastAsia"/>
-          <w:sz w:val="24"/>
-          <w:szCs w:val="24"/>
-        </w:rPr>
-        <w:t>PlayerJumpState类</w:t>
-      </w:r>
-    </w:p>
-    <w:p>
-      <w:pPr>
-        <w:jc w:val="left"/>
+        <w:t>(</w:t>
+      </w:r>
+      <w:r>
+        <w:rPr>
+          <w:rFonts w:ascii="宋体" w:eastAsia="宋体" w:hAnsi="宋体" w:hint="eastAsia"/>
+          <w:sz w:val="24"/>
+          <w:szCs w:val="24"/>
+        </w:rPr>
+        <w:t>这是精灵图片的轴心位置</w:t>
+      </w:r>
+      <w:r>
         <w:rPr>
           <w:rFonts w:ascii="宋体" w:eastAsia="宋体" w:hAnsi="宋体"/>
           <w:sz w:val="24"/>
           <w:szCs w:val="24"/>
         </w:rPr>
-      </w:pPr>
-      <w:r>
-        <w:rPr>
-          <w:rFonts w:ascii="宋体" w:eastAsia="宋体" w:hAnsi="宋体" w:hint="eastAsia"/>
-          <w:sz w:val="24"/>
-          <w:szCs w:val="24"/>
-        </w:rPr>
-        <w:t>作用是设定了玩家在从起跳到上升之间的逻辑</w:t>
-      </w:r>
-    </w:p>
-    <w:p>
-      <w:pPr>
-        <w:jc w:val="left"/>
-        <w:rPr>
-          <w:rFonts w:ascii="宋体" w:eastAsia="宋体" w:hAnsi="宋体"/>
+        <w:t>)</w:t>
+      </w:r>
+    </w:p>
+    <w:p>
+      <w:pPr>
+        <w:jc w:val="left"/>
+        <w:rPr>
+          <w:rFonts w:ascii="宋体" w:eastAsia="宋体" w:hAnsi="宋体" w:hint="eastAsia"/>
+          <w:b/>
+          <w:bCs/>
+          <w:sz w:val="24"/>
+          <w:szCs w:val="24"/>
+        </w:rPr>
+      </w:pPr>
+      <w:r>
+        <w:rPr>
+          <w:rFonts w:ascii="宋体" w:eastAsia="宋体" w:hAnsi="宋体" w:hint="eastAsia"/>
+          <w:b/>
+          <w:bCs/>
+          <w:sz w:val="24"/>
+          <w:szCs w:val="24"/>
+        </w:rPr>
+        <w:lastRenderedPageBreak/>
+        <w:t>2025.11.</w:t>
+      </w:r>
+      <w:r>
+        <w:rPr>
+          <w:rFonts w:ascii="宋体" w:eastAsia="宋体" w:hAnsi="宋体" w:hint="eastAsia"/>
+          <w:b/>
+          <w:bCs/>
+          <w:sz w:val="24"/>
+          <w:szCs w:val="24"/>
+        </w:rPr>
+        <w:t>9</w:t>
+      </w:r>
+    </w:p>
+    <w:p>
+      <w:pPr>
+        <w:jc w:val="left"/>
+        <w:rPr>
+          <w:rFonts w:ascii="宋体" w:eastAsia="宋体" w:hAnsi="宋体" w:hint="eastAsia"/>
+          <w:sz w:val="24"/>
+          <w:szCs w:val="24"/>
+        </w:rPr>
+      </w:pPr>
+      <w:r>
+        <w:rPr>
+          <w:rFonts w:ascii="宋体" w:eastAsia="宋体" w:hAnsi="宋体" w:hint="eastAsia"/>
+          <w:sz w:val="24"/>
+          <w:szCs w:val="24"/>
+        </w:rPr>
+        <w:t>开发进度：实现了空闲、行走和跳跃的基础功能，并完成了三个状态之间的切换。其中行走功能添加了面向检测和转向功能，跳跃设置了射线检测用于检测地面，还有通过Blend Tree检测上升/下降动画</w:t>
+      </w:r>
+      <w:r>
+        <w:rPr>
+          <w:rFonts w:ascii="宋体" w:eastAsia="宋体" w:hAnsi="宋体" w:hint="eastAsia"/>
+          <w:sz w:val="24"/>
+          <w:szCs w:val="24"/>
+        </w:rPr>
+        <w:t>。</w:t>
+      </w:r>
+    </w:p>
+    <w:p>
+      <w:pPr>
+        <w:jc w:val="left"/>
+        <w:rPr>
+          <w:rFonts w:ascii="宋体" w:eastAsia="宋体" w:hAnsi="宋体" w:hint="eastAsia"/>
+          <w:sz w:val="24"/>
+          <w:szCs w:val="24"/>
+        </w:rPr>
+      </w:pPr>
+    </w:p>
+    <w:p>
+      <w:pPr>
+        <w:jc w:val="left"/>
+        <w:rPr>
+          <w:rFonts w:ascii="宋体" w:eastAsia="宋体" w:hAnsi="宋体" w:hint="eastAsia"/>
+          <w:sz w:val="24"/>
+          <w:szCs w:val="24"/>
+        </w:rPr>
+      </w:pPr>
+      <w:r>
+        <w:rPr>
+          <w:rFonts w:ascii="宋体" w:eastAsia="宋体" w:hAnsi="宋体" w:hint="eastAsia"/>
+          <w:sz w:val="24"/>
+          <w:szCs w:val="24"/>
+        </w:rPr>
+        <w:t>新建的脚本：</w:t>
+      </w:r>
+    </w:p>
+    <w:p>
+      <w:pPr>
+        <w:jc w:val="left"/>
+        <w:rPr>
+          <w:rFonts w:ascii="宋体" w:eastAsia="宋体" w:hAnsi="宋体" w:hint="eastAsia"/>
+          <w:sz w:val="24"/>
+          <w:szCs w:val="24"/>
+        </w:rPr>
+      </w:pPr>
+      <w:r>
+        <w:rPr>
+          <w:rFonts w:ascii="宋体" w:eastAsia="宋体" w:hAnsi="宋体" w:hint="eastAsia"/>
+          <w:sz w:val="24"/>
+          <w:szCs w:val="24"/>
+        </w:rPr>
+        <w:t>PlayerAirState类</w:t>
+      </w:r>
+    </w:p>
+    <w:p>
+      <w:pPr>
+        <w:jc w:val="left"/>
+        <w:rPr>
+          <w:rFonts w:ascii="宋体" w:eastAsia="宋体" w:hAnsi="宋体" w:hint="eastAsia"/>
+          <w:sz w:val="24"/>
+          <w:szCs w:val="24"/>
+        </w:rPr>
+      </w:pPr>
+      <w:r>
+        <w:rPr>
+          <w:rFonts w:ascii="宋体" w:eastAsia="宋体" w:hAnsi="宋体" w:hint="eastAsia"/>
+          <w:sz w:val="24"/>
+          <w:szCs w:val="24"/>
+        </w:rPr>
+        <w:t>作用是统合目前有的Jump状态（即滞空），后面可能要在里面加一些其他东西，比如空中技能，空中攻击。</w:t>
+      </w:r>
+    </w:p>
+    <w:p>
+      <w:pPr>
+        <w:jc w:val="left"/>
+        <w:rPr>
+          <w:rFonts w:ascii="宋体" w:eastAsia="宋体" w:hAnsi="宋体" w:hint="eastAsia"/>
           <w:sz w:val="24"/>
           <w:szCs w:val="24"/>
         </w:rPr>
@@ -2092,25 +1892,33 @@
       <w:pPr>
         <w:jc w:val="left"/>
         <w:rPr>
-          <w:rFonts w:ascii="宋体" w:eastAsia="宋体" w:hAnsi="宋体"/>
-          <w:sz w:val="24"/>
-          <w:szCs w:val="24"/>
-        </w:rPr>
-      </w:pPr>
-      <w:r>
-        <w:rPr>
-          <w:rFonts w:ascii="宋体" w:eastAsia="宋体" w:hAnsi="宋体" w:hint="eastAsia"/>
-          <w:sz w:val="24"/>
-          <w:szCs w:val="24"/>
-        </w:rPr>
-        <w:t>继承自父类PlayerAirState</w:t>
-      </w:r>
-    </w:p>
-    <w:p>
-      <w:pPr>
-        <w:jc w:val="left"/>
-        <w:rPr>
-          <w:rFonts w:ascii="宋体" w:eastAsia="宋体" w:hAnsi="宋体"/>
+          <w:rFonts w:ascii="宋体" w:eastAsia="宋体" w:hAnsi="宋体" w:hint="eastAsia"/>
+          <w:sz w:val="24"/>
+          <w:szCs w:val="24"/>
+        </w:rPr>
+      </w:pPr>
+      <w:r>
+        <w:rPr>
+          <w:rFonts w:ascii="宋体" w:eastAsia="宋体" w:hAnsi="宋体" w:hint="eastAsia"/>
+          <w:sz w:val="24"/>
+          <w:szCs w:val="24"/>
+        </w:rPr>
+        <w:t>重写</w:t>
+      </w:r>
+      <w:r>
+        <w:rPr>
+          <w:rFonts w:ascii="宋体" w:eastAsia="宋体" w:hAnsi="宋体" w:hint="eastAsia"/>
+          <w:sz w:val="24"/>
+          <w:szCs w:val="24"/>
+        </w:rPr>
+        <w:t>自父类Entity</w:t>
+      </w:r>
+    </w:p>
+    <w:p>
+      <w:pPr>
+        <w:jc w:val="left"/>
+        <w:rPr>
+          <w:rFonts w:ascii="宋体" w:eastAsia="宋体" w:hAnsi="宋体" w:hint="eastAsia"/>
           <w:sz w:val="24"/>
           <w:szCs w:val="24"/>
         </w:rPr>
@@ -2128,97 +1936,49 @@
       <w:pPr>
         <w:jc w:val="left"/>
         <w:rPr>
-          <w:rFonts w:ascii="宋体" w:eastAsia="宋体" w:hAnsi="宋体"/>
-          <w:sz w:val="24"/>
-          <w:szCs w:val="24"/>
-        </w:rPr>
-      </w:pPr>
-      <w:r>
-        <w:rPr>
-          <w:rFonts w:ascii="宋体" w:eastAsia="宋体" w:hAnsi="宋体" w:hint="eastAsia"/>
-          <w:sz w:val="24"/>
-          <w:szCs w:val="24"/>
-        </w:rPr>
-        <w:t>重写自父类，其中Enter设定进入状态时会给予对象一个y轴的上升速度，Update会判断对象下落时进入FallState状态。</w:t>
-      </w:r>
-    </w:p>
-    <w:p>
-      <w:pPr>
-        <w:jc w:val="left"/>
-        <w:rPr>
-          <w:rFonts w:ascii="宋体" w:eastAsia="宋体" w:hAnsi="宋体"/>
-          <w:sz w:val="24"/>
-          <w:szCs w:val="24"/>
-        </w:rPr>
-      </w:pPr>
-      <w:r>
-        <w:rPr>
-          <w:rFonts w:ascii="宋体" w:eastAsia="宋体" w:hAnsi="宋体" w:hint="eastAsia"/>
-          <w:sz w:val="24"/>
-          <w:szCs w:val="24"/>
-        </w:rPr>
-        <w:t>PlayerFallState类</w:t>
-      </w:r>
-    </w:p>
-    <w:p>
-      <w:pPr>
-        <w:jc w:val="left"/>
-        <w:rPr>
-          <w:rFonts w:ascii="宋体" w:eastAsia="宋体" w:hAnsi="宋体"/>
-          <w:sz w:val="24"/>
-          <w:szCs w:val="24"/>
-        </w:rPr>
-      </w:pPr>
-      <w:r>
-        <w:rPr>
-          <w:rFonts w:ascii="宋体" w:eastAsia="宋体" w:hAnsi="宋体" w:hint="eastAsia"/>
-          <w:sz w:val="24"/>
-          <w:szCs w:val="24"/>
-        </w:rPr>
-        <w:t>作用是设定了玩家下落的逻辑</w:t>
-      </w:r>
-    </w:p>
-    <w:p>
-      <w:pPr>
-        <w:jc w:val="left"/>
-        <w:rPr>
-          <w:rFonts w:ascii="宋体" w:eastAsia="宋体" w:hAnsi="宋体"/>
-          <w:sz w:val="24"/>
-          <w:szCs w:val="24"/>
-        </w:rPr>
-      </w:pPr>
-      <w:r>
-        <w:rPr>
-          <w:rFonts w:ascii="宋体" w:eastAsia="宋体" w:hAnsi="宋体" w:hint="eastAsia"/>
-          <w:sz w:val="24"/>
-          <w:szCs w:val="24"/>
-        </w:rPr>
-        <w:t>参数和方法均继承/重写自父类</w:t>
-      </w:r>
-    </w:p>
-    <w:p>
-      <w:pPr>
-        <w:jc w:val="left"/>
-        <w:rPr>
-          <w:rFonts w:ascii="宋体" w:eastAsia="宋体" w:hAnsi="宋体" w:hint="eastAsia"/>
-          <w:sz w:val="24"/>
-          <w:szCs w:val="24"/>
-        </w:rPr>
-      </w:pPr>
-      <w:r>
-        <w:rPr>
-          <w:rFonts w:ascii="宋体" w:eastAsia="宋体" w:hAnsi="宋体" w:hint="eastAsia"/>
-          <w:sz w:val="24"/>
-          <w:szCs w:val="24"/>
-        </w:rPr>
-        <w:t>Update中设定对象的地面检测为真时进入空闲状态</w:t>
-      </w:r>
-    </w:p>
-    <w:p>
-      <w:pPr>
-        <w:jc w:val="left"/>
-        <w:rPr>
-          <w:rFonts w:ascii="宋体" w:eastAsia="宋体" w:hAnsi="宋体"/>
+          <w:rFonts w:ascii="宋体" w:eastAsia="宋体" w:hAnsi="宋体" w:hint="eastAsia"/>
+          <w:sz w:val="24"/>
+          <w:szCs w:val="24"/>
+        </w:rPr>
+      </w:pPr>
+      <w:r>
+        <w:rPr>
+          <w:rFonts w:ascii="宋体" w:eastAsia="宋体" w:hAnsi="宋体" w:hint="eastAsia"/>
+          <w:sz w:val="24"/>
+          <w:szCs w:val="24"/>
+        </w:rPr>
+        <w:t>重写</w:t>
+      </w:r>
+      <w:r>
+        <w:rPr>
+          <w:rFonts w:ascii="宋体" w:eastAsia="宋体" w:hAnsi="宋体" w:hint="eastAsia"/>
+          <w:sz w:val="24"/>
+          <w:szCs w:val="24"/>
+        </w:rPr>
+        <w:t>自父类，在Update中设定了如果水平输入不为零，则设定玩家在空中的速度。其中</w:t>
+      </w:r>
+      <w:r>
+        <w:rPr>
+          <w:rFonts w:ascii="宋体" w:eastAsia="宋体" w:hAnsi="宋体" w:hint="eastAsia"/>
+          <w:sz w:val="24"/>
+          <w:szCs w:val="24"/>
+        </w:rPr>
+        <w:t>player.InAirMoveMultuplier</w:t>
+      </w:r>
+      <w:r>
+        <w:rPr>
+          <w:rFonts w:ascii="宋体" w:eastAsia="宋体" w:hAnsi="宋体" w:hint="eastAsia"/>
+          <w:sz w:val="24"/>
+          <w:szCs w:val="24"/>
+        </w:rPr>
+        <w:t>为0.7，是不想让角色在空中时像在地面一样保持水平速度（会显得有些快，我想做得慢一些，魂系角色那样）</w:t>
+      </w:r>
+    </w:p>
+    <w:p>
+      <w:pPr>
+        <w:jc w:val="left"/>
+        <w:rPr>
+          <w:rFonts w:ascii="宋体" w:eastAsia="宋体" w:hAnsi="宋体" w:hint="eastAsia"/>
           <w:sz w:val="24"/>
           <w:szCs w:val="24"/>
         </w:rPr>
@@ -2227,12 +1987,11 @@
         <w:rPr>
           <w:noProof/>
         </w:rPr>
-        <w:lastRenderedPageBreak/>
         <w:drawing>
-          <wp:inline distT="0" distB="0" distL="0" distR="0" wp14:anchorId="5A010D3A" wp14:editId="28E22D8A">
+          <wp:inline distT="0" distB="0" distL="0" distR="0" wp14:anchorId="33503CB4" wp14:editId="64D47410">
             <wp:extent cx="5274310" cy="2966720"/>
             <wp:effectExtent l="0" t="0" r="2540" b="5080"/>
-            <wp:docPr id="2114656205" name="图片 1"/>
+            <wp:docPr id="959531769" name="图片 1"/>
             <wp:cNvGraphicFramePr>
               <a:graphicFrameLocks xmlns:a="http://schemas.openxmlformats.org/drawingml/2006/main" noChangeAspect="1"/>
             </wp:cNvGraphicFramePr>
@@ -2240,7 +1999,7 @@
               <a:graphicData uri="http://schemas.openxmlformats.org/drawingml/2006/picture">
                 <pic:pic xmlns:pic="http://schemas.openxmlformats.org/drawingml/2006/picture">
                   <pic:nvPicPr>
-                    <pic:cNvPr id="2114656205" name=""/>
+                    <pic:cNvPr id="959531769" name=""/>
                     <pic:cNvPicPr/>
                   </pic:nvPicPr>
                   <pic:blipFill>
@@ -2269,7 +2028,197 @@
       <w:pPr>
         <w:jc w:val="left"/>
         <w:rPr>
-          <w:rFonts w:ascii="宋体" w:eastAsia="宋体" w:hAnsi="宋体"/>
+          <w:rFonts w:ascii="宋体" w:eastAsia="宋体" w:hAnsi="宋体" w:hint="eastAsia"/>
+          <w:sz w:val="24"/>
+          <w:szCs w:val="24"/>
+        </w:rPr>
+      </w:pPr>
+    </w:p>
+    <w:p>
+      <w:pPr>
+        <w:jc w:val="left"/>
+        <w:rPr>
+          <w:rFonts w:ascii="宋体" w:eastAsia="宋体" w:hAnsi="宋体" w:hint="eastAsia"/>
+          <w:sz w:val="24"/>
+          <w:szCs w:val="24"/>
+        </w:rPr>
+      </w:pPr>
+      <w:r>
+        <w:rPr>
+          <w:rFonts w:ascii="宋体" w:eastAsia="宋体" w:hAnsi="宋体" w:hint="eastAsia"/>
+          <w:sz w:val="24"/>
+          <w:szCs w:val="24"/>
+        </w:rPr>
+        <w:t>PlayerJumpState类</w:t>
+      </w:r>
+    </w:p>
+    <w:p>
+      <w:pPr>
+        <w:jc w:val="left"/>
+        <w:rPr>
+          <w:rFonts w:ascii="宋体" w:eastAsia="宋体" w:hAnsi="宋体" w:hint="eastAsia"/>
+          <w:sz w:val="24"/>
+          <w:szCs w:val="24"/>
+        </w:rPr>
+      </w:pPr>
+      <w:r>
+        <w:rPr>
+          <w:rFonts w:ascii="宋体" w:eastAsia="宋体" w:hAnsi="宋体" w:hint="eastAsia"/>
+          <w:sz w:val="24"/>
+          <w:szCs w:val="24"/>
+        </w:rPr>
+        <w:t>作用是设定了玩家在从起跳到上升之间的逻辑</w:t>
+      </w:r>
+    </w:p>
+    <w:p>
+      <w:pPr>
+        <w:jc w:val="left"/>
+        <w:rPr>
+          <w:rFonts w:ascii="宋体" w:eastAsia="宋体" w:hAnsi="宋体" w:hint="eastAsia"/>
+          <w:sz w:val="24"/>
+          <w:szCs w:val="24"/>
+        </w:rPr>
+      </w:pPr>
+      <w:r>
+        <w:rPr>
+          <w:rFonts w:ascii="宋体" w:eastAsia="宋体" w:hAnsi="宋体" w:hint="eastAsia"/>
+          <w:sz w:val="24"/>
+          <w:szCs w:val="24"/>
+        </w:rPr>
+        <w:t>参数：</w:t>
+      </w:r>
+    </w:p>
+    <w:p>
+      <w:pPr>
+        <w:jc w:val="left"/>
+        <w:rPr>
+          <w:rFonts w:ascii="宋体" w:eastAsia="宋体" w:hAnsi="宋体" w:hint="eastAsia"/>
+          <w:sz w:val="24"/>
+          <w:szCs w:val="24"/>
+        </w:rPr>
+      </w:pPr>
+      <w:r>
+        <w:rPr>
+          <w:rFonts w:ascii="宋体" w:eastAsia="宋体" w:hAnsi="宋体" w:hint="eastAsia"/>
+          <w:sz w:val="24"/>
+          <w:szCs w:val="24"/>
+        </w:rPr>
+        <w:t>继承自父类PlayerAirState</w:t>
+      </w:r>
+    </w:p>
+    <w:p>
+      <w:pPr>
+        <w:jc w:val="left"/>
+        <w:rPr>
+          <w:rFonts w:ascii="宋体" w:eastAsia="宋体" w:hAnsi="宋体" w:hint="eastAsia"/>
+          <w:sz w:val="24"/>
+          <w:szCs w:val="24"/>
+        </w:rPr>
+      </w:pPr>
+      <w:r>
+        <w:rPr>
+          <w:rFonts w:ascii="宋体" w:eastAsia="宋体" w:hAnsi="宋体" w:hint="eastAsia"/>
+          <w:sz w:val="24"/>
+          <w:szCs w:val="24"/>
+        </w:rPr>
+        <w:t>方法：</w:t>
+      </w:r>
+    </w:p>
+    <w:p>
+      <w:pPr>
+        <w:jc w:val="left"/>
+        <w:rPr>
+          <w:rFonts w:ascii="宋体" w:eastAsia="宋体" w:hAnsi="宋体" w:hint="eastAsia"/>
+          <w:sz w:val="24"/>
+          <w:szCs w:val="24"/>
+        </w:rPr>
+      </w:pPr>
+      <w:r>
+        <w:rPr>
+          <w:rFonts w:ascii="宋体" w:eastAsia="宋体" w:hAnsi="宋体" w:hint="eastAsia"/>
+          <w:sz w:val="24"/>
+          <w:szCs w:val="24"/>
+        </w:rPr>
+        <w:t>重写自父类，其中Enter设定进入状态时会给予对象一个y轴的上升速度，Update会判断对象下落时进入FallState状态。</w:t>
+      </w:r>
+    </w:p>
+    <w:p>
+      <w:pPr>
+        <w:jc w:val="left"/>
+        <w:rPr>
+          <w:rFonts w:ascii="宋体" w:eastAsia="宋体" w:hAnsi="宋体" w:hint="eastAsia"/>
+          <w:sz w:val="24"/>
+          <w:szCs w:val="24"/>
+        </w:rPr>
+      </w:pPr>
+      <w:r>
+        <w:rPr>
+          <w:rFonts w:ascii="宋体" w:eastAsia="宋体" w:hAnsi="宋体" w:hint="eastAsia"/>
+          <w:sz w:val="24"/>
+          <w:szCs w:val="24"/>
+        </w:rPr>
+        <w:t>PlayerFallState类</w:t>
+      </w:r>
+    </w:p>
+    <w:p>
+      <w:pPr>
+        <w:jc w:val="left"/>
+        <w:rPr>
+          <w:rFonts w:ascii="宋体" w:eastAsia="宋体" w:hAnsi="宋体" w:hint="eastAsia"/>
+          <w:sz w:val="24"/>
+          <w:szCs w:val="24"/>
+        </w:rPr>
+      </w:pPr>
+      <w:r>
+        <w:rPr>
+          <w:rFonts w:ascii="宋体" w:eastAsia="宋体" w:hAnsi="宋体" w:hint="eastAsia"/>
+          <w:sz w:val="24"/>
+          <w:szCs w:val="24"/>
+        </w:rPr>
+        <w:t>作用是设定了玩家下落的逻辑</w:t>
+      </w:r>
+    </w:p>
+    <w:p>
+      <w:pPr>
+        <w:jc w:val="left"/>
+        <w:rPr>
+          <w:rFonts w:ascii="宋体" w:eastAsia="宋体" w:hAnsi="宋体" w:hint="eastAsia"/>
+          <w:sz w:val="24"/>
+          <w:szCs w:val="24"/>
+        </w:rPr>
+      </w:pPr>
+      <w:r>
+        <w:rPr>
+          <w:rFonts w:ascii="宋体" w:eastAsia="宋体" w:hAnsi="宋体" w:hint="eastAsia"/>
+          <w:sz w:val="24"/>
+          <w:szCs w:val="24"/>
+        </w:rPr>
+        <w:t>参数和方法均继承/重写自父类</w:t>
+      </w:r>
+    </w:p>
+    <w:p>
+      <w:pPr>
+        <w:jc w:val="left"/>
+        <w:rPr>
+          <w:rFonts w:ascii="宋体" w:eastAsia="宋体" w:hAnsi="宋体" w:hint="eastAsia"/>
+          <w:sz w:val="24"/>
+          <w:szCs w:val="24"/>
+        </w:rPr>
+      </w:pPr>
+      <w:r>
+        <w:rPr>
+          <w:rFonts w:ascii="宋体" w:eastAsia="宋体" w:hAnsi="宋体" w:hint="eastAsia"/>
+          <w:sz w:val="24"/>
+          <w:szCs w:val="24"/>
+        </w:rPr>
+        <w:t>Update中设定对象的地面检测为真时进入空闲状态</w:t>
+      </w:r>
+    </w:p>
+    <w:p>
+      <w:pPr>
+        <w:jc w:val="left"/>
+        <w:rPr>
+          <w:rFonts w:ascii="宋体" w:eastAsia="宋体" w:hAnsi="宋体" w:hint="eastAsia"/>
           <w:sz w:val="24"/>
           <w:szCs w:val="24"/>
         </w:rPr>
@@ -2278,11 +2227,12 @@
         <w:rPr>
           <w:noProof/>
         </w:rPr>
+        <w:lastRenderedPageBreak/>
         <w:drawing>
-          <wp:inline distT="0" distB="0" distL="0" distR="0" wp14:anchorId="085DF416" wp14:editId="7A16B110">
+          <wp:inline distT="0" distB="0" distL="0" distR="0" wp14:anchorId="5A010D3A" wp14:editId="28E22D8A">
             <wp:extent cx="5274310" cy="2966720"/>
             <wp:effectExtent l="0" t="0" r="2540" b="5080"/>
-            <wp:docPr id="106450073" name="图片 1"/>
+            <wp:docPr id="2114656205" name="图片 1"/>
             <wp:cNvGraphicFramePr>
               <a:graphicFrameLocks xmlns:a="http://schemas.openxmlformats.org/drawingml/2006/main" noChangeAspect="1"/>
             </wp:cNvGraphicFramePr>
@@ -2290,7 +2240,7 @@
               <a:graphicData uri="http://schemas.openxmlformats.org/drawingml/2006/picture">
                 <pic:pic xmlns:pic="http://schemas.openxmlformats.org/drawingml/2006/picture">
                   <pic:nvPicPr>
-                    <pic:cNvPr id="106450073" name=""/>
+                    <pic:cNvPr id="2114656205" name=""/>
                     <pic:cNvPicPr/>
                   </pic:nvPicPr>
                   <pic:blipFill>
@@ -2319,143 +2269,7 @@
       <w:pPr>
         <w:jc w:val="left"/>
         <w:rPr>
-          <w:rFonts w:ascii="宋体" w:eastAsia="宋体" w:hAnsi="宋体"/>
-          <w:sz w:val="24"/>
-          <w:szCs w:val="24"/>
-        </w:rPr>
-      </w:pPr>
-    </w:p>
-    <w:p>
-      <w:pPr>
-        <w:jc w:val="left"/>
-        <w:rPr>
-          <w:rFonts w:ascii="宋体" w:eastAsia="宋体" w:hAnsi="宋体"/>
-          <w:sz w:val="24"/>
-          <w:szCs w:val="24"/>
-        </w:rPr>
-      </w:pPr>
-      <w:r>
-        <w:rPr>
-          <w:rFonts w:ascii="宋体" w:eastAsia="宋体" w:hAnsi="宋体" w:hint="eastAsia"/>
-          <w:sz w:val="24"/>
-          <w:szCs w:val="24"/>
-        </w:rPr>
-        <w:t>PlayerGroundState类</w:t>
-      </w:r>
-    </w:p>
-    <w:p>
-      <w:pPr>
-        <w:jc w:val="left"/>
-        <w:rPr>
-          <w:rFonts w:ascii="宋体" w:eastAsia="宋体" w:hAnsi="宋体"/>
-          <w:sz w:val="24"/>
-          <w:szCs w:val="24"/>
-        </w:rPr>
-      </w:pPr>
-      <w:r>
-        <w:rPr>
-          <w:rFonts w:ascii="宋体" w:eastAsia="宋体" w:hAnsi="宋体" w:hint="eastAsia"/>
-          <w:sz w:val="24"/>
-          <w:szCs w:val="24"/>
-        </w:rPr>
-        <w:t>作用是统合了玩家的地面状态，目前包括空闲和移动状态。</w:t>
-      </w:r>
-    </w:p>
-    <w:p>
-      <w:pPr>
-        <w:jc w:val="left"/>
-        <w:rPr>
-          <w:rFonts w:ascii="宋体" w:eastAsia="宋体" w:hAnsi="宋体"/>
-          <w:sz w:val="24"/>
-          <w:szCs w:val="24"/>
-        </w:rPr>
-      </w:pPr>
-      <w:r>
-        <w:rPr>
-          <w:rFonts w:ascii="宋体" w:eastAsia="宋体" w:hAnsi="宋体" w:hint="eastAsia"/>
-          <w:sz w:val="24"/>
-          <w:szCs w:val="24"/>
-        </w:rPr>
-        <w:t>参数：</w:t>
-      </w:r>
-    </w:p>
-    <w:p>
-      <w:pPr>
-        <w:jc w:val="left"/>
-        <w:rPr>
-          <w:rFonts w:ascii="宋体" w:eastAsia="宋体" w:hAnsi="宋体"/>
-          <w:sz w:val="24"/>
-          <w:szCs w:val="24"/>
-        </w:rPr>
-      </w:pPr>
-      <w:r>
-        <w:rPr>
-          <w:rFonts w:ascii="宋体" w:eastAsia="宋体" w:hAnsi="宋体" w:hint="eastAsia"/>
-          <w:sz w:val="24"/>
-          <w:szCs w:val="24"/>
-        </w:rPr>
-        <w:t>继承自父类Entity类</w:t>
-      </w:r>
-    </w:p>
-    <w:p>
-      <w:pPr>
-        <w:jc w:val="left"/>
-        <w:rPr>
-          <w:rFonts w:ascii="宋体" w:eastAsia="宋体" w:hAnsi="宋体"/>
-          <w:sz w:val="24"/>
-          <w:szCs w:val="24"/>
-        </w:rPr>
-      </w:pPr>
-      <w:r>
-        <w:rPr>
-          <w:rFonts w:ascii="宋体" w:eastAsia="宋体" w:hAnsi="宋体" w:hint="eastAsia"/>
-          <w:sz w:val="24"/>
-          <w:szCs w:val="24"/>
-        </w:rPr>
-        <w:t>方法：</w:t>
-      </w:r>
-    </w:p>
-    <w:p>
-      <w:pPr>
-        <w:jc w:val="left"/>
-        <w:rPr>
-          <w:rFonts w:ascii="宋体" w:eastAsia="宋体" w:hAnsi="宋体"/>
-          <w:sz w:val="24"/>
-          <w:szCs w:val="24"/>
-        </w:rPr>
-      </w:pPr>
-      <w:r>
-        <w:rPr>
-          <w:rFonts w:ascii="宋体" w:eastAsia="宋体" w:hAnsi="宋体" w:hint="eastAsia"/>
-          <w:sz w:val="24"/>
-          <w:szCs w:val="24"/>
-        </w:rPr>
-        <w:t>重写自父类</w:t>
-      </w:r>
-    </w:p>
-    <w:p>
-      <w:pPr>
-        <w:jc w:val="left"/>
-        <w:rPr>
-          <w:rFonts w:ascii="宋体" w:eastAsia="宋体" w:hAnsi="宋体" w:hint="eastAsia"/>
-          <w:sz w:val="24"/>
-          <w:szCs w:val="24"/>
-        </w:rPr>
-      </w:pPr>
-      <w:r>
-        <w:rPr>
-          <w:rFonts w:ascii="宋体" w:eastAsia="宋体" w:hAnsi="宋体" w:hint="eastAsia"/>
-          <w:sz w:val="24"/>
-          <w:szCs w:val="24"/>
-        </w:rPr>
-        <w:t>方法中的设定了角色y轴速度小于1时切换下落状态，这不是跳跃中的下落状态，而是角色从高处自然掉落时的下落状态。还有当检测到对象进行了跳跃输入时会切换到跳跃上升状态。</w:t>
-      </w:r>
-    </w:p>
-    <w:p>
-      <w:pPr>
-        <w:jc w:val="left"/>
-        <w:rPr>
-          <w:rFonts w:ascii="宋体" w:eastAsia="宋体" w:hAnsi="宋体"/>
+          <w:rFonts w:ascii="宋体" w:eastAsia="宋体" w:hAnsi="宋体" w:hint="eastAsia"/>
           <w:sz w:val="24"/>
           <w:szCs w:val="24"/>
         </w:rPr>
@@ -2464,12 +2278,11 @@
         <w:rPr>
           <w:noProof/>
         </w:rPr>
-        <w:lastRenderedPageBreak/>
         <w:drawing>
-          <wp:inline distT="0" distB="0" distL="0" distR="0" wp14:anchorId="205CCDE4" wp14:editId="3575FC8F">
+          <wp:inline distT="0" distB="0" distL="0" distR="0" wp14:anchorId="085DF416" wp14:editId="7A16B110">
             <wp:extent cx="5274310" cy="2966720"/>
             <wp:effectExtent l="0" t="0" r="2540" b="5080"/>
-            <wp:docPr id="1678446483" name="图片 1"/>
+            <wp:docPr id="106450073" name="图片 1"/>
             <wp:cNvGraphicFramePr>
               <a:graphicFrameLocks xmlns:a="http://schemas.openxmlformats.org/drawingml/2006/main" noChangeAspect="1"/>
             </wp:cNvGraphicFramePr>
@@ -2477,7 +2290,7 @@
               <a:graphicData uri="http://schemas.openxmlformats.org/drawingml/2006/picture">
                 <pic:pic xmlns:pic="http://schemas.openxmlformats.org/drawingml/2006/picture">
                   <pic:nvPicPr>
-                    <pic:cNvPr id="1678446483" name=""/>
+                    <pic:cNvPr id="106450073" name=""/>
                     <pic:cNvPicPr/>
                   </pic:nvPicPr>
                   <pic:blipFill>
@@ -2506,27 +2319,214 @@
       <w:pPr>
         <w:jc w:val="left"/>
         <w:rPr>
-          <w:rFonts w:ascii="宋体" w:eastAsia="宋体" w:hAnsi="宋体"/>
-          <w:sz w:val="24"/>
-          <w:szCs w:val="24"/>
-        </w:rPr>
-      </w:pPr>
-    </w:p>
-    <w:p>
-      <w:pPr>
-        <w:jc w:val="left"/>
-        <w:rPr>
-          <w:rFonts w:ascii="宋体" w:eastAsia="宋体" w:hAnsi="宋体" w:hint="eastAsia"/>
-          <w:sz w:val="24"/>
-          <w:szCs w:val="24"/>
-        </w:rPr>
-      </w:pPr>
-    </w:p>
-    <w:p>
-      <w:pPr>
-        <w:jc w:val="left"/>
-        <w:rPr>
-          <w:rFonts w:ascii="宋体" w:eastAsia="宋体" w:hAnsi="宋体"/>
+          <w:rFonts w:ascii="宋体" w:eastAsia="宋体" w:hAnsi="宋体" w:hint="eastAsia"/>
+          <w:sz w:val="24"/>
+          <w:szCs w:val="24"/>
+        </w:rPr>
+      </w:pPr>
+    </w:p>
+    <w:p>
+      <w:pPr>
+        <w:jc w:val="left"/>
+        <w:rPr>
+          <w:rFonts w:ascii="宋体" w:eastAsia="宋体" w:hAnsi="宋体" w:hint="eastAsia"/>
+          <w:sz w:val="24"/>
+          <w:szCs w:val="24"/>
+        </w:rPr>
+      </w:pPr>
+      <w:r>
+        <w:rPr>
+          <w:rFonts w:ascii="宋体" w:eastAsia="宋体" w:hAnsi="宋体" w:hint="eastAsia"/>
+          <w:sz w:val="24"/>
+          <w:szCs w:val="24"/>
+        </w:rPr>
+        <w:t>PlayerGroundState类</w:t>
+      </w:r>
+    </w:p>
+    <w:p>
+      <w:pPr>
+        <w:jc w:val="left"/>
+        <w:rPr>
+          <w:rFonts w:ascii="宋体" w:eastAsia="宋体" w:hAnsi="宋体" w:hint="eastAsia"/>
+          <w:sz w:val="24"/>
+          <w:szCs w:val="24"/>
+        </w:rPr>
+      </w:pPr>
+      <w:r>
+        <w:rPr>
+          <w:rFonts w:ascii="宋体" w:eastAsia="宋体" w:hAnsi="宋体" w:hint="eastAsia"/>
+          <w:sz w:val="24"/>
+          <w:szCs w:val="24"/>
+        </w:rPr>
+        <w:t>作用是统合了玩家的地面状态，目前包括空闲和移动状态。</w:t>
+      </w:r>
+    </w:p>
+    <w:p>
+      <w:pPr>
+        <w:jc w:val="left"/>
+        <w:rPr>
+          <w:rFonts w:ascii="宋体" w:eastAsia="宋体" w:hAnsi="宋体" w:hint="eastAsia"/>
+          <w:sz w:val="24"/>
+          <w:szCs w:val="24"/>
+        </w:rPr>
+      </w:pPr>
+      <w:r>
+        <w:rPr>
+          <w:rFonts w:ascii="宋体" w:eastAsia="宋体" w:hAnsi="宋体" w:hint="eastAsia"/>
+          <w:sz w:val="24"/>
+          <w:szCs w:val="24"/>
+        </w:rPr>
+        <w:t>参数：</w:t>
+      </w:r>
+    </w:p>
+    <w:p>
+      <w:pPr>
+        <w:jc w:val="left"/>
+        <w:rPr>
+          <w:rFonts w:ascii="宋体" w:eastAsia="宋体" w:hAnsi="宋体" w:hint="eastAsia"/>
+          <w:sz w:val="24"/>
+          <w:szCs w:val="24"/>
+        </w:rPr>
+      </w:pPr>
+      <w:r>
+        <w:rPr>
+          <w:rFonts w:ascii="宋体" w:eastAsia="宋体" w:hAnsi="宋体" w:hint="eastAsia"/>
+          <w:sz w:val="24"/>
+          <w:szCs w:val="24"/>
+        </w:rPr>
+        <w:t>继承自父类Entity类</w:t>
+      </w:r>
+    </w:p>
+    <w:p>
+      <w:pPr>
+        <w:jc w:val="left"/>
+        <w:rPr>
+          <w:rFonts w:ascii="宋体" w:eastAsia="宋体" w:hAnsi="宋体" w:hint="eastAsia"/>
+          <w:sz w:val="24"/>
+          <w:szCs w:val="24"/>
+        </w:rPr>
+      </w:pPr>
+      <w:r>
+        <w:rPr>
+          <w:rFonts w:ascii="宋体" w:eastAsia="宋体" w:hAnsi="宋体" w:hint="eastAsia"/>
+          <w:sz w:val="24"/>
+          <w:szCs w:val="24"/>
+        </w:rPr>
+        <w:t>方法：</w:t>
+      </w:r>
+    </w:p>
+    <w:p>
+      <w:pPr>
+        <w:jc w:val="left"/>
+        <w:rPr>
+          <w:rFonts w:ascii="宋体" w:eastAsia="宋体" w:hAnsi="宋体" w:hint="eastAsia"/>
+          <w:sz w:val="24"/>
+          <w:szCs w:val="24"/>
+        </w:rPr>
+      </w:pPr>
+      <w:r>
+        <w:rPr>
+          <w:rFonts w:ascii="宋体" w:eastAsia="宋体" w:hAnsi="宋体" w:hint="eastAsia"/>
+          <w:sz w:val="24"/>
+          <w:szCs w:val="24"/>
+        </w:rPr>
+        <w:t>重写自父类</w:t>
+      </w:r>
+    </w:p>
+    <w:p>
+      <w:pPr>
+        <w:jc w:val="left"/>
+        <w:rPr>
+          <w:rFonts w:ascii="宋体" w:eastAsia="宋体" w:hAnsi="宋体" w:hint="eastAsia"/>
+          <w:sz w:val="24"/>
+          <w:szCs w:val="24"/>
+        </w:rPr>
+      </w:pPr>
+      <w:r>
+        <w:rPr>
+          <w:rFonts w:ascii="宋体" w:eastAsia="宋体" w:hAnsi="宋体" w:hint="eastAsia"/>
+          <w:sz w:val="24"/>
+          <w:szCs w:val="24"/>
+        </w:rPr>
+        <w:t>方法中的设定了角色y轴速度小于1时切换下落状态，这不是跳跃中的下落状态，而是角色从高处自然掉落时的下落状态。还有当检测到对象进行了跳跃输入时会切换到跳跃上升状态。</w:t>
+      </w:r>
+    </w:p>
+    <w:p>
+      <w:pPr>
+        <w:jc w:val="left"/>
+        <w:rPr>
+          <w:rFonts w:ascii="宋体" w:eastAsia="宋体" w:hAnsi="宋体" w:hint="eastAsia"/>
+          <w:sz w:val="24"/>
+          <w:szCs w:val="24"/>
+        </w:rPr>
+      </w:pPr>
+      <w:r>
+        <w:rPr>
+          <w:noProof/>
+        </w:rPr>
+        <w:lastRenderedPageBreak/>
+        <w:drawing>
+          <wp:inline distT="0" distB="0" distL="0" distR="0" wp14:anchorId="205CCDE4" wp14:editId="3575FC8F">
+            <wp:extent cx="5274310" cy="2966720"/>
+            <wp:effectExtent l="0" t="0" r="2540" b="5080"/>
+            <wp:docPr id="1678446483" name="图片 1"/>
+            <wp:cNvGraphicFramePr>
+              <a:graphicFrameLocks xmlns:a="http://schemas.openxmlformats.org/drawingml/2006/main" noChangeAspect="1"/>
+            </wp:cNvGraphicFramePr>
+            <a:graphic xmlns:a="http://schemas.openxmlformats.org/drawingml/2006/main">
+              <a:graphicData uri="http://schemas.openxmlformats.org/drawingml/2006/picture">
+                <pic:pic xmlns:pic="http://schemas.openxmlformats.org/drawingml/2006/picture">
+                  <pic:nvPicPr>
+                    <pic:cNvPr id="1678446483" name=""/>
+                    <pic:cNvPicPr/>
+                  </pic:nvPicPr>
+                  <pic:blipFill>
+                    <a:blip r:embed="rId16"/>
+                    <a:stretch>
+                      <a:fillRect/>
+                    </a:stretch>
+                  </pic:blipFill>
+                  <pic:spPr>
+                    <a:xfrm>
+                      <a:off x="0" y="0"/>
+                      <a:ext cx="5274310" cy="2966720"/>
+                    </a:xfrm>
+                    <a:prstGeom prst="rect">
+                      <a:avLst/>
+                    </a:prstGeom>
+                  </pic:spPr>
+                </pic:pic>
+              </a:graphicData>
+            </a:graphic>
+          </wp:inline>
+        </w:drawing>
+      </w:r>
+    </w:p>
+    <w:p>
+      <w:pPr>
+        <w:jc w:val="left"/>
+        <w:rPr>
+          <w:rFonts w:ascii="宋体" w:eastAsia="宋体" w:hAnsi="宋体" w:hint="eastAsia"/>
+          <w:sz w:val="24"/>
+          <w:szCs w:val="24"/>
+        </w:rPr>
+      </w:pPr>
+    </w:p>
+    <w:p>
+      <w:pPr>
+        <w:jc w:val="left"/>
+        <w:rPr>
+          <w:rFonts w:ascii="宋体" w:eastAsia="宋体" w:hAnsi="宋体" w:hint="eastAsia"/>
+          <w:sz w:val="24"/>
+          <w:szCs w:val="24"/>
+        </w:rPr>
+      </w:pPr>
+    </w:p>
+    <w:p>
+      <w:pPr>
+        <w:jc w:val="left"/>
+        <w:rPr>
+          <w:rFonts w:ascii="宋体" w:eastAsia="宋体" w:hAnsi="宋体" w:hint="eastAsia"/>
           <w:sz w:val="24"/>
           <w:szCs w:val="24"/>
         </w:rPr>
@@ -2544,7 +2544,7 @@
       <w:pPr>
         <w:jc w:val="left"/>
         <w:rPr>
-          <w:rFonts w:ascii="宋体" w:eastAsia="宋体" w:hAnsi="宋体"/>
+          <w:rFonts w:ascii="宋体" w:eastAsia="宋体" w:hAnsi="宋体" w:hint="eastAsia"/>
           <w:sz w:val="24"/>
           <w:szCs w:val="24"/>
         </w:rPr>
@@ -2580,7 +2580,7 @@
       <w:pPr>
         <w:jc w:val="left"/>
         <w:rPr>
-          <w:rFonts w:ascii="宋体" w:eastAsia="宋体" w:hAnsi="宋体"/>
+          <w:rFonts w:ascii="宋体" w:eastAsia="宋体" w:hAnsi="宋体" w:hint="eastAsia"/>
           <w:sz w:val="24"/>
           <w:szCs w:val="24"/>
         </w:rPr>
@@ -2598,7 +2598,7 @@
       <w:pPr>
         <w:jc w:val="left"/>
         <w:rPr>
-          <w:rFonts w:ascii="宋体" w:eastAsia="宋体" w:hAnsi="宋体"/>
+          <w:rFonts w:ascii="宋体" w:eastAsia="宋体" w:hAnsi="宋体" w:hint="eastAsia"/>
           <w:sz w:val="24"/>
           <w:szCs w:val="24"/>
         </w:rPr>
@@ -2623,7 +2623,7 @@
                     <pic:cNvPicPr/>
                   </pic:nvPicPr>
                   <pic:blipFill>
-                    <a:blip r:embed="rId16"/>
+                    <a:blip r:embed="rId17"/>
                     <a:stretch>
                       <a:fillRect/>
                     </a:stretch>
@@ -2648,17 +2648,17 @@
       <w:pPr>
         <w:jc w:val="left"/>
         <w:rPr>
-          <w:rFonts w:ascii="宋体" w:eastAsia="宋体" w:hAnsi="宋体"/>
-          <w:sz w:val="24"/>
-          <w:szCs w:val="24"/>
-        </w:rPr>
-      </w:pPr>
-    </w:p>
-    <w:p>
-      <w:pPr>
-        <w:jc w:val="left"/>
-        <w:rPr>
-          <w:rFonts w:ascii="宋体" w:eastAsia="宋体" w:hAnsi="宋体"/>
+          <w:rFonts w:ascii="宋体" w:eastAsia="宋体" w:hAnsi="宋体" w:hint="eastAsia"/>
+          <w:sz w:val="24"/>
+          <w:szCs w:val="24"/>
+        </w:rPr>
+      </w:pPr>
+    </w:p>
+    <w:p>
+      <w:pPr>
+        <w:jc w:val="left"/>
+        <w:rPr>
+          <w:rFonts w:ascii="宋体" w:eastAsia="宋体" w:hAnsi="宋体" w:hint="eastAsia"/>
           <w:sz w:val="24"/>
           <w:szCs w:val="24"/>
         </w:rPr>
@@ -2676,7 +2676,7 @@
       <w:pPr>
         <w:jc w:val="left"/>
         <w:rPr>
-          <w:rFonts w:ascii="宋体" w:eastAsia="宋体" w:hAnsi="宋体"/>
+          <w:rFonts w:ascii="宋体" w:eastAsia="宋体" w:hAnsi="宋体" w:hint="eastAsia"/>
           <w:sz w:val="24"/>
           <w:szCs w:val="24"/>
         </w:rPr>
@@ -2694,7 +2694,7 @@
       <w:pPr>
         <w:jc w:val="left"/>
         <w:rPr>
-          <w:rFonts w:ascii="宋体" w:eastAsia="宋体" w:hAnsi="宋体"/>
+          <w:rFonts w:ascii="宋体" w:eastAsia="宋体" w:hAnsi="宋体" w:hint="eastAsia"/>
           <w:sz w:val="24"/>
           <w:szCs w:val="24"/>
         </w:rPr>
@@ -2720,7 +2720,7 @@
                     <pic:cNvPicPr/>
                   </pic:nvPicPr>
                   <pic:blipFill>
-                    <a:blip r:embed="rId17"/>
+                    <a:blip r:embed="rId18"/>
                     <a:stretch>
                       <a:fillRect/>
                     </a:stretch>
@@ -2745,7 +2745,7 @@
       <w:pPr>
         <w:jc w:val="left"/>
         <w:rPr>
-          <w:rFonts w:ascii="宋体" w:eastAsia="宋体" w:hAnsi="宋体"/>
+          <w:rFonts w:ascii="宋体" w:eastAsia="宋体" w:hAnsi="宋体" w:hint="eastAsia"/>
           <w:sz w:val="24"/>
           <w:szCs w:val="24"/>
         </w:rPr>
@@ -2763,7 +2763,7 @@
       <w:pPr>
         <w:jc w:val="left"/>
         <w:rPr>
-          <w:rFonts w:ascii="宋体" w:eastAsia="宋体" w:hAnsi="宋体"/>
+          <w:rFonts w:ascii="宋体" w:eastAsia="宋体" w:hAnsi="宋体" w:hint="eastAsia"/>
           <w:sz w:val="24"/>
           <w:szCs w:val="24"/>
         </w:rPr>
@@ -2788,7 +2788,7 @@
                     <pic:cNvPicPr/>
                   </pic:nvPicPr>
                   <pic:blipFill>
-                    <a:blip r:embed="rId18"/>
+                    <a:blip r:embed="rId19"/>
                     <a:stretch>
                       <a:fillRect/>
                     </a:stretch>
@@ -2813,7 +2813,7 @@
       <w:pPr>
         <w:jc w:val="left"/>
         <w:rPr>
-          <w:rFonts w:ascii="宋体" w:eastAsia="宋体" w:hAnsi="宋体"/>
+          <w:rFonts w:ascii="宋体" w:eastAsia="宋体" w:hAnsi="宋体" w:hint="eastAsia"/>
           <w:sz w:val="24"/>
           <w:szCs w:val="24"/>
         </w:rPr>
@@ -2831,7 +2831,7 @@
       <w:pPr>
         <w:jc w:val="left"/>
         <w:rPr>
-          <w:rFonts w:ascii="宋体" w:eastAsia="宋体" w:hAnsi="宋体"/>
+          <w:rFonts w:ascii="宋体" w:eastAsia="宋体" w:hAnsi="宋体" w:hint="eastAsia"/>
           <w:sz w:val="24"/>
           <w:szCs w:val="24"/>
         </w:rPr>
@@ -2849,7 +2849,7 @@
       <w:pPr>
         <w:jc w:val="left"/>
         <w:rPr>
-          <w:rFonts w:ascii="宋体" w:eastAsia="宋体" w:hAnsi="宋体"/>
+          <w:rFonts w:ascii="宋体" w:eastAsia="宋体" w:hAnsi="宋体" w:hint="eastAsia"/>
           <w:sz w:val="24"/>
           <w:szCs w:val="24"/>
         </w:rPr>
@@ -2875,7 +2875,7 @@
       <w:pPr>
         <w:jc w:val="left"/>
         <w:rPr>
-          <w:rFonts w:ascii="宋体" w:eastAsia="宋体" w:hAnsi="宋体"/>
+          <w:rFonts w:ascii="宋体" w:eastAsia="宋体" w:hAnsi="宋体" w:hint="eastAsia"/>
           <w:sz w:val="24"/>
           <w:szCs w:val="24"/>
         </w:rPr>
@@ -2901,7 +2901,7 @@
       <w:pPr>
         <w:jc w:val="left"/>
         <w:rPr>
-          <w:rFonts w:ascii="宋体" w:eastAsia="宋体" w:hAnsi="宋体"/>
+          <w:rFonts w:ascii="宋体" w:eastAsia="宋体" w:hAnsi="宋体" w:hint="eastAsia"/>
           <w:sz w:val="24"/>
           <w:szCs w:val="24"/>
         </w:rPr>
@@ -2963,7 +2963,7 @@
                     <pic:cNvPicPr/>
                   </pic:nvPicPr>
                   <pic:blipFill>
-                    <a:blip r:embed="rId19"/>
+                    <a:blip r:embed="rId20"/>
                     <a:stretch>
                       <a:fillRect/>
                     </a:stretch>
@@ -2988,7 +2988,7 @@
       <w:pPr>
         <w:jc w:val="left"/>
         <w:rPr>
-          <w:rFonts w:ascii="宋体" w:eastAsia="宋体" w:hAnsi="宋体"/>
+          <w:rFonts w:ascii="宋体" w:eastAsia="宋体" w:hAnsi="宋体" w:hint="eastAsia"/>
           <w:sz w:val="24"/>
           <w:szCs w:val="24"/>
         </w:rPr>
@@ -3013,7 +3013,7 @@
                     <pic:cNvPicPr/>
                   </pic:nvPicPr>
                   <pic:blipFill>
-                    <a:blip r:embed="rId20"/>
+                    <a:blip r:embed="rId21"/>
                     <a:stretch>
                       <a:fillRect/>
                     </a:stretch>
@@ -3038,17 +3038,17 @@
       <w:pPr>
         <w:jc w:val="left"/>
         <w:rPr>
-          <w:rFonts w:ascii="宋体" w:eastAsia="宋体" w:hAnsi="宋体"/>
-          <w:sz w:val="24"/>
-          <w:szCs w:val="24"/>
-        </w:rPr>
-      </w:pPr>
-    </w:p>
-    <w:p>
-      <w:pPr>
-        <w:jc w:val="left"/>
-        <w:rPr>
-          <w:rFonts w:ascii="宋体" w:eastAsia="宋体" w:hAnsi="宋体"/>
+          <w:rFonts w:ascii="宋体" w:eastAsia="宋体" w:hAnsi="宋体" w:hint="eastAsia"/>
+          <w:sz w:val="24"/>
+          <w:szCs w:val="24"/>
+        </w:rPr>
+      </w:pPr>
+    </w:p>
+    <w:p>
+      <w:pPr>
+        <w:jc w:val="left"/>
+        <w:rPr>
+          <w:rFonts w:ascii="宋体" w:eastAsia="宋体" w:hAnsi="宋体" w:hint="eastAsia"/>
           <w:sz w:val="24"/>
           <w:szCs w:val="24"/>
         </w:rPr>
@@ -3066,7 +3066,7 @@
       <w:pPr>
         <w:jc w:val="left"/>
         <w:rPr>
-          <w:rFonts w:ascii="宋体" w:eastAsia="宋体" w:hAnsi="宋体"/>
+          <w:rFonts w:ascii="宋体" w:eastAsia="宋体" w:hAnsi="宋体" w:hint="eastAsia"/>
           <w:sz w:val="24"/>
           <w:szCs w:val="24"/>
         </w:rPr>
@@ -3084,7 +3084,7 @@
       <w:pPr>
         <w:jc w:val="left"/>
         <w:rPr>
-          <w:rFonts w:ascii="宋体" w:eastAsia="宋体" w:hAnsi="宋体"/>
+          <w:rFonts w:ascii="宋体" w:eastAsia="宋体" w:hAnsi="宋体" w:hint="eastAsia"/>
           <w:sz w:val="24"/>
           <w:szCs w:val="24"/>
         </w:rPr>
@@ -3109,7 +3109,7 @@
                     <pic:cNvPicPr/>
                   </pic:nvPicPr>
                   <pic:blipFill>
-                    <a:blip r:embed="rId21"/>
+                    <a:blip r:embed="rId22"/>
                     <a:stretch>
                       <a:fillRect/>
                     </a:stretch>
@@ -3134,21 +3134,170 @@
       <w:pPr>
         <w:jc w:val="left"/>
         <w:rPr>
+          <w:rFonts w:ascii="宋体" w:eastAsia="宋体" w:hAnsi="宋体" w:hint="eastAsia"/>
+          <w:sz w:val="24"/>
+          <w:szCs w:val="24"/>
+        </w:rPr>
+      </w:pPr>
+    </w:p>
+    <w:p>
+      <w:pPr>
+        <w:jc w:val="left"/>
+        <w:rPr>
+          <w:rFonts w:ascii="宋体" w:eastAsia="宋体" w:hAnsi="宋体" w:hint="eastAsia"/>
+          <w:sz w:val="24"/>
+          <w:szCs w:val="24"/>
+        </w:rPr>
+      </w:pPr>
+    </w:p>
+    <w:p>
+      <w:pPr>
+        <w:jc w:val="left"/>
+        <w:rPr>
+          <w:rFonts w:ascii="宋体" w:eastAsia="宋体" w:hAnsi="宋体" w:hint="eastAsia"/>
+          <w:b/>
+          <w:bCs/>
+          <w:sz w:val="24"/>
+          <w:szCs w:val="24"/>
+        </w:rPr>
+      </w:pPr>
+      <w:r>
+        <w:rPr>
+          <w:rFonts w:ascii="宋体" w:eastAsia="宋体" w:hAnsi="宋体" w:hint="eastAsia"/>
+          <w:b/>
+          <w:bCs/>
+          <w:sz w:val="24"/>
+          <w:szCs w:val="24"/>
+        </w:rPr>
+        <w:t>接下来有什么目标？</w:t>
+      </w:r>
+    </w:p>
+    <w:p>
+      <w:pPr>
+        <w:jc w:val="left"/>
+        <w:rPr>
+          <w:rFonts w:ascii="宋体" w:eastAsia="宋体" w:hAnsi="宋体" w:hint="eastAsia"/>
+          <w:sz w:val="24"/>
+          <w:szCs w:val="24"/>
+        </w:rPr>
+      </w:pPr>
+      <w:r>
+        <w:rPr>
+          <w:rFonts w:ascii="宋体" w:eastAsia="宋体" w:hAnsi="宋体" w:hint="eastAsia"/>
+          <w:sz w:val="24"/>
+          <w:szCs w:val="24"/>
+        </w:rPr>
+        <w:t>没什么了，应该继续把角色状态做完吧，比如角色</w:t>
+      </w:r>
+      <w:r>
+        <w:rPr>
+          <w:rFonts w:ascii="宋体" w:eastAsia="宋体" w:hAnsi="宋体" w:hint="eastAsia"/>
+          <w:sz w:val="24"/>
+          <w:szCs w:val="24"/>
+        </w:rPr>
+        <w:t>滑墙、攻击、翻滚之类的。不过接下来要连上五天班（好累），六点就要起床，每天八点才能回寝室，估计每天写不了多少吧，多学学策划案的东西吧。</w:t>
+      </w:r>
+    </w:p>
+    <w:p>
+      <w:pPr>
+        <w:jc w:val="left"/>
+        <w:rPr>
+          <w:rFonts w:ascii="宋体" w:eastAsia="宋体" w:hAnsi="宋体" w:hint="eastAsia"/>
+          <w:b/>
+          <w:bCs/>
+          <w:sz w:val="24"/>
+          <w:szCs w:val="24"/>
+        </w:rPr>
+      </w:pPr>
+      <w:r>
+        <w:rPr>
+          <w:rFonts w:ascii="宋体" w:eastAsia="宋体" w:hAnsi="宋体" w:hint="eastAsia"/>
+          <w:b/>
+          <w:bCs/>
+          <w:sz w:val="24"/>
+          <w:szCs w:val="24"/>
+        </w:rPr>
+        <w:lastRenderedPageBreak/>
+        <w:t>总结？</w:t>
+      </w:r>
+    </w:p>
+    <w:p>
+      <w:pPr>
+        <w:jc w:val="left"/>
+        <w:rPr>
+          <w:rFonts w:ascii="宋体" w:eastAsia="宋体" w:hAnsi="宋体" w:hint="eastAsia"/>
+          <w:sz w:val="24"/>
+          <w:szCs w:val="24"/>
+        </w:rPr>
+      </w:pPr>
+      <w:r>
+        <w:rPr>
+          <w:rFonts w:ascii="宋体" w:eastAsia="宋体" w:hAnsi="宋体" w:hint="eastAsia"/>
+          <w:sz w:val="24"/>
+          <w:szCs w:val="24"/>
+        </w:rPr>
+        <w:t>呼，加油吧，就这样先写，我想想怎么设计玩家的行为和战斗逻辑，我不想搞太难，就好就是黑魂那种。但是角色的攻击方式只有两种，可恶</w:t>
+      </w:r>
+      <w:r>
+        <w:rPr>
           <w:rFonts w:ascii="宋体" w:eastAsia="宋体" w:hAnsi="宋体"/>
           <w:sz w:val="24"/>
           <w:szCs w:val="24"/>
         </w:rPr>
-      </w:pPr>
-    </w:p>
-    <w:p>
-      <w:pPr>
-        <w:jc w:val="left"/>
-        <w:rPr>
-          <w:rFonts w:ascii="宋体" w:eastAsia="宋体" w:hAnsi="宋体"/>
-          <w:sz w:val="24"/>
-          <w:szCs w:val="24"/>
-        </w:rPr>
-      </w:pPr>
+        <w:t>……</w:t>
+      </w:r>
+    </w:p>
+    <w:p>
+      <w:pPr>
+        <w:jc w:val="left"/>
+        <w:rPr>
+          <w:rFonts w:ascii="宋体" w:eastAsia="宋体" w:hAnsi="宋体" w:hint="eastAsia"/>
+          <w:b/>
+          <w:bCs/>
+          <w:sz w:val="24"/>
+          <w:szCs w:val="24"/>
+        </w:rPr>
+      </w:pPr>
+      <w:r>
+        <w:rPr>
+          <w:rFonts w:ascii="宋体" w:eastAsia="宋体" w:hAnsi="宋体" w:hint="eastAsia"/>
+          <w:b/>
+          <w:bCs/>
+          <w:sz w:val="24"/>
+          <w:szCs w:val="24"/>
+        </w:rPr>
+        <w:t>有什么</w:t>
+      </w:r>
+      <w:r>
+        <w:rPr>
+          <w:rFonts w:ascii="宋体" w:eastAsia="宋体" w:hAnsi="宋体" w:hint="eastAsia"/>
+          <w:b/>
+          <w:bCs/>
+          <w:sz w:val="24"/>
+          <w:szCs w:val="24"/>
+        </w:rPr>
+        <w:t>想</w:t>
+      </w:r>
+      <w:r>
+        <w:rPr>
+          <w:rFonts w:ascii="宋体" w:eastAsia="宋体" w:hAnsi="宋体" w:hint="eastAsia"/>
+          <w:b/>
+          <w:bCs/>
+          <w:sz w:val="24"/>
+          <w:szCs w:val="24"/>
+        </w:rPr>
+        <w:t>对自己说的</w:t>
+      </w:r>
+      <w:r>
+        <w:rPr>
+          <w:rFonts w:ascii="宋体" w:eastAsia="宋体" w:hAnsi="宋体" w:hint="eastAsia"/>
+          <w:b/>
+          <w:bCs/>
+          <w:sz w:val="24"/>
+          <w:szCs w:val="24"/>
+        </w:rPr>
+        <w:t>？</w:t>
+      </w:r>
     </w:p>
     <w:p>
       <w:pPr>
@@ -3169,82 +3318,7 @@
           <w:sz w:val="24"/>
           <w:szCs w:val="24"/>
         </w:rPr>
-        <w:t>接下来有什么目标？</w:t>
-      </w:r>
-    </w:p>
-    <w:p>
-      <w:pPr>
-        <w:jc w:val="left"/>
-        <w:rPr>
-          <w:rFonts w:ascii="宋体" w:eastAsia="宋体" w:hAnsi="宋体"/>
-          <w:sz w:val="24"/>
-          <w:szCs w:val="24"/>
-        </w:rPr>
-      </w:pPr>
-      <w:r>
-        <w:rPr>
-          <w:rFonts w:ascii="宋体" w:eastAsia="宋体" w:hAnsi="宋体" w:hint="eastAsia"/>
-          <w:sz w:val="24"/>
-          <w:szCs w:val="24"/>
-        </w:rPr>
-        <w:t>没什么了，应该继续把角色状态做完吧，比如角色</w:t>
-      </w:r>
-      <w:r>
-        <w:rPr>
-          <w:rFonts w:ascii="宋体" w:eastAsia="宋体" w:hAnsi="宋体" w:hint="eastAsia"/>
-          <w:sz w:val="24"/>
-          <w:szCs w:val="24"/>
-        </w:rPr>
-        <w:t>滑墙、攻击、翻滚之类的。不过接下来要连上五天班（好累），六点就要起床，每天八点才能回寝室，估计每天写不了多少吧，多学学策划案的东西吧。</w:t>
-      </w:r>
-    </w:p>
-    <w:p>
-      <w:pPr>
-        <w:jc w:val="left"/>
-        <w:rPr>
-          <w:rFonts w:ascii="宋体" w:eastAsia="宋体" w:hAnsi="宋体" w:hint="eastAsia"/>
-          <w:b/>
-          <w:bCs/>
-          <w:sz w:val="24"/>
-          <w:szCs w:val="24"/>
-        </w:rPr>
-      </w:pPr>
-      <w:r>
-        <w:rPr>
-          <w:rFonts w:ascii="宋体" w:eastAsia="宋体" w:hAnsi="宋体" w:hint="eastAsia"/>
-          <w:b/>
-          <w:bCs/>
-          <w:sz w:val="24"/>
-          <w:szCs w:val="24"/>
-        </w:rPr>
-        <w:lastRenderedPageBreak/>
-        <w:t>总结？</w:t>
-      </w:r>
-    </w:p>
-    <w:p>
-      <w:pPr>
-        <w:jc w:val="left"/>
-        <w:rPr>
-          <w:rFonts w:ascii="宋体" w:eastAsia="宋体" w:hAnsi="宋体"/>
-          <w:sz w:val="24"/>
-          <w:szCs w:val="24"/>
-        </w:rPr>
-      </w:pPr>
-      <w:r>
-        <w:rPr>
-          <w:rFonts w:ascii="宋体" w:eastAsia="宋体" w:hAnsi="宋体" w:hint="eastAsia"/>
-          <w:sz w:val="24"/>
-          <w:szCs w:val="24"/>
-        </w:rPr>
-        <w:t>呼，加油吧，就这样先写，我想想怎么设计玩家的行为和战斗逻辑，我不想搞太难，就好就是黑魂那种。但是角色的攻击方式只有两种，可恶</w:t>
-      </w:r>
-      <w:r>
-        <w:rPr>
-          <w:rFonts w:ascii="宋体" w:eastAsia="宋体" w:hAnsi="宋体"/>
-          <w:sz w:val="24"/>
-          <w:szCs w:val="24"/>
-        </w:rPr>
-        <w:t>……</w:t>
+        <w:t>不要害怕死亡，去穷尽每一种活着的可能吧！</w:t>
       </w:r>
     </w:p>
     <w:p>
@@ -3258,17 +3332,22 @@
           <w:szCs w:val="24"/>
         </w:rPr>
       </w:pPr>
-      <w:r>
-        <w:rPr>
-          <w:rFonts w:ascii="宋体" w:eastAsia="宋体" w:hAnsi="宋体" w:hint="eastAsia"/>
+    </w:p>
+    <w:p>
+      <w:pPr>
+        <w:jc w:val="left"/>
+        <w:rPr>
+          <w:rFonts w:ascii="宋体" w:eastAsia="宋体" w:hAnsi="宋体"/>
           <w:b/>
           <w:bCs/>
           <w:sz w:val="24"/>
           <w:szCs w:val="24"/>
         </w:rPr>
-        <w:t>有什么</w:t>
-      </w:r>
-      <w:r>
+      </w:pPr>
+    </w:p>
+    <w:p>
+      <w:pPr>
+        <w:jc w:val="left"/>
         <w:rPr>
           <w:rFonts w:ascii="宋体" w:eastAsia="宋体" w:hAnsi="宋体" w:hint="eastAsia"/>
           <w:b/>
@@ -3276,9 +3355,11 @@
           <w:sz w:val="24"/>
           <w:szCs w:val="24"/>
         </w:rPr>
-        <w:t>想</w:t>
-      </w:r>
-      <w:r>
+      </w:pPr>
+    </w:p>
+    <w:p>
+      <w:pPr>
+        <w:jc w:val="left"/>
         <w:rPr>
           <w:rFonts w:ascii="宋体" w:eastAsia="宋体" w:hAnsi="宋体" w:hint="eastAsia"/>
           <w:b/>
@@ -3286,8 +3367,7 @@
           <w:sz w:val="24"/>
           <w:szCs w:val="24"/>
         </w:rPr>
-        <w:t>对自己说的</w:t>
-      </w:r>
+      </w:pPr>
       <w:r>
         <w:rPr>
           <w:rFonts w:ascii="宋体" w:eastAsia="宋体" w:hAnsi="宋体" w:hint="eastAsia"/>
@@ -3296,14 +3376,583 @@
           <w:sz w:val="24"/>
           <w:szCs w:val="24"/>
         </w:rPr>
-        <w:t>？</w:t>
-      </w:r>
-    </w:p>
-    <w:p>
-      <w:pPr>
-        <w:jc w:val="left"/>
-        <w:rPr>
-          <w:rFonts w:ascii="宋体" w:eastAsia="宋体" w:hAnsi="宋体" w:hint="eastAsia"/>
+        <w:t>2025.11.8</w:t>
+      </w:r>
+    </w:p>
+    <w:p>
+      <w:pPr>
+        <w:jc w:val="left"/>
+        <w:rPr>
+          <w:rFonts w:ascii="宋体" w:eastAsia="宋体" w:hAnsi="宋体"/>
+          <w:sz w:val="24"/>
+          <w:szCs w:val="24"/>
+        </w:rPr>
+      </w:pPr>
+      <w:r>
+        <w:rPr>
+          <w:rFonts w:ascii="宋体" w:eastAsia="宋体" w:hAnsi="宋体" w:hint="eastAsia"/>
+          <w:sz w:val="24"/>
+          <w:szCs w:val="24"/>
+        </w:rPr>
+        <w:t>开发进度：</w:t>
+      </w:r>
+    </w:p>
+    <w:p>
+      <w:pPr>
+        <w:jc w:val="left"/>
+        <w:rPr>
+          <w:rFonts w:ascii="宋体" w:eastAsia="宋体" w:hAnsi="宋体"/>
+          <w:sz w:val="24"/>
+          <w:szCs w:val="24"/>
+        </w:rPr>
+      </w:pPr>
+      <w:r>
+        <w:rPr>
+          <w:rFonts w:ascii="宋体" w:eastAsia="宋体" w:hAnsi="宋体" w:hint="eastAsia"/>
+          <w:sz w:val="24"/>
+          <w:szCs w:val="24"/>
+        </w:rPr>
+        <w:t>尝试设置对象翻滚，遇到了诸多问题，亟待解决。</w:t>
+      </w:r>
+    </w:p>
+    <w:p>
+      <w:pPr>
+        <w:jc w:val="left"/>
+        <w:rPr>
+          <w:rFonts w:ascii="宋体" w:eastAsia="宋体" w:hAnsi="宋体"/>
+          <w:sz w:val="24"/>
+          <w:szCs w:val="24"/>
+        </w:rPr>
+      </w:pPr>
+    </w:p>
+    <w:p>
+      <w:pPr>
+        <w:jc w:val="left"/>
+        <w:rPr>
+          <w:rFonts w:ascii="宋体" w:eastAsia="宋体" w:hAnsi="宋体"/>
+          <w:sz w:val="24"/>
+          <w:szCs w:val="24"/>
+        </w:rPr>
+      </w:pPr>
+      <w:r>
+        <w:rPr>
+          <w:rFonts w:ascii="宋体" w:eastAsia="宋体" w:hAnsi="宋体" w:hint="eastAsia"/>
+          <w:sz w:val="24"/>
+          <w:szCs w:val="24"/>
+        </w:rPr>
+        <w:t>新建脚本：</w:t>
+      </w:r>
+    </w:p>
+    <w:p>
+      <w:pPr>
+        <w:jc w:val="left"/>
+        <w:rPr>
+          <w:rFonts w:ascii="宋体" w:eastAsia="宋体" w:hAnsi="宋体"/>
+          <w:sz w:val="24"/>
+          <w:szCs w:val="24"/>
+        </w:rPr>
+      </w:pPr>
+      <w:r>
+        <w:rPr>
+          <w:rFonts w:ascii="宋体" w:eastAsia="宋体" w:hAnsi="宋体" w:hint="eastAsia"/>
+          <w:sz w:val="24"/>
+          <w:szCs w:val="24"/>
+        </w:rPr>
+        <w:t>PlayerRollState类</w:t>
+      </w:r>
+    </w:p>
+    <w:p>
+      <w:pPr>
+        <w:jc w:val="left"/>
+        <w:rPr>
+          <w:rFonts w:ascii="宋体" w:eastAsia="宋体" w:hAnsi="宋体"/>
+          <w:sz w:val="24"/>
+          <w:szCs w:val="24"/>
+        </w:rPr>
+      </w:pPr>
+      <w:r>
+        <w:rPr>
+          <w:rFonts w:ascii="宋体" w:eastAsia="宋体" w:hAnsi="宋体" w:hint="eastAsia"/>
+          <w:sz w:val="24"/>
+          <w:szCs w:val="24"/>
+        </w:rPr>
+        <w:t>作用是控制玩家翻滚状态。</w:t>
+      </w:r>
+    </w:p>
+    <w:p>
+      <w:pPr>
+        <w:jc w:val="left"/>
+        <w:rPr>
+          <w:rFonts w:ascii="宋体" w:eastAsia="宋体" w:hAnsi="宋体"/>
+          <w:sz w:val="24"/>
+          <w:szCs w:val="24"/>
+        </w:rPr>
+      </w:pPr>
+      <w:r>
+        <w:rPr>
+          <w:rFonts w:ascii="宋体" w:eastAsia="宋体" w:hAnsi="宋体" w:hint="eastAsia"/>
+          <w:sz w:val="24"/>
+          <w:szCs w:val="24"/>
+        </w:rPr>
+        <w:t>参数：</w:t>
+      </w:r>
+    </w:p>
+    <w:p>
+      <w:pPr>
+        <w:jc w:val="left"/>
+        <w:rPr>
+          <w:rFonts w:ascii="宋体" w:eastAsia="宋体" w:hAnsi="宋体"/>
+          <w:sz w:val="24"/>
+          <w:szCs w:val="24"/>
+        </w:rPr>
+      </w:pPr>
+      <w:r>
+        <w:rPr>
+          <w:rFonts w:ascii="宋体" w:eastAsia="宋体" w:hAnsi="宋体" w:hint="eastAsia"/>
+          <w:sz w:val="24"/>
+          <w:szCs w:val="24"/>
+        </w:rPr>
+        <w:t>继承自父类Entity类</w:t>
+      </w:r>
+    </w:p>
+    <w:p>
+      <w:pPr>
+        <w:jc w:val="left"/>
+        <w:rPr>
+          <w:rFonts w:ascii="宋体" w:eastAsia="宋体" w:hAnsi="宋体"/>
+          <w:sz w:val="24"/>
+          <w:szCs w:val="24"/>
+        </w:rPr>
+      </w:pPr>
+      <w:r>
+        <w:rPr>
+          <w:rFonts w:ascii="宋体" w:eastAsia="宋体" w:hAnsi="宋体" w:hint="eastAsia"/>
+          <w:sz w:val="24"/>
+          <w:szCs w:val="24"/>
+        </w:rPr>
+        <w:t>方法：</w:t>
+      </w:r>
+    </w:p>
+    <w:p>
+      <w:pPr>
+        <w:jc w:val="left"/>
+        <w:rPr>
+          <w:rFonts w:ascii="宋体" w:eastAsia="宋体" w:hAnsi="宋体"/>
+          <w:sz w:val="24"/>
+          <w:szCs w:val="24"/>
+        </w:rPr>
+      </w:pPr>
+      <w:r>
+        <w:rPr>
+          <w:rFonts w:ascii="宋体" w:eastAsia="宋体" w:hAnsi="宋体" w:hint="eastAsia"/>
+          <w:sz w:val="24"/>
+          <w:szCs w:val="24"/>
+        </w:rPr>
+        <w:t>继承自父类，其中Enter设置了玩家进入翻滚状态后的面朝向/反转，如果玩家有x轴输入则根据x轴方向决定翻滚方向，如果玩家没有x轴输入，则根据玩家的面朝向，还有初始化玩家的翻滚动画计时器。Update方法中设置了角色的速度、计时器和退出状态。</w:t>
+      </w:r>
+    </w:p>
+    <w:p>
+      <w:pPr>
+        <w:jc w:val="left"/>
+        <w:rPr>
+          <w:rFonts w:ascii="宋体" w:eastAsia="宋体" w:hAnsi="宋体"/>
+          <w:sz w:val="24"/>
+          <w:szCs w:val="24"/>
+        </w:rPr>
+      </w:pPr>
+      <w:r>
+        <w:rPr>
+          <w:noProof/>
+        </w:rPr>
+        <w:drawing>
+          <wp:inline distT="0" distB="0" distL="0" distR="0" wp14:anchorId="29E48210" wp14:editId="0D149D49">
+            <wp:extent cx="5274310" cy="2966720"/>
+            <wp:effectExtent l="0" t="0" r="2540" b="5080"/>
+            <wp:docPr id="1357911879" name="图片 1"/>
+            <wp:cNvGraphicFramePr>
+              <a:graphicFrameLocks xmlns:a="http://schemas.openxmlformats.org/drawingml/2006/main" noChangeAspect="1"/>
+            </wp:cNvGraphicFramePr>
+            <a:graphic xmlns:a="http://schemas.openxmlformats.org/drawingml/2006/main">
+              <a:graphicData uri="http://schemas.openxmlformats.org/drawingml/2006/picture">
+                <pic:pic xmlns:pic="http://schemas.openxmlformats.org/drawingml/2006/picture">
+                  <pic:nvPicPr>
+                    <pic:cNvPr id="1357911879" name=""/>
+                    <pic:cNvPicPr/>
+                  </pic:nvPicPr>
+                  <pic:blipFill>
+                    <a:blip r:embed="rId23"/>
+                    <a:stretch>
+                      <a:fillRect/>
+                    </a:stretch>
+                  </pic:blipFill>
+                  <pic:spPr>
+                    <a:xfrm>
+                      <a:off x="0" y="0"/>
+                      <a:ext cx="5274310" cy="2966720"/>
+                    </a:xfrm>
+                    <a:prstGeom prst="rect">
+                      <a:avLst/>
+                    </a:prstGeom>
+                  </pic:spPr>
+                </pic:pic>
+              </a:graphicData>
+            </a:graphic>
+          </wp:inline>
+        </w:drawing>
+      </w:r>
+    </w:p>
+    <w:p>
+      <w:pPr>
+        <w:jc w:val="left"/>
+        <w:rPr>
+          <w:rFonts w:ascii="宋体" w:eastAsia="宋体" w:hAnsi="宋体"/>
+          <w:sz w:val="24"/>
+          <w:szCs w:val="24"/>
+        </w:rPr>
+      </w:pPr>
+      <w:r>
+        <w:rPr>
+          <w:rFonts w:ascii="宋体" w:eastAsia="宋体" w:hAnsi="宋体" w:hint="eastAsia"/>
+          <w:sz w:val="24"/>
+          <w:szCs w:val="24"/>
+        </w:rPr>
+        <w:t>目前这个类还有很多问题：</w:t>
+      </w:r>
+    </w:p>
+    <w:p>
+      <w:pPr>
+        <w:pStyle w:val="a9"/>
+        <w:numPr>
+          <w:ilvl w:val="0"/>
+          <w:numId w:val="1"/>
+        </w:numPr>
+        <w:jc w:val="left"/>
+        <w:rPr>
+          <w:rFonts w:ascii="宋体" w:eastAsia="宋体" w:hAnsi="宋体"/>
+          <w:sz w:val="24"/>
+          <w:szCs w:val="24"/>
+        </w:rPr>
+      </w:pPr>
+      <w:r>
+        <w:rPr>
+          <w:rFonts w:ascii="宋体" w:eastAsia="宋体" w:hAnsi="宋体" w:hint="eastAsia"/>
+          <w:sz w:val="24"/>
+          <w:szCs w:val="24"/>
+        </w:rPr>
+        <w:t>角色翻滚时会原地不动，目测是player.RollDir.x为0导致的</w:t>
+      </w:r>
+    </w:p>
+    <w:p>
+      <w:pPr>
+        <w:pStyle w:val="a9"/>
+        <w:numPr>
+          <w:ilvl w:val="0"/>
+          <w:numId w:val="1"/>
+        </w:numPr>
+        <w:jc w:val="left"/>
+        <w:rPr>
+          <w:rFonts w:ascii="宋体" w:eastAsia="宋体" w:hAnsi="宋体"/>
+          <w:sz w:val="24"/>
+          <w:szCs w:val="24"/>
+        </w:rPr>
+      </w:pPr>
+      <w:r>
+        <w:rPr>
+          <w:rFonts w:ascii="宋体" w:eastAsia="宋体" w:hAnsi="宋体" w:hint="eastAsia"/>
+          <w:sz w:val="24"/>
+          <w:szCs w:val="24"/>
+        </w:rPr>
+        <w:t>角色在翻滚期间改变方向会立刻生效，目测</w:t>
+      </w:r>
+      <w:r>
+        <w:rPr>
+          <w:rFonts w:ascii="宋体" w:eastAsia="宋体" w:hAnsi="宋体" w:hint="eastAsia"/>
+          <w:sz w:val="24"/>
+          <w:szCs w:val="24"/>
+        </w:rPr>
+        <w:t>需要加入当前状态判断，如果是翻滚状态则禁用翻滚状态更新。</w:t>
+      </w:r>
+    </w:p>
+    <w:p>
+      <w:pPr>
+        <w:jc w:val="left"/>
+        <w:rPr>
+          <w:rFonts w:ascii="宋体" w:eastAsia="宋体" w:hAnsi="宋体" w:hint="eastAsia"/>
+          <w:sz w:val="24"/>
+          <w:szCs w:val="24"/>
+        </w:rPr>
+      </w:pPr>
+      <w:r>
+        <w:rPr>
+          <w:rFonts w:ascii="宋体" w:eastAsia="宋体" w:hAnsi="宋体" w:hint="eastAsia"/>
+          <w:sz w:val="24"/>
+          <w:szCs w:val="24"/>
+        </w:rPr>
+        <w:t>3.角色在翻滚中应该有无敌帧，这几帧期间取消受击判定，这个功能在之后攻击功能完善了在做吧。</w:t>
+      </w:r>
+    </w:p>
+    <w:p>
+      <w:pPr>
+        <w:jc w:val="left"/>
+        <w:rPr>
+          <w:rFonts w:ascii="宋体" w:eastAsia="宋体" w:hAnsi="宋体"/>
+          <w:sz w:val="24"/>
+          <w:szCs w:val="24"/>
+        </w:rPr>
+      </w:pPr>
+      <w:r>
+        <w:rPr>
+          <w:rFonts w:ascii="宋体" w:eastAsia="宋体" w:hAnsi="宋体" w:hint="eastAsia"/>
+          <w:sz w:val="24"/>
+          <w:szCs w:val="24"/>
+        </w:rPr>
+        <w:lastRenderedPageBreak/>
+        <w:t>改动的类：</w:t>
+      </w:r>
+    </w:p>
+    <w:p>
+      <w:pPr>
+        <w:jc w:val="left"/>
+        <w:rPr>
+          <w:rFonts w:ascii="宋体" w:eastAsia="宋体" w:hAnsi="宋体"/>
+          <w:sz w:val="24"/>
+          <w:szCs w:val="24"/>
+        </w:rPr>
+      </w:pPr>
+      <w:r>
+        <w:rPr>
+          <w:rFonts w:ascii="宋体" w:eastAsia="宋体" w:hAnsi="宋体" w:hint="eastAsia"/>
+          <w:sz w:val="24"/>
+          <w:szCs w:val="24"/>
+        </w:rPr>
+        <w:t>Player类</w:t>
+      </w:r>
+    </w:p>
+    <w:p>
+      <w:pPr>
+        <w:jc w:val="left"/>
+        <w:rPr>
+          <w:rFonts w:ascii="宋体" w:eastAsia="宋体" w:hAnsi="宋体"/>
+          <w:sz w:val="24"/>
+          <w:szCs w:val="24"/>
+        </w:rPr>
+      </w:pPr>
+      <w:r>
+        <w:rPr>
+          <w:rFonts w:ascii="宋体" w:eastAsia="宋体" w:hAnsi="宋体" w:hint="eastAsia"/>
+          <w:sz w:val="24"/>
+          <w:szCs w:val="24"/>
+        </w:rPr>
+        <w:t>声明了新的状态并初始化，还有加了几个翻滚相关参数。</w:t>
+      </w:r>
+    </w:p>
+    <w:p>
+      <w:pPr>
+        <w:jc w:val="left"/>
+        <w:rPr>
+          <w:rFonts w:ascii="宋体" w:eastAsia="宋体" w:hAnsi="宋体" w:hint="eastAsia"/>
+          <w:sz w:val="24"/>
+          <w:szCs w:val="24"/>
+        </w:rPr>
+      </w:pPr>
+      <w:r>
+        <w:rPr>
+          <w:rFonts w:ascii="宋体" w:eastAsia="宋体" w:hAnsi="宋体" w:hint="eastAsia"/>
+          <w:sz w:val="24"/>
+          <w:szCs w:val="24"/>
+        </w:rPr>
+        <w:t>还有为了方便反转的使用，将HandleFlip方法公开了</w:t>
+      </w:r>
+    </w:p>
+    <w:p>
+      <w:pPr>
+        <w:jc w:val="left"/>
+        <w:rPr>
+          <w:rFonts w:ascii="宋体" w:eastAsia="宋体" w:hAnsi="宋体"/>
+          <w:sz w:val="24"/>
+          <w:szCs w:val="24"/>
+        </w:rPr>
+      </w:pPr>
+      <w:r>
+        <w:rPr>
+          <w:noProof/>
+        </w:rPr>
+        <w:drawing>
+          <wp:inline distT="0" distB="0" distL="0" distR="0" wp14:anchorId="42CC98C7" wp14:editId="3E0DF3CB">
+            <wp:extent cx="4391025" cy="1162050"/>
+            <wp:effectExtent l="0" t="0" r="9525" b="0"/>
+            <wp:docPr id="1272778689" name="图片 1"/>
+            <wp:cNvGraphicFramePr>
+              <a:graphicFrameLocks xmlns:a="http://schemas.openxmlformats.org/drawingml/2006/main" noChangeAspect="1"/>
+            </wp:cNvGraphicFramePr>
+            <a:graphic xmlns:a="http://schemas.openxmlformats.org/drawingml/2006/main">
+              <a:graphicData uri="http://schemas.openxmlformats.org/drawingml/2006/picture">
+                <pic:pic xmlns:pic="http://schemas.openxmlformats.org/drawingml/2006/picture">
+                  <pic:nvPicPr>
+                    <pic:cNvPr id="1272778689" name=""/>
+                    <pic:cNvPicPr/>
+                  </pic:nvPicPr>
+                  <pic:blipFill>
+                    <a:blip r:embed="rId24"/>
+                    <a:stretch>
+                      <a:fillRect/>
+                    </a:stretch>
+                  </pic:blipFill>
+                  <pic:spPr>
+                    <a:xfrm>
+                      <a:off x="0" y="0"/>
+                      <a:ext cx="4391025" cy="1162050"/>
+                    </a:xfrm>
+                    <a:prstGeom prst="rect">
+                      <a:avLst/>
+                    </a:prstGeom>
+                  </pic:spPr>
+                </pic:pic>
+              </a:graphicData>
+            </a:graphic>
+          </wp:inline>
+        </w:drawing>
+      </w:r>
+    </w:p>
+    <w:p>
+      <w:pPr>
+        <w:jc w:val="left"/>
+        <w:rPr>
+          <w:rFonts w:ascii="宋体" w:eastAsia="宋体" w:hAnsi="宋体"/>
+          <w:sz w:val="24"/>
+          <w:szCs w:val="24"/>
+        </w:rPr>
+      </w:pPr>
+    </w:p>
+    <w:p>
+      <w:pPr>
+        <w:jc w:val="left"/>
+        <w:rPr>
+          <w:rFonts w:ascii="宋体" w:eastAsia="宋体" w:hAnsi="宋体"/>
+          <w:sz w:val="24"/>
+          <w:szCs w:val="24"/>
+        </w:rPr>
+      </w:pPr>
+      <w:r>
+        <w:rPr>
+          <w:rFonts w:ascii="宋体" w:eastAsia="宋体" w:hAnsi="宋体" w:hint="eastAsia"/>
+          <w:sz w:val="24"/>
+          <w:szCs w:val="24"/>
+        </w:rPr>
+        <w:t>PlayerGroundState类</w:t>
+      </w:r>
+    </w:p>
+    <w:p>
+      <w:pPr>
+        <w:jc w:val="left"/>
+        <w:rPr>
+          <w:rFonts w:ascii="宋体" w:eastAsia="宋体" w:hAnsi="宋体"/>
+          <w:sz w:val="24"/>
+          <w:szCs w:val="24"/>
+        </w:rPr>
+      </w:pPr>
+      <w:r>
+        <w:rPr>
+          <w:rFonts w:ascii="宋体" w:eastAsia="宋体" w:hAnsi="宋体" w:hint="eastAsia"/>
+          <w:sz w:val="24"/>
+          <w:szCs w:val="24"/>
+        </w:rPr>
+        <w:t>新增了翻滚状态更新，但是这个不完善，导致了PlayerRollState类的问题2</w:t>
+      </w:r>
+    </w:p>
+    <w:p>
+      <w:pPr>
+        <w:jc w:val="left"/>
+        <w:rPr>
+          <w:rFonts w:ascii="宋体" w:eastAsia="宋体" w:hAnsi="宋体"/>
+          <w:sz w:val="24"/>
+          <w:szCs w:val="24"/>
+        </w:rPr>
+      </w:pPr>
+      <w:r>
+        <w:rPr>
+          <w:noProof/>
+        </w:rPr>
+        <w:drawing>
+          <wp:inline distT="0" distB="0" distL="0" distR="0" wp14:anchorId="5D759A34" wp14:editId="71F1328C">
+            <wp:extent cx="5274310" cy="810895"/>
+            <wp:effectExtent l="0" t="0" r="2540" b="8255"/>
+            <wp:docPr id="831059969" name="图片 1"/>
+            <wp:cNvGraphicFramePr>
+              <a:graphicFrameLocks xmlns:a="http://schemas.openxmlformats.org/drawingml/2006/main" noChangeAspect="1"/>
+            </wp:cNvGraphicFramePr>
+            <a:graphic xmlns:a="http://schemas.openxmlformats.org/drawingml/2006/main">
+              <a:graphicData uri="http://schemas.openxmlformats.org/drawingml/2006/picture">
+                <pic:pic xmlns:pic="http://schemas.openxmlformats.org/drawingml/2006/picture">
+                  <pic:nvPicPr>
+                    <pic:cNvPr id="831059969" name=""/>
+                    <pic:cNvPicPr/>
+                  </pic:nvPicPr>
+                  <pic:blipFill>
+                    <a:blip r:embed="rId25"/>
+                    <a:stretch>
+                      <a:fillRect/>
+                    </a:stretch>
+                  </pic:blipFill>
+                  <pic:spPr>
+                    <a:xfrm>
+                      <a:off x="0" y="0"/>
+                      <a:ext cx="5274310" cy="810895"/>
+                    </a:xfrm>
+                    <a:prstGeom prst="rect">
+                      <a:avLst/>
+                    </a:prstGeom>
+                  </pic:spPr>
+                </pic:pic>
+              </a:graphicData>
+            </a:graphic>
+          </wp:inline>
+        </w:drawing>
+      </w:r>
+    </w:p>
+    <w:p>
+      <w:pPr>
+        <w:jc w:val="left"/>
+        <w:rPr>
+          <w:rFonts w:ascii="宋体" w:eastAsia="宋体" w:hAnsi="宋体"/>
+          <w:sz w:val="24"/>
+          <w:szCs w:val="24"/>
+        </w:rPr>
+      </w:pPr>
+      <w:r>
+        <w:rPr>
+          <w:rFonts w:ascii="宋体" w:eastAsia="宋体" w:hAnsi="宋体" w:hint="eastAsia"/>
+          <w:sz w:val="24"/>
+          <w:szCs w:val="24"/>
+        </w:rPr>
+        <w:t>后续应该会加入当前状态判定。</w:t>
+      </w:r>
+    </w:p>
+    <w:p>
+      <w:pPr>
+        <w:jc w:val="left"/>
+        <w:rPr>
+          <w:rFonts w:ascii="宋体" w:eastAsia="宋体" w:hAnsi="宋体"/>
+          <w:sz w:val="24"/>
+          <w:szCs w:val="24"/>
+        </w:rPr>
+      </w:pPr>
+    </w:p>
+    <w:p>
+      <w:pPr>
+        <w:jc w:val="left"/>
+        <w:rPr>
+          <w:rFonts w:ascii="宋体" w:eastAsia="宋体" w:hAnsi="宋体"/>
+          <w:sz w:val="24"/>
+          <w:szCs w:val="24"/>
+        </w:rPr>
+      </w:pPr>
+    </w:p>
+    <w:p>
+      <w:pPr>
+        <w:jc w:val="left"/>
+        <w:rPr>
+          <w:rFonts w:ascii="宋体" w:eastAsia="宋体" w:hAnsi="宋体"/>
           <w:b/>
           <w:bCs/>
           <w:sz w:val="24"/>
@@ -3318,7 +3967,127 @@
           <w:sz w:val="24"/>
           <w:szCs w:val="24"/>
         </w:rPr>
-        <w:t>不要害怕死亡，去穷尽每一种活着的可能吧！</w:t>
+        <w:t>总结？</w:t>
+      </w:r>
+    </w:p>
+    <w:p>
+      <w:pPr>
+        <w:jc w:val="left"/>
+        <w:rPr>
+          <w:rFonts w:ascii="宋体" w:eastAsia="宋体" w:hAnsi="宋体"/>
+          <w:sz w:val="24"/>
+          <w:szCs w:val="24"/>
+        </w:rPr>
+      </w:pPr>
+      <w:r>
+        <w:rPr>
+          <w:rFonts w:ascii="宋体" w:eastAsia="宋体" w:hAnsi="宋体" w:hint="eastAsia"/>
+          <w:sz w:val="24"/>
+          <w:szCs w:val="24"/>
+        </w:rPr>
+        <w:t>现在没多少时间能用在完善项目上了，每天3小时通勤要累死我了，敲代码的时间也只剩下9点到11点的两小时，根本写不了多少。明天得想办法摸鱼，但公司的电脑一没梯子二是老古董，怎么摸鱼是个问题。</w:t>
+      </w:r>
+    </w:p>
+    <w:p>
+      <w:pPr>
+        <w:jc w:val="left"/>
+        <w:rPr>
+          <w:rFonts w:ascii="宋体" w:eastAsia="宋体" w:hAnsi="宋体"/>
+          <w:sz w:val="24"/>
+          <w:szCs w:val="24"/>
+        </w:rPr>
+      </w:pPr>
+      <w:r>
+        <w:rPr>
+          <w:rFonts w:ascii="宋体" w:eastAsia="宋体" w:hAnsi="宋体" w:hint="eastAsia"/>
+          <w:sz w:val="24"/>
+          <w:szCs w:val="24"/>
+        </w:rPr>
+        <w:t>也许我应该回顾一下滑铲的代码，那个跟翻滚很像，应该可以给我提供很好的思路。</w:t>
+      </w:r>
+    </w:p>
+    <w:p>
+      <w:pPr>
+        <w:jc w:val="left"/>
+        <w:rPr>
+          <w:rFonts w:ascii="宋体" w:eastAsia="宋体" w:hAnsi="宋体"/>
+          <w:b/>
+          <w:bCs/>
+          <w:sz w:val="24"/>
+          <w:szCs w:val="24"/>
+        </w:rPr>
+      </w:pPr>
+      <w:r>
+        <w:rPr>
+          <w:rFonts w:ascii="宋体" w:eastAsia="宋体" w:hAnsi="宋体" w:hint="eastAsia"/>
+          <w:b/>
+          <w:bCs/>
+          <w:sz w:val="24"/>
+          <w:szCs w:val="24"/>
+        </w:rPr>
+        <w:t>有什么想说的?</w:t>
+      </w:r>
+    </w:p>
+    <w:p>
+      <w:pPr>
+        <w:jc w:val="left"/>
+        <w:rPr>
+          <w:rFonts w:ascii="宋体" w:eastAsia="宋体" w:hAnsi="宋体"/>
+          <w:sz w:val="24"/>
+          <w:szCs w:val="24"/>
+        </w:rPr>
+      </w:pPr>
+      <w:r>
+        <w:rPr>
+          <w:rFonts w:ascii="宋体" w:eastAsia="宋体" w:hAnsi="宋体" w:hint="eastAsia"/>
+          <w:sz w:val="24"/>
+          <w:szCs w:val="24"/>
+        </w:rPr>
+        <w:t>我构思了一个关于奈亚拉托提普的故事，然后想把它写出来，但是我文笔太烂了；想把它画出来，但是我不会画画；想把它唱出来，可是我不会唱歌。</w:t>
+      </w:r>
+    </w:p>
+    <w:p>
+      <w:pPr>
+        <w:jc w:val="left"/>
+        <w:rPr>
+          <w:rFonts w:ascii="宋体" w:eastAsia="宋体" w:hAnsi="宋体"/>
+          <w:sz w:val="24"/>
+          <w:szCs w:val="24"/>
+        </w:rPr>
+      </w:pPr>
+      <w:r>
+        <w:rPr>
+          <w:rFonts w:ascii="宋体" w:eastAsia="宋体" w:hAnsi="宋体" w:hint="eastAsia"/>
+          <w:sz w:val="24"/>
+          <w:szCs w:val="24"/>
+        </w:rPr>
+        <w:t>这并不是遗憾，这是我未来的目标们。</w:t>
+      </w:r>
+    </w:p>
+    <w:p>
+      <w:pPr>
+        <w:jc w:val="left"/>
+        <w:rPr>
+          <w:rFonts w:ascii="宋体" w:eastAsia="宋体" w:hAnsi="宋体" w:hint="eastAsia"/>
+          <w:sz w:val="24"/>
+          <w:szCs w:val="24"/>
+        </w:rPr>
+      </w:pPr>
+      <w:r>
+        <w:rPr>
+          <w:rFonts w:ascii="宋体" w:eastAsia="宋体" w:hAnsi="宋体" w:hint="eastAsia"/>
+          <w:sz w:val="24"/>
+          <w:szCs w:val="24"/>
+        </w:rPr>
+        <w:t>今日文档和代码已更新</w:t>
+      </w:r>
+      <w:r>
+        <w:rPr>
+          <w:rFonts w:ascii="宋体" w:eastAsia="宋体" w:hAnsi="宋体" w:hint="eastAsia"/>
+          <w:sz w:val="24"/>
+          <w:szCs w:val="24"/>
+        </w:rPr>
+        <w:t>，明天也是充满希望的一天。</w:t>
       </w:r>
     </w:p>
     <w:sectPr>
@@ -3387,6 +4156,103 @@
     </w:p>
   </w:footnote>
 </w:footnotes>
+</file>
+
+<file path=word/numbering.xml><?xml version="1.0" encoding="utf-8"?>
+<w:numbering xmlns:wpc="http://schemas.microsoft.com/office/word/2010/wordprocessingCanvas" xmlns:cx="http://schemas.microsoft.com/office/drawing/2014/chartex" xmlns:cx1="http://schemas.microsoft.com/office/drawing/2015/9/8/chartex" xmlns:cx2="http://schemas.microsoft.com/office/drawing/2015/10/21/chartex" xmlns:cx3="http://schemas.microsoft.com/office/drawing/2016/5/9/chartex" xmlns:cx4="http://schemas.microsoft.com/office/drawing/2016/5/10/chartex" xmlns:cx5="http://schemas.microsoft.com/office/drawing/2016/5/11/chartex" xmlns:cx6="http://schemas.microsoft.com/office/drawing/2016/5/12/chartex" xmlns:cx7="http://schemas.microsoft.com/office/drawing/2016/5/13/chartex" xmlns:cx8="http://schemas.microsoft.com/office/drawing/2016/5/14/chartex" xmlns:mc="http://schemas.openxmlformats.org/markup-compatibility/2006" xmlns:aink="http://schemas.microsoft.com/office/drawing/2016/ink" xmlns:am3d="http://schemas.microsoft.com/office/drawing/2017/model3d" xmlns:o="urn:schemas-microsoft-com:office:office" xmlns:oel="http://schemas.microsoft.com/office/2019/extlst" xmlns:r="http://schemas.openxmlformats.org/officeDocument/2006/relationships" xmlns:m="http://schemas.openxmlformats.org/officeDocument/2006/math" xmlns:v="urn:schemas-microsoft-com:vml" xmlns:wp14="http://schemas.microsoft.com/office/word/2010/wordprocessingDrawing" xmlns:wp="http://schemas.openxmlformats.org/drawingml/2006/wordprocessingDrawing" xmlns:w10="urn:schemas-microsoft-com:office:word" xmlns:w="http://schemas.openxmlformats.org/wordprocessingml/2006/main" xmlns:w14="http://schemas.microsoft.com/office/word/2010/wordml" xmlns:w15="http://schemas.microsoft.com/office/word/2012/wordml" xmlns:w16cex="http://schemas.microsoft.com/office/word/2018/wordml/cex" xmlns:w16cid="http://schemas.microsoft.com/office/word/2016/wordml/cid" xmlns:w16="http://schemas.microsoft.com/office/word/2018/wordml" xmlns:w16du="http://schemas.microsoft.com/office/word/2023/wordml/word16du" xmlns:w16sdtdh="http://schemas.microsoft.com/office/word/2020/wordml/sdtdatahash" xmlns:w16sdtfl="http://schemas.microsoft.com/office/word/2024/wordml/sdtformatlock" xmlns:w16se="http://schemas.microsoft.com/office/word/2015/wordml/symex" xmlns:wpg="http://schemas.microsoft.com/office/word/2010/wordprocessingGroup" xmlns:wpi="http://schemas.microsoft.com/office/word/2010/wordprocessingInk" xmlns:wne="http://schemas.microsoft.com/office/word/2006/wordml" xmlns:wps="http://schemas.microsoft.com/office/word/2010/wordprocessingShape" mc:Ignorable="w14 w15 w16se w16cid w16 w16cex w16sdtdh w16sdtfl w16du wp14">
+  <w:abstractNum w:abstractNumId="0" w15:restartNumberingAfterBreak="0">
+    <w:nsid w:val="3D2A2EE1"/>
+    <w:multiLevelType w:val="hybridMultilevel"/>
+    <w:tmpl w:val="0838A22A"/>
+    <w:lvl w:ilvl="0" w:tplc="8548AAC0">
+      <w:start w:val="1"/>
+      <w:numFmt w:val="decimal"/>
+      <w:lvlText w:val="%1."/>
+      <w:lvlJc w:val="left"/>
+      <w:pPr>
+        <w:ind w:left="360" w:hanging="360"/>
+      </w:pPr>
+      <w:rPr>
+        <w:rFonts w:hint="default"/>
+      </w:rPr>
+    </w:lvl>
+    <w:lvl w:ilvl="1" w:tplc="04090019" w:tentative="1">
+      <w:start w:val="1"/>
+      <w:numFmt w:val="lowerLetter"/>
+      <w:lvlText w:val="%2)"/>
+      <w:lvlJc w:val="left"/>
+      <w:pPr>
+        <w:ind w:left="880" w:hanging="440"/>
+      </w:pPr>
+    </w:lvl>
+    <w:lvl w:ilvl="2" w:tplc="0409001B" w:tentative="1">
+      <w:start w:val="1"/>
+      <w:numFmt w:val="lowerRoman"/>
+      <w:lvlText w:val="%3."/>
+      <w:lvlJc w:val="right"/>
+      <w:pPr>
+        <w:ind w:left="1320" w:hanging="440"/>
+      </w:pPr>
+    </w:lvl>
+    <w:lvl w:ilvl="3" w:tplc="0409000F" w:tentative="1">
+      <w:start w:val="1"/>
+      <w:numFmt w:val="decimal"/>
+      <w:lvlText w:val="%4."/>
+      <w:lvlJc w:val="left"/>
+      <w:pPr>
+        <w:ind w:left="1760" w:hanging="440"/>
+      </w:pPr>
+    </w:lvl>
+    <w:lvl w:ilvl="4" w:tplc="04090019" w:tentative="1">
+      <w:start w:val="1"/>
+      <w:numFmt w:val="lowerLetter"/>
+      <w:lvlText w:val="%5)"/>
+      <w:lvlJc w:val="left"/>
+      <w:pPr>
+        <w:ind w:left="2200" w:hanging="440"/>
+      </w:pPr>
+    </w:lvl>
+    <w:lvl w:ilvl="5" w:tplc="0409001B" w:tentative="1">
+      <w:start w:val="1"/>
+      <w:numFmt w:val="lowerRoman"/>
+      <w:lvlText w:val="%6."/>
+      <w:lvlJc w:val="right"/>
+      <w:pPr>
+        <w:ind w:left="2640" w:hanging="440"/>
+      </w:pPr>
+    </w:lvl>
+    <w:lvl w:ilvl="6" w:tplc="0409000F" w:tentative="1">
+      <w:start w:val="1"/>
+      <w:numFmt w:val="decimal"/>
+      <w:lvlText w:val="%7."/>
+      <w:lvlJc w:val="left"/>
+      <w:pPr>
+        <w:ind w:left="3080" w:hanging="440"/>
+      </w:pPr>
+    </w:lvl>
+    <w:lvl w:ilvl="7" w:tplc="04090019" w:tentative="1">
+      <w:start w:val="1"/>
+      <w:numFmt w:val="lowerLetter"/>
+      <w:lvlText w:val="%8)"/>
+      <w:lvlJc w:val="left"/>
+      <w:pPr>
+        <w:ind w:left="3520" w:hanging="440"/>
+      </w:pPr>
+    </w:lvl>
+    <w:lvl w:ilvl="8" w:tplc="0409001B" w:tentative="1">
+      <w:start w:val="1"/>
+      <w:numFmt w:val="lowerRoman"/>
+      <w:lvlText w:val="%9."/>
+      <w:lvlJc w:val="right"/>
+      <w:pPr>
+        <w:ind w:left="3960" w:hanging="440"/>
+      </w:pPr>
+    </w:lvl>
+  </w:abstractNum>
+  <w:num w:numId="1" w16cid:durableId="1594317778">
+    <w:abstractNumId w:val="0"/>
+  </w:num>
+</w:numbering>
 </file>
 
 <file path=word/styles.xml><?xml version="1.0" encoding="utf-8"?>
@@ -3991,6 +4857,7 @@
   <w:style w:type="character" w:default="1" w:styleId="a0">
     <w:name w:val="Default Paragraph Font"/>
     <w:uiPriority w:val="1"/>
+    <w:semiHidden/>
     <w:unhideWhenUsed/>
   </w:style>
   <w:style w:type="table" w:default="1" w:styleId="a1">

</xml_diff>

<commit_message>
upload Unity new project
</commit_message>
<xml_diff>
--- a/类银河恶魔城demo开发日志.docx
+++ b/类银河恶魔城demo开发日志.docx
@@ -79,25 +79,7 @@
           <w:sz w:val="24"/>
           <w:szCs w:val="24"/>
         </w:rPr>
-        <w:t>完成游戏工程建设，下载角色（骑士）素材，制作序列</w:t>
-      </w:r>
-      <w:proofErr w:type="gramStart"/>
-      <w:r>
-        <w:rPr>
-          <w:rFonts w:ascii="宋体" w:eastAsia="宋体" w:hAnsi="宋体" w:hint="eastAsia"/>
-          <w:sz w:val="24"/>
-          <w:szCs w:val="24"/>
-        </w:rPr>
-        <w:t>帧</w:t>
-      </w:r>
-      <w:proofErr w:type="gramEnd"/>
-      <w:r>
-        <w:rPr>
-          <w:rFonts w:ascii="宋体" w:eastAsia="宋体" w:hAnsi="宋体" w:hint="eastAsia"/>
-          <w:sz w:val="24"/>
-          <w:szCs w:val="24"/>
-        </w:rPr>
-        <w:t>动画，设置基础状态机，制作基础脚本，学习尝试新版输入系统</w:t>
+        <w:t>完成游戏工程建设，下载角色（骑士）素材，制作序列帧动画，设置基础状态机，制作基础脚本，学习尝试新版输入系统</w:t>
       </w:r>
     </w:p>
     <w:p>
@@ -177,25 +159,7 @@
           <w:sz w:val="24"/>
           <w:szCs w:val="24"/>
         </w:rPr>
-        <w:t>作用是所有实体（比如敌人和角色）基类，本身是抽象类，子</w:t>
-      </w:r>
-      <w:proofErr w:type="gramStart"/>
-      <w:r>
-        <w:rPr>
-          <w:rFonts w:ascii="宋体" w:eastAsia="宋体" w:hAnsi="宋体" w:hint="eastAsia"/>
-          <w:sz w:val="24"/>
-          <w:szCs w:val="24"/>
-        </w:rPr>
-        <w:t>类无法</w:t>
-      </w:r>
-      <w:proofErr w:type="gramEnd"/>
-      <w:r>
-        <w:rPr>
-          <w:rFonts w:ascii="宋体" w:eastAsia="宋体" w:hAnsi="宋体" w:hint="eastAsia"/>
-          <w:sz w:val="24"/>
-          <w:szCs w:val="24"/>
-        </w:rPr>
-        <w:t>直接实例化出对象。</w:t>
+        <w:t>作用是所有实体（比如敌人和角色）基类，本身是抽象类，子类无法直接实例化出对象。</w:t>
       </w:r>
     </w:p>
     <w:p>
@@ -784,25 +748,7 @@
           <w:sz w:val="24"/>
           <w:szCs w:val="24"/>
         </w:rPr>
-        <w:t>Start在第一次</w:t>
-      </w:r>
-      <w:proofErr w:type="gramStart"/>
-      <w:r>
-        <w:rPr>
-          <w:rFonts w:ascii="宋体" w:eastAsia="宋体" w:hAnsi="宋体" w:hint="eastAsia"/>
-          <w:sz w:val="24"/>
-          <w:szCs w:val="24"/>
-        </w:rPr>
-        <w:t>帧</w:t>
-      </w:r>
-      <w:proofErr w:type="gramEnd"/>
-      <w:r>
-        <w:rPr>
-          <w:rFonts w:ascii="宋体" w:eastAsia="宋体" w:hAnsi="宋体" w:hint="eastAsia"/>
-          <w:sz w:val="24"/>
-          <w:szCs w:val="24"/>
-        </w:rPr>
-        <w:t>更新之前初始化状态机状态，从空闲状态开始</w:t>
+        <w:t>Start在第一次帧更新之前初始化状态机状态，从空闲状态开始</w:t>
       </w:r>
     </w:p>
     <w:p>
@@ -1760,25 +1706,7 @@
           <w:sz w:val="24"/>
           <w:szCs w:val="24"/>
         </w:rPr>
-        <w:t>关联状态脚本和序列</w:t>
-      </w:r>
-      <w:proofErr w:type="gramStart"/>
-      <w:r>
-        <w:rPr>
-          <w:rFonts w:ascii="宋体" w:eastAsia="宋体" w:hAnsi="宋体" w:hint="eastAsia"/>
-          <w:sz w:val="24"/>
-          <w:szCs w:val="24"/>
-        </w:rPr>
-        <w:t>帧</w:t>
-      </w:r>
-      <w:proofErr w:type="gramEnd"/>
-      <w:r>
-        <w:rPr>
-          <w:rFonts w:ascii="宋体" w:eastAsia="宋体" w:hAnsi="宋体" w:hint="eastAsia"/>
-          <w:sz w:val="24"/>
-          <w:szCs w:val="24"/>
-        </w:rPr>
-        <w:t>动画，这花不了太多时间</w:t>
+        <w:t>关联状态脚本和序列帧动画，这花不了太多时间</w:t>
       </w:r>
     </w:p>
     <w:p>
@@ -2227,23 +2155,13 @@
         </w:rPr>
         <w:t>重写</w:t>
       </w:r>
-      <w:proofErr w:type="gramStart"/>
-      <w:r>
-        <w:rPr>
-          <w:rFonts w:ascii="宋体" w:eastAsia="宋体" w:hAnsi="宋体" w:hint="eastAsia"/>
-          <w:sz w:val="24"/>
-          <w:szCs w:val="24"/>
-        </w:rPr>
-        <w:t>自父类</w:t>
-      </w:r>
-      <w:proofErr w:type="gramEnd"/>
-      <w:r>
-        <w:rPr>
-          <w:rFonts w:ascii="宋体" w:eastAsia="宋体" w:hAnsi="宋体" w:hint="eastAsia"/>
-          <w:sz w:val="24"/>
-          <w:szCs w:val="24"/>
-        </w:rPr>
-        <w:t>Entity</w:t>
+      <w:r>
+        <w:rPr>
+          <w:rFonts w:ascii="宋体" w:eastAsia="宋体" w:hAnsi="宋体" w:hint="eastAsia"/>
+          <w:sz w:val="24"/>
+          <w:szCs w:val="24"/>
+        </w:rPr>
+        <w:t>自父类Entity</w:t>
       </w:r>
     </w:p>
     <w:p>
@@ -2281,23 +2199,13 @@
         </w:rPr>
         <w:t>重写</w:t>
       </w:r>
-      <w:proofErr w:type="gramStart"/>
-      <w:r>
-        <w:rPr>
-          <w:rFonts w:ascii="宋体" w:eastAsia="宋体" w:hAnsi="宋体" w:hint="eastAsia"/>
-          <w:sz w:val="24"/>
-          <w:szCs w:val="24"/>
-        </w:rPr>
-        <w:t>自父类</w:t>
-      </w:r>
-      <w:proofErr w:type="gramEnd"/>
-      <w:r>
-        <w:rPr>
-          <w:rFonts w:ascii="宋体" w:eastAsia="宋体" w:hAnsi="宋体" w:hint="eastAsia"/>
-          <w:sz w:val="24"/>
-          <w:szCs w:val="24"/>
-        </w:rPr>
-        <w:t>，在Update中设定了如果水平输入不为零，则设定玩家在空中的速度。其中</w:t>
+      <w:r>
+        <w:rPr>
+          <w:rFonts w:ascii="宋体" w:eastAsia="宋体" w:hAnsi="宋体" w:hint="eastAsia"/>
+          <w:sz w:val="24"/>
+          <w:szCs w:val="24"/>
+        </w:rPr>
+        <w:t>自父类，在Update中设定了如果水平输入不为零，则设定玩家在空中的速度。其中</w:t>
       </w:r>
       <w:proofErr w:type="spellStart"/>
       <w:r>
@@ -2457,19 +2365,9 @@
           <w:sz w:val="24"/>
           <w:szCs w:val="24"/>
         </w:rPr>
-        <w:t>继承</w:t>
-      </w:r>
-      <w:proofErr w:type="gramStart"/>
-      <w:r>
-        <w:rPr>
-          <w:rFonts w:ascii="宋体" w:eastAsia="宋体" w:hAnsi="宋体" w:hint="eastAsia"/>
-          <w:sz w:val="24"/>
-          <w:szCs w:val="24"/>
-        </w:rPr>
-        <w:t>自父类</w:t>
+        <w:t>继承自父类</w:t>
       </w:r>
       <w:proofErr w:type="spellStart"/>
-      <w:proofErr w:type="gramEnd"/>
       <w:r>
         <w:rPr>
           <w:rFonts w:ascii="宋体" w:eastAsia="宋体" w:hAnsi="宋体" w:hint="eastAsia"/>
@@ -2513,25 +2411,7 @@
           <w:sz w:val="24"/>
           <w:szCs w:val="24"/>
         </w:rPr>
-        <w:t>重写</w:t>
-      </w:r>
-      <w:proofErr w:type="gramStart"/>
-      <w:r>
-        <w:rPr>
-          <w:rFonts w:ascii="宋体" w:eastAsia="宋体" w:hAnsi="宋体" w:hint="eastAsia"/>
-          <w:sz w:val="24"/>
-          <w:szCs w:val="24"/>
-        </w:rPr>
-        <w:t>自父类</w:t>
-      </w:r>
-      <w:proofErr w:type="gramEnd"/>
-      <w:r>
-        <w:rPr>
-          <w:rFonts w:ascii="宋体" w:eastAsia="宋体" w:hAnsi="宋体" w:hint="eastAsia"/>
-          <w:sz w:val="24"/>
-          <w:szCs w:val="24"/>
-        </w:rPr>
-        <w:t>，其中Enter设定进入状态时会给予对象一个y轴的上升速度，Update会判断对象下落时进入</w:t>
+        <w:t>重写自父类，其中Enter设定进入状态时会给予对象一个y轴的上升速度，Update会判断对象下落时进入</w:t>
       </w:r>
       <w:proofErr w:type="spellStart"/>
       <w:r>
@@ -2613,18 +2493,8 @@
           <w:sz w:val="24"/>
           <w:szCs w:val="24"/>
         </w:rPr>
-        <w:t>参数和方法均继承/重写</w:t>
-      </w:r>
-      <w:proofErr w:type="gramStart"/>
-      <w:r>
-        <w:rPr>
-          <w:rFonts w:ascii="宋体" w:eastAsia="宋体" w:hAnsi="宋体" w:hint="eastAsia"/>
-          <w:sz w:val="24"/>
-          <w:szCs w:val="24"/>
-        </w:rPr>
-        <w:t>自父类</w:t>
-      </w:r>
-      <w:proofErr w:type="gramEnd"/>
+        <w:t>参数和方法均继承/重写自父类</w:t>
+      </w:r>
     </w:p>
     <w:p>
       <w:pPr>
@@ -2834,25 +2704,7 @@
           <w:sz w:val="24"/>
           <w:szCs w:val="24"/>
         </w:rPr>
-        <w:t>继承</w:t>
-      </w:r>
-      <w:proofErr w:type="gramStart"/>
-      <w:r>
-        <w:rPr>
-          <w:rFonts w:ascii="宋体" w:eastAsia="宋体" w:hAnsi="宋体" w:hint="eastAsia"/>
-          <w:sz w:val="24"/>
-          <w:szCs w:val="24"/>
-        </w:rPr>
-        <w:t>自父类</w:t>
-      </w:r>
-      <w:proofErr w:type="gramEnd"/>
-      <w:r>
-        <w:rPr>
-          <w:rFonts w:ascii="宋体" w:eastAsia="宋体" w:hAnsi="宋体" w:hint="eastAsia"/>
-          <w:sz w:val="24"/>
-          <w:szCs w:val="24"/>
-        </w:rPr>
-        <w:t>Entity类</w:t>
+        <w:t>继承自父类Entity类</w:t>
       </w:r>
     </w:p>
     <w:p>
@@ -2888,53 +2740,25 @@
           <w:sz w:val="24"/>
           <w:szCs w:val="24"/>
         </w:rPr>
-        <w:t>重写</w:t>
-      </w:r>
-      <w:proofErr w:type="gramStart"/>
-      <w:r>
-        <w:rPr>
-          <w:rFonts w:ascii="宋体" w:eastAsia="宋体" w:hAnsi="宋体" w:hint="eastAsia"/>
-          <w:sz w:val="24"/>
-          <w:szCs w:val="24"/>
-        </w:rPr>
-        <w:t>自父类</w:t>
-      </w:r>
-      <w:proofErr w:type="gramEnd"/>
-    </w:p>
-    <w:p>
-      <w:pPr>
-        <w:jc w:val="left"/>
-        <w:rPr>
-          <w:rFonts w:ascii="宋体" w:eastAsia="宋体" w:hAnsi="宋体" w:hint="eastAsia"/>
-          <w:sz w:val="24"/>
-          <w:szCs w:val="24"/>
-        </w:rPr>
-      </w:pPr>
-      <w:r>
-        <w:rPr>
-          <w:rFonts w:ascii="宋体" w:eastAsia="宋体" w:hAnsi="宋体" w:hint="eastAsia"/>
-          <w:sz w:val="24"/>
-          <w:szCs w:val="24"/>
-        </w:rPr>
-        <w:t>方法中的设定了角色y</w:t>
-      </w:r>
-      <w:proofErr w:type="gramStart"/>
-      <w:r>
-        <w:rPr>
-          <w:rFonts w:ascii="宋体" w:eastAsia="宋体" w:hAnsi="宋体" w:hint="eastAsia"/>
-          <w:sz w:val="24"/>
-          <w:szCs w:val="24"/>
-        </w:rPr>
-        <w:t>轴速度</w:t>
-      </w:r>
-      <w:proofErr w:type="gramEnd"/>
-      <w:r>
-        <w:rPr>
-          <w:rFonts w:ascii="宋体" w:eastAsia="宋体" w:hAnsi="宋体" w:hint="eastAsia"/>
-          <w:sz w:val="24"/>
-          <w:szCs w:val="24"/>
-        </w:rPr>
-        <w:t>小于1时切换下落状态，这不是跳跃中的下落状态，而是角色从高处自然掉落时的下落状态。还有当检测到对象进行了跳跃输入时会切换到跳跃上升状态。</w:t>
+        <w:t>重写自父类</w:t>
+      </w:r>
+    </w:p>
+    <w:p>
+      <w:pPr>
+        <w:jc w:val="left"/>
+        <w:rPr>
+          <w:rFonts w:ascii="宋体" w:eastAsia="宋体" w:hAnsi="宋体" w:hint="eastAsia"/>
+          <w:sz w:val="24"/>
+          <w:szCs w:val="24"/>
+        </w:rPr>
+      </w:pPr>
+      <w:r>
+        <w:rPr>
+          <w:rFonts w:ascii="宋体" w:eastAsia="宋体" w:hAnsi="宋体" w:hint="eastAsia"/>
+          <w:sz w:val="24"/>
+          <w:szCs w:val="24"/>
+        </w:rPr>
+        <w:t>方法中的设定了角色y轴速度小于1时切换下落状态，这不是跳跃中的下落状态，而是角色从高处自然掉落时的下落状态。还有当检测到对象进行了跳跃输入时会切换到跳跃上升状态。</w:t>
       </w:r>
     </w:p>
     <w:p>
@@ -3961,427 +3785,427 @@
       <w:pPr>
         <w:jc w:val="left"/>
         <w:rPr>
-          <w:rFonts w:ascii="宋体" w:eastAsia="宋体" w:hAnsi="宋体"/>
-          <w:b/>
-          <w:bCs/>
-          <w:sz w:val="24"/>
-          <w:szCs w:val="24"/>
-        </w:rPr>
-      </w:pPr>
-    </w:p>
-    <w:p>
-      <w:pPr>
-        <w:jc w:val="left"/>
-        <w:rPr>
-          <w:rFonts w:ascii="宋体" w:eastAsia="宋体" w:hAnsi="宋体"/>
-          <w:b/>
-          <w:bCs/>
-          <w:sz w:val="24"/>
-          <w:szCs w:val="24"/>
-        </w:rPr>
-      </w:pPr>
-    </w:p>
-    <w:p>
-      <w:pPr>
-        <w:jc w:val="left"/>
-        <w:rPr>
-          <w:rFonts w:ascii="宋体" w:eastAsia="宋体" w:hAnsi="宋体"/>
-          <w:b/>
-          <w:bCs/>
-          <w:sz w:val="24"/>
-          <w:szCs w:val="24"/>
-        </w:rPr>
-      </w:pPr>
-    </w:p>
-    <w:p>
-      <w:pPr>
-        <w:jc w:val="left"/>
-        <w:rPr>
-          <w:rFonts w:ascii="宋体" w:eastAsia="宋体" w:hAnsi="宋体"/>
-          <w:b/>
-          <w:bCs/>
-          <w:sz w:val="24"/>
-          <w:szCs w:val="24"/>
-        </w:rPr>
-      </w:pPr>
-    </w:p>
-    <w:p>
-      <w:pPr>
-        <w:jc w:val="left"/>
-        <w:rPr>
-          <w:rFonts w:ascii="宋体" w:eastAsia="宋体" w:hAnsi="宋体"/>
-          <w:b/>
-          <w:bCs/>
-          <w:sz w:val="24"/>
-          <w:szCs w:val="24"/>
-        </w:rPr>
-      </w:pPr>
-    </w:p>
-    <w:p>
-      <w:pPr>
-        <w:jc w:val="left"/>
-        <w:rPr>
-          <w:rFonts w:ascii="宋体" w:eastAsia="宋体" w:hAnsi="宋体"/>
-          <w:b/>
-          <w:bCs/>
-          <w:sz w:val="24"/>
-          <w:szCs w:val="24"/>
-        </w:rPr>
-      </w:pPr>
-    </w:p>
-    <w:p>
-      <w:pPr>
-        <w:jc w:val="left"/>
-        <w:rPr>
-          <w:rFonts w:ascii="宋体" w:eastAsia="宋体" w:hAnsi="宋体"/>
-          <w:b/>
-          <w:bCs/>
-          <w:sz w:val="24"/>
-          <w:szCs w:val="24"/>
-        </w:rPr>
-      </w:pPr>
-    </w:p>
-    <w:p>
-      <w:pPr>
-        <w:jc w:val="left"/>
-        <w:rPr>
-          <w:rFonts w:ascii="宋体" w:eastAsia="宋体" w:hAnsi="宋体"/>
-          <w:b/>
-          <w:bCs/>
-          <w:sz w:val="24"/>
-          <w:szCs w:val="24"/>
-        </w:rPr>
-      </w:pPr>
-    </w:p>
-    <w:p>
-      <w:pPr>
-        <w:jc w:val="left"/>
-        <w:rPr>
-          <w:rFonts w:ascii="宋体" w:eastAsia="宋体" w:hAnsi="宋体"/>
-          <w:b/>
-          <w:bCs/>
-          <w:sz w:val="24"/>
-          <w:szCs w:val="24"/>
-        </w:rPr>
-      </w:pPr>
-    </w:p>
-    <w:p>
-      <w:pPr>
-        <w:jc w:val="left"/>
-        <w:rPr>
-          <w:rFonts w:ascii="宋体" w:eastAsia="宋体" w:hAnsi="宋体"/>
-          <w:b/>
-          <w:bCs/>
-          <w:sz w:val="24"/>
-          <w:szCs w:val="24"/>
-        </w:rPr>
-      </w:pPr>
-    </w:p>
-    <w:p>
-      <w:pPr>
-        <w:jc w:val="left"/>
-        <w:rPr>
-          <w:rFonts w:ascii="宋体" w:eastAsia="宋体" w:hAnsi="宋体"/>
-          <w:b/>
-          <w:bCs/>
-          <w:sz w:val="24"/>
-          <w:szCs w:val="24"/>
-        </w:rPr>
-      </w:pPr>
-    </w:p>
-    <w:p>
-      <w:pPr>
-        <w:jc w:val="left"/>
-        <w:rPr>
-          <w:rFonts w:ascii="宋体" w:eastAsia="宋体" w:hAnsi="宋体"/>
-          <w:b/>
-          <w:bCs/>
-          <w:sz w:val="24"/>
-          <w:szCs w:val="24"/>
-        </w:rPr>
-      </w:pPr>
-    </w:p>
-    <w:p>
-      <w:pPr>
-        <w:jc w:val="left"/>
-        <w:rPr>
-          <w:rFonts w:ascii="宋体" w:eastAsia="宋体" w:hAnsi="宋体"/>
-          <w:b/>
-          <w:bCs/>
-          <w:sz w:val="24"/>
-          <w:szCs w:val="24"/>
-        </w:rPr>
-      </w:pPr>
-    </w:p>
-    <w:p>
-      <w:pPr>
-        <w:jc w:val="left"/>
-        <w:rPr>
-          <w:rFonts w:ascii="宋体" w:eastAsia="宋体" w:hAnsi="宋体"/>
-          <w:b/>
-          <w:bCs/>
-          <w:sz w:val="24"/>
-          <w:szCs w:val="24"/>
-        </w:rPr>
-      </w:pPr>
-    </w:p>
-    <w:p>
-      <w:pPr>
-        <w:jc w:val="left"/>
-        <w:rPr>
-          <w:rFonts w:ascii="宋体" w:eastAsia="宋体" w:hAnsi="宋体"/>
-          <w:b/>
-          <w:bCs/>
-          <w:sz w:val="24"/>
-          <w:szCs w:val="24"/>
-        </w:rPr>
-      </w:pPr>
-    </w:p>
-    <w:p>
-      <w:pPr>
-        <w:jc w:val="left"/>
-        <w:rPr>
-          <w:rFonts w:ascii="宋体" w:eastAsia="宋体" w:hAnsi="宋体"/>
-          <w:b/>
-          <w:bCs/>
-          <w:sz w:val="24"/>
-          <w:szCs w:val="24"/>
-        </w:rPr>
-      </w:pPr>
-    </w:p>
-    <w:p>
-      <w:pPr>
-        <w:jc w:val="left"/>
-        <w:rPr>
-          <w:rFonts w:ascii="宋体" w:eastAsia="宋体" w:hAnsi="宋体"/>
-          <w:b/>
-          <w:bCs/>
-          <w:sz w:val="24"/>
-          <w:szCs w:val="24"/>
-        </w:rPr>
-      </w:pPr>
-    </w:p>
-    <w:p>
-      <w:pPr>
-        <w:jc w:val="left"/>
-        <w:rPr>
-          <w:rFonts w:ascii="宋体" w:eastAsia="宋体" w:hAnsi="宋体"/>
-          <w:b/>
-          <w:bCs/>
-          <w:sz w:val="24"/>
-          <w:szCs w:val="24"/>
-        </w:rPr>
-      </w:pPr>
-    </w:p>
-    <w:p>
-      <w:pPr>
-        <w:jc w:val="left"/>
-        <w:rPr>
-          <w:rFonts w:ascii="宋体" w:eastAsia="宋体" w:hAnsi="宋体"/>
-          <w:b/>
-          <w:bCs/>
-          <w:sz w:val="24"/>
-          <w:szCs w:val="24"/>
-        </w:rPr>
-      </w:pPr>
-    </w:p>
-    <w:p>
-      <w:pPr>
-        <w:jc w:val="left"/>
-        <w:rPr>
-          <w:rFonts w:ascii="宋体" w:eastAsia="宋体" w:hAnsi="宋体"/>
-          <w:b/>
-          <w:bCs/>
-          <w:sz w:val="24"/>
-          <w:szCs w:val="24"/>
-        </w:rPr>
-      </w:pPr>
-    </w:p>
-    <w:p>
-      <w:pPr>
-        <w:jc w:val="left"/>
-        <w:rPr>
-          <w:rFonts w:ascii="宋体" w:eastAsia="宋体" w:hAnsi="宋体"/>
-          <w:b/>
-          <w:bCs/>
-          <w:sz w:val="24"/>
-          <w:szCs w:val="24"/>
-        </w:rPr>
-      </w:pPr>
-    </w:p>
-    <w:p>
-      <w:pPr>
-        <w:jc w:val="left"/>
-        <w:rPr>
-          <w:rFonts w:ascii="宋体" w:eastAsia="宋体" w:hAnsi="宋体"/>
-          <w:b/>
-          <w:bCs/>
-          <w:sz w:val="24"/>
-          <w:szCs w:val="24"/>
-        </w:rPr>
-      </w:pPr>
-    </w:p>
-    <w:p>
-      <w:pPr>
-        <w:jc w:val="left"/>
-        <w:rPr>
-          <w:rFonts w:ascii="宋体" w:eastAsia="宋体" w:hAnsi="宋体"/>
-          <w:b/>
-          <w:bCs/>
-          <w:sz w:val="24"/>
-          <w:szCs w:val="24"/>
-        </w:rPr>
-      </w:pPr>
-    </w:p>
-    <w:p>
-      <w:pPr>
-        <w:jc w:val="left"/>
-        <w:rPr>
-          <w:rFonts w:ascii="宋体" w:eastAsia="宋体" w:hAnsi="宋体"/>
-          <w:b/>
-          <w:bCs/>
-          <w:sz w:val="24"/>
-          <w:szCs w:val="24"/>
-        </w:rPr>
-      </w:pPr>
-    </w:p>
-    <w:p>
-      <w:pPr>
-        <w:jc w:val="left"/>
-        <w:rPr>
-          <w:rFonts w:ascii="宋体" w:eastAsia="宋体" w:hAnsi="宋体"/>
-          <w:b/>
-          <w:bCs/>
-          <w:sz w:val="24"/>
-          <w:szCs w:val="24"/>
-        </w:rPr>
-      </w:pPr>
-    </w:p>
-    <w:p>
-      <w:pPr>
-        <w:jc w:val="left"/>
-        <w:rPr>
-          <w:rFonts w:ascii="宋体" w:eastAsia="宋体" w:hAnsi="宋体"/>
-          <w:b/>
-          <w:bCs/>
-          <w:sz w:val="24"/>
-          <w:szCs w:val="24"/>
-        </w:rPr>
-      </w:pPr>
-    </w:p>
-    <w:p>
-      <w:pPr>
-        <w:jc w:val="left"/>
-        <w:rPr>
-          <w:rFonts w:ascii="宋体" w:eastAsia="宋体" w:hAnsi="宋体"/>
-          <w:b/>
-          <w:bCs/>
-          <w:sz w:val="24"/>
-          <w:szCs w:val="24"/>
-        </w:rPr>
-      </w:pPr>
-    </w:p>
-    <w:p>
-      <w:pPr>
-        <w:jc w:val="left"/>
-        <w:rPr>
-          <w:rFonts w:ascii="宋体" w:eastAsia="宋体" w:hAnsi="宋体"/>
-          <w:b/>
-          <w:bCs/>
-          <w:sz w:val="24"/>
-          <w:szCs w:val="24"/>
-        </w:rPr>
-      </w:pPr>
-    </w:p>
-    <w:p>
-      <w:pPr>
-        <w:jc w:val="left"/>
-        <w:rPr>
-          <w:rFonts w:ascii="宋体" w:eastAsia="宋体" w:hAnsi="宋体"/>
-          <w:b/>
-          <w:bCs/>
-          <w:sz w:val="24"/>
-          <w:szCs w:val="24"/>
-        </w:rPr>
-      </w:pPr>
-    </w:p>
-    <w:p>
-      <w:pPr>
-        <w:jc w:val="left"/>
-        <w:rPr>
-          <w:rFonts w:ascii="宋体" w:eastAsia="宋体" w:hAnsi="宋体"/>
-          <w:b/>
-          <w:bCs/>
-          <w:sz w:val="24"/>
-          <w:szCs w:val="24"/>
-        </w:rPr>
-      </w:pPr>
-    </w:p>
-    <w:p>
-      <w:pPr>
-        <w:jc w:val="left"/>
-        <w:rPr>
-          <w:rFonts w:ascii="宋体" w:eastAsia="宋体" w:hAnsi="宋体"/>
-          <w:b/>
-          <w:bCs/>
-          <w:sz w:val="24"/>
-          <w:szCs w:val="24"/>
-        </w:rPr>
-      </w:pPr>
-    </w:p>
-    <w:p>
-      <w:pPr>
-        <w:jc w:val="left"/>
-        <w:rPr>
-          <w:rFonts w:ascii="宋体" w:eastAsia="宋体" w:hAnsi="宋体"/>
-          <w:b/>
-          <w:bCs/>
-          <w:sz w:val="24"/>
-          <w:szCs w:val="24"/>
-        </w:rPr>
-      </w:pPr>
-    </w:p>
-    <w:p>
-      <w:pPr>
-        <w:jc w:val="left"/>
-        <w:rPr>
-          <w:rFonts w:ascii="宋体" w:eastAsia="宋体" w:hAnsi="宋体"/>
-          <w:b/>
-          <w:bCs/>
-          <w:sz w:val="24"/>
-          <w:szCs w:val="24"/>
-        </w:rPr>
-      </w:pPr>
-    </w:p>
-    <w:p>
-      <w:pPr>
-        <w:jc w:val="left"/>
-        <w:rPr>
-          <w:rFonts w:ascii="宋体" w:eastAsia="宋体" w:hAnsi="宋体"/>
-          <w:b/>
-          <w:bCs/>
-          <w:sz w:val="24"/>
-          <w:szCs w:val="24"/>
-        </w:rPr>
-      </w:pPr>
-    </w:p>
-    <w:p>
-      <w:pPr>
-        <w:jc w:val="left"/>
-        <w:rPr>
-          <w:rFonts w:ascii="宋体" w:eastAsia="宋体" w:hAnsi="宋体"/>
-          <w:b/>
-          <w:bCs/>
-          <w:sz w:val="24"/>
-          <w:szCs w:val="24"/>
-        </w:rPr>
-      </w:pPr>
-    </w:p>
-    <w:p>
-      <w:pPr>
-        <w:jc w:val="left"/>
-        <w:rPr>
-          <w:rFonts w:ascii="宋体" w:eastAsia="宋体" w:hAnsi="宋体"/>
+          <w:rFonts w:ascii="宋体" w:eastAsia="宋体" w:hAnsi="宋体" w:hint="eastAsia"/>
+          <w:b/>
+          <w:bCs/>
+          <w:sz w:val="24"/>
+          <w:szCs w:val="24"/>
+        </w:rPr>
+      </w:pPr>
+    </w:p>
+    <w:p>
+      <w:pPr>
+        <w:jc w:val="left"/>
+        <w:rPr>
+          <w:rFonts w:ascii="宋体" w:eastAsia="宋体" w:hAnsi="宋体" w:hint="eastAsia"/>
+          <w:b/>
+          <w:bCs/>
+          <w:sz w:val="24"/>
+          <w:szCs w:val="24"/>
+        </w:rPr>
+      </w:pPr>
+    </w:p>
+    <w:p>
+      <w:pPr>
+        <w:jc w:val="left"/>
+        <w:rPr>
+          <w:rFonts w:ascii="宋体" w:eastAsia="宋体" w:hAnsi="宋体" w:hint="eastAsia"/>
+          <w:b/>
+          <w:bCs/>
+          <w:sz w:val="24"/>
+          <w:szCs w:val="24"/>
+        </w:rPr>
+      </w:pPr>
+    </w:p>
+    <w:p>
+      <w:pPr>
+        <w:jc w:val="left"/>
+        <w:rPr>
+          <w:rFonts w:ascii="宋体" w:eastAsia="宋体" w:hAnsi="宋体" w:hint="eastAsia"/>
+          <w:b/>
+          <w:bCs/>
+          <w:sz w:val="24"/>
+          <w:szCs w:val="24"/>
+        </w:rPr>
+      </w:pPr>
+    </w:p>
+    <w:p>
+      <w:pPr>
+        <w:jc w:val="left"/>
+        <w:rPr>
+          <w:rFonts w:ascii="宋体" w:eastAsia="宋体" w:hAnsi="宋体" w:hint="eastAsia"/>
+          <w:b/>
+          <w:bCs/>
+          <w:sz w:val="24"/>
+          <w:szCs w:val="24"/>
+        </w:rPr>
+      </w:pPr>
+    </w:p>
+    <w:p>
+      <w:pPr>
+        <w:jc w:val="left"/>
+        <w:rPr>
+          <w:rFonts w:ascii="宋体" w:eastAsia="宋体" w:hAnsi="宋体" w:hint="eastAsia"/>
+          <w:b/>
+          <w:bCs/>
+          <w:sz w:val="24"/>
+          <w:szCs w:val="24"/>
+        </w:rPr>
+      </w:pPr>
+    </w:p>
+    <w:p>
+      <w:pPr>
+        <w:jc w:val="left"/>
+        <w:rPr>
+          <w:rFonts w:ascii="宋体" w:eastAsia="宋体" w:hAnsi="宋体" w:hint="eastAsia"/>
+          <w:b/>
+          <w:bCs/>
+          <w:sz w:val="24"/>
+          <w:szCs w:val="24"/>
+        </w:rPr>
+      </w:pPr>
+    </w:p>
+    <w:p>
+      <w:pPr>
+        <w:jc w:val="left"/>
+        <w:rPr>
+          <w:rFonts w:ascii="宋体" w:eastAsia="宋体" w:hAnsi="宋体" w:hint="eastAsia"/>
+          <w:b/>
+          <w:bCs/>
+          <w:sz w:val="24"/>
+          <w:szCs w:val="24"/>
+        </w:rPr>
+      </w:pPr>
+    </w:p>
+    <w:p>
+      <w:pPr>
+        <w:jc w:val="left"/>
+        <w:rPr>
+          <w:rFonts w:ascii="宋体" w:eastAsia="宋体" w:hAnsi="宋体" w:hint="eastAsia"/>
+          <w:b/>
+          <w:bCs/>
+          <w:sz w:val="24"/>
+          <w:szCs w:val="24"/>
+        </w:rPr>
+      </w:pPr>
+    </w:p>
+    <w:p>
+      <w:pPr>
+        <w:jc w:val="left"/>
+        <w:rPr>
+          <w:rFonts w:ascii="宋体" w:eastAsia="宋体" w:hAnsi="宋体" w:hint="eastAsia"/>
+          <w:b/>
+          <w:bCs/>
+          <w:sz w:val="24"/>
+          <w:szCs w:val="24"/>
+        </w:rPr>
+      </w:pPr>
+    </w:p>
+    <w:p>
+      <w:pPr>
+        <w:jc w:val="left"/>
+        <w:rPr>
+          <w:rFonts w:ascii="宋体" w:eastAsia="宋体" w:hAnsi="宋体" w:hint="eastAsia"/>
+          <w:b/>
+          <w:bCs/>
+          <w:sz w:val="24"/>
+          <w:szCs w:val="24"/>
+        </w:rPr>
+      </w:pPr>
+    </w:p>
+    <w:p>
+      <w:pPr>
+        <w:jc w:val="left"/>
+        <w:rPr>
+          <w:rFonts w:ascii="宋体" w:eastAsia="宋体" w:hAnsi="宋体" w:hint="eastAsia"/>
+          <w:b/>
+          <w:bCs/>
+          <w:sz w:val="24"/>
+          <w:szCs w:val="24"/>
+        </w:rPr>
+      </w:pPr>
+    </w:p>
+    <w:p>
+      <w:pPr>
+        <w:jc w:val="left"/>
+        <w:rPr>
+          <w:rFonts w:ascii="宋体" w:eastAsia="宋体" w:hAnsi="宋体" w:hint="eastAsia"/>
+          <w:b/>
+          <w:bCs/>
+          <w:sz w:val="24"/>
+          <w:szCs w:val="24"/>
+        </w:rPr>
+      </w:pPr>
+    </w:p>
+    <w:p>
+      <w:pPr>
+        <w:jc w:val="left"/>
+        <w:rPr>
+          <w:rFonts w:ascii="宋体" w:eastAsia="宋体" w:hAnsi="宋体" w:hint="eastAsia"/>
+          <w:b/>
+          <w:bCs/>
+          <w:sz w:val="24"/>
+          <w:szCs w:val="24"/>
+        </w:rPr>
+      </w:pPr>
+    </w:p>
+    <w:p>
+      <w:pPr>
+        <w:jc w:val="left"/>
+        <w:rPr>
+          <w:rFonts w:ascii="宋体" w:eastAsia="宋体" w:hAnsi="宋体" w:hint="eastAsia"/>
+          <w:b/>
+          <w:bCs/>
+          <w:sz w:val="24"/>
+          <w:szCs w:val="24"/>
+        </w:rPr>
+      </w:pPr>
+    </w:p>
+    <w:p>
+      <w:pPr>
+        <w:jc w:val="left"/>
+        <w:rPr>
+          <w:rFonts w:ascii="宋体" w:eastAsia="宋体" w:hAnsi="宋体" w:hint="eastAsia"/>
+          <w:b/>
+          <w:bCs/>
+          <w:sz w:val="24"/>
+          <w:szCs w:val="24"/>
+        </w:rPr>
+      </w:pPr>
+    </w:p>
+    <w:p>
+      <w:pPr>
+        <w:jc w:val="left"/>
+        <w:rPr>
+          <w:rFonts w:ascii="宋体" w:eastAsia="宋体" w:hAnsi="宋体" w:hint="eastAsia"/>
+          <w:b/>
+          <w:bCs/>
+          <w:sz w:val="24"/>
+          <w:szCs w:val="24"/>
+        </w:rPr>
+      </w:pPr>
+    </w:p>
+    <w:p>
+      <w:pPr>
+        <w:jc w:val="left"/>
+        <w:rPr>
+          <w:rFonts w:ascii="宋体" w:eastAsia="宋体" w:hAnsi="宋体" w:hint="eastAsia"/>
+          <w:b/>
+          <w:bCs/>
+          <w:sz w:val="24"/>
+          <w:szCs w:val="24"/>
+        </w:rPr>
+      </w:pPr>
+    </w:p>
+    <w:p>
+      <w:pPr>
+        <w:jc w:val="left"/>
+        <w:rPr>
+          <w:rFonts w:ascii="宋体" w:eastAsia="宋体" w:hAnsi="宋体" w:hint="eastAsia"/>
+          <w:b/>
+          <w:bCs/>
+          <w:sz w:val="24"/>
+          <w:szCs w:val="24"/>
+        </w:rPr>
+      </w:pPr>
+    </w:p>
+    <w:p>
+      <w:pPr>
+        <w:jc w:val="left"/>
+        <w:rPr>
+          <w:rFonts w:ascii="宋体" w:eastAsia="宋体" w:hAnsi="宋体" w:hint="eastAsia"/>
+          <w:b/>
+          <w:bCs/>
+          <w:sz w:val="24"/>
+          <w:szCs w:val="24"/>
+        </w:rPr>
+      </w:pPr>
+    </w:p>
+    <w:p>
+      <w:pPr>
+        <w:jc w:val="left"/>
+        <w:rPr>
+          <w:rFonts w:ascii="宋体" w:eastAsia="宋体" w:hAnsi="宋体" w:hint="eastAsia"/>
+          <w:b/>
+          <w:bCs/>
+          <w:sz w:val="24"/>
+          <w:szCs w:val="24"/>
+        </w:rPr>
+      </w:pPr>
+    </w:p>
+    <w:p>
+      <w:pPr>
+        <w:jc w:val="left"/>
+        <w:rPr>
+          <w:rFonts w:ascii="宋体" w:eastAsia="宋体" w:hAnsi="宋体" w:hint="eastAsia"/>
+          <w:b/>
+          <w:bCs/>
+          <w:sz w:val="24"/>
+          <w:szCs w:val="24"/>
+        </w:rPr>
+      </w:pPr>
+    </w:p>
+    <w:p>
+      <w:pPr>
+        <w:jc w:val="left"/>
+        <w:rPr>
+          <w:rFonts w:ascii="宋体" w:eastAsia="宋体" w:hAnsi="宋体" w:hint="eastAsia"/>
+          <w:b/>
+          <w:bCs/>
+          <w:sz w:val="24"/>
+          <w:szCs w:val="24"/>
+        </w:rPr>
+      </w:pPr>
+    </w:p>
+    <w:p>
+      <w:pPr>
+        <w:jc w:val="left"/>
+        <w:rPr>
+          <w:rFonts w:ascii="宋体" w:eastAsia="宋体" w:hAnsi="宋体" w:hint="eastAsia"/>
+          <w:b/>
+          <w:bCs/>
+          <w:sz w:val="24"/>
+          <w:szCs w:val="24"/>
+        </w:rPr>
+      </w:pPr>
+    </w:p>
+    <w:p>
+      <w:pPr>
+        <w:jc w:val="left"/>
+        <w:rPr>
+          <w:rFonts w:ascii="宋体" w:eastAsia="宋体" w:hAnsi="宋体" w:hint="eastAsia"/>
+          <w:b/>
+          <w:bCs/>
+          <w:sz w:val="24"/>
+          <w:szCs w:val="24"/>
+        </w:rPr>
+      </w:pPr>
+    </w:p>
+    <w:p>
+      <w:pPr>
+        <w:jc w:val="left"/>
+        <w:rPr>
+          <w:rFonts w:ascii="宋体" w:eastAsia="宋体" w:hAnsi="宋体" w:hint="eastAsia"/>
+          <w:b/>
+          <w:bCs/>
+          <w:sz w:val="24"/>
+          <w:szCs w:val="24"/>
+        </w:rPr>
+      </w:pPr>
+    </w:p>
+    <w:p>
+      <w:pPr>
+        <w:jc w:val="left"/>
+        <w:rPr>
+          <w:rFonts w:ascii="宋体" w:eastAsia="宋体" w:hAnsi="宋体" w:hint="eastAsia"/>
+          <w:b/>
+          <w:bCs/>
+          <w:sz w:val="24"/>
+          <w:szCs w:val="24"/>
+        </w:rPr>
+      </w:pPr>
+    </w:p>
+    <w:p>
+      <w:pPr>
+        <w:jc w:val="left"/>
+        <w:rPr>
+          <w:rFonts w:ascii="宋体" w:eastAsia="宋体" w:hAnsi="宋体" w:hint="eastAsia"/>
+          <w:b/>
+          <w:bCs/>
+          <w:sz w:val="24"/>
+          <w:szCs w:val="24"/>
+        </w:rPr>
+      </w:pPr>
+    </w:p>
+    <w:p>
+      <w:pPr>
+        <w:jc w:val="left"/>
+        <w:rPr>
+          <w:rFonts w:ascii="宋体" w:eastAsia="宋体" w:hAnsi="宋体" w:hint="eastAsia"/>
+          <w:b/>
+          <w:bCs/>
+          <w:sz w:val="24"/>
+          <w:szCs w:val="24"/>
+        </w:rPr>
+      </w:pPr>
+    </w:p>
+    <w:p>
+      <w:pPr>
+        <w:jc w:val="left"/>
+        <w:rPr>
+          <w:rFonts w:ascii="宋体" w:eastAsia="宋体" w:hAnsi="宋体" w:hint="eastAsia"/>
+          <w:b/>
+          <w:bCs/>
+          <w:sz w:val="24"/>
+          <w:szCs w:val="24"/>
+        </w:rPr>
+      </w:pPr>
+    </w:p>
+    <w:p>
+      <w:pPr>
+        <w:jc w:val="left"/>
+        <w:rPr>
+          <w:rFonts w:ascii="宋体" w:eastAsia="宋体" w:hAnsi="宋体" w:hint="eastAsia"/>
+          <w:b/>
+          <w:bCs/>
+          <w:sz w:val="24"/>
+          <w:szCs w:val="24"/>
+        </w:rPr>
+      </w:pPr>
+    </w:p>
+    <w:p>
+      <w:pPr>
+        <w:jc w:val="left"/>
+        <w:rPr>
+          <w:rFonts w:ascii="宋体" w:eastAsia="宋体" w:hAnsi="宋体" w:hint="eastAsia"/>
+          <w:b/>
+          <w:bCs/>
+          <w:sz w:val="24"/>
+          <w:szCs w:val="24"/>
+        </w:rPr>
+      </w:pPr>
+    </w:p>
+    <w:p>
+      <w:pPr>
+        <w:jc w:val="left"/>
+        <w:rPr>
+          <w:rFonts w:ascii="宋体" w:eastAsia="宋体" w:hAnsi="宋体" w:hint="eastAsia"/>
+          <w:b/>
+          <w:bCs/>
+          <w:sz w:val="24"/>
+          <w:szCs w:val="24"/>
+        </w:rPr>
+      </w:pPr>
+    </w:p>
+    <w:p>
+      <w:pPr>
+        <w:jc w:val="left"/>
+        <w:rPr>
+          <w:rFonts w:ascii="宋体" w:eastAsia="宋体" w:hAnsi="宋体" w:hint="eastAsia"/>
+          <w:b/>
+          <w:bCs/>
+          <w:sz w:val="24"/>
+          <w:szCs w:val="24"/>
+        </w:rPr>
+      </w:pPr>
+    </w:p>
+    <w:p>
+      <w:pPr>
+        <w:jc w:val="left"/>
+        <w:rPr>
+          <w:rFonts w:ascii="宋体" w:eastAsia="宋体" w:hAnsi="宋体" w:hint="eastAsia"/>
+          <w:b/>
+          <w:bCs/>
+          <w:sz w:val="24"/>
+          <w:szCs w:val="24"/>
+        </w:rPr>
+      </w:pPr>
+    </w:p>
+    <w:p>
+      <w:pPr>
+        <w:jc w:val="left"/>
+        <w:rPr>
+          <w:rFonts w:ascii="宋体" w:eastAsia="宋体" w:hAnsi="宋体" w:hint="eastAsia"/>
           <w:b/>
           <w:bCs/>
           <w:sz w:val="24"/>
@@ -4565,25 +4389,7 @@
           <w:sz w:val="24"/>
           <w:szCs w:val="24"/>
         </w:rPr>
-        <w:t>继承</w:t>
-      </w:r>
-      <w:proofErr w:type="gramStart"/>
-      <w:r>
-        <w:rPr>
-          <w:rFonts w:ascii="宋体" w:eastAsia="宋体" w:hAnsi="宋体" w:hint="eastAsia"/>
-          <w:sz w:val="24"/>
-          <w:szCs w:val="24"/>
-        </w:rPr>
-        <w:t>自父类</w:t>
-      </w:r>
-      <w:proofErr w:type="gramEnd"/>
-      <w:r>
-        <w:rPr>
-          <w:rFonts w:ascii="宋体" w:eastAsia="宋体" w:hAnsi="宋体" w:hint="eastAsia"/>
-          <w:sz w:val="24"/>
-          <w:szCs w:val="24"/>
-        </w:rPr>
-        <w:t>Entity类</w:t>
+        <w:t>继承自父类Entity类</w:t>
       </w:r>
     </w:p>
     <w:p>
@@ -4619,25 +4425,7 @@
           <w:sz w:val="24"/>
           <w:szCs w:val="24"/>
         </w:rPr>
-        <w:t>继承</w:t>
-      </w:r>
-      <w:proofErr w:type="gramStart"/>
-      <w:r>
-        <w:rPr>
-          <w:rFonts w:ascii="宋体" w:eastAsia="宋体" w:hAnsi="宋体" w:hint="eastAsia"/>
-          <w:sz w:val="24"/>
-          <w:szCs w:val="24"/>
-        </w:rPr>
-        <w:t>自父类</w:t>
-      </w:r>
-      <w:proofErr w:type="gramEnd"/>
-      <w:r>
-        <w:rPr>
-          <w:rFonts w:ascii="宋体" w:eastAsia="宋体" w:hAnsi="宋体" w:hint="eastAsia"/>
-          <w:sz w:val="24"/>
-          <w:szCs w:val="24"/>
-        </w:rPr>
-        <w:t>，其中Enter设置了玩家进入翻滚状态后的面朝向/反转，如果玩家有x轴输入则根据x轴方向决定翻滚方向，如果玩家没有x轴输入，则根据玩家的面朝向，还有初始化玩家的翻滚动画计时器。Update方法中设置了角色的速度、计时器和退出状态。</w:t>
+        <w:t>继承自父类，其中Enter设置了玩家进入翻滚状态后的面朝向/反转，如果玩家有x轴输入则根据x轴方向决定翻滚方向，如果玩家没有x轴输入，则根据玩家的面朝向，还有初始化玩家的翻滚动画计时器。Update方法中设置了角色的速度、计时器和退出状态。</w:t>
       </w:r>
     </w:p>
     <w:p>
@@ -4705,25 +4493,7 @@
           <w:sz w:val="24"/>
           <w:szCs w:val="24"/>
         </w:rPr>
-        <w:t>目前这个</w:t>
-      </w:r>
-      <w:proofErr w:type="gramStart"/>
-      <w:r>
-        <w:rPr>
-          <w:rFonts w:ascii="宋体" w:eastAsia="宋体" w:hAnsi="宋体" w:hint="eastAsia"/>
-          <w:sz w:val="24"/>
-          <w:szCs w:val="24"/>
-        </w:rPr>
-        <w:t>类还有</w:t>
-      </w:r>
-      <w:proofErr w:type="gramEnd"/>
-      <w:r>
-        <w:rPr>
-          <w:rFonts w:ascii="宋体" w:eastAsia="宋体" w:hAnsi="宋体" w:hint="eastAsia"/>
-          <w:sz w:val="24"/>
-          <w:szCs w:val="24"/>
-        </w:rPr>
-        <w:t>很多问题：</w:t>
+        <w:t>目前这个类还有很多问题：</w:t>
       </w:r>
     </w:p>
     <w:p>
@@ -5190,25 +4960,7 @@
           <w:sz w:val="24"/>
           <w:szCs w:val="24"/>
         </w:rPr>
-        <w:t>也许我应该回顾</w:t>
-      </w:r>
-      <w:proofErr w:type="gramStart"/>
-      <w:r>
-        <w:rPr>
-          <w:rFonts w:ascii="宋体" w:eastAsia="宋体" w:hAnsi="宋体" w:hint="eastAsia"/>
-          <w:sz w:val="24"/>
-          <w:szCs w:val="24"/>
-        </w:rPr>
-        <w:t>一</w:t>
-      </w:r>
-      <w:proofErr w:type="gramEnd"/>
-      <w:r>
-        <w:rPr>
-          <w:rFonts w:ascii="宋体" w:eastAsia="宋体" w:hAnsi="宋体" w:hint="eastAsia"/>
-          <w:sz w:val="24"/>
-          <w:szCs w:val="24"/>
-        </w:rPr>
-        <w:t>下滑铲的代码，那个跟翻滚很像，应该可以给我提供很好的思路。</w:t>
+        <w:t>也许我应该回顾一下滑铲的代码，那个跟翻滚很像，应该可以给我提供很好的思路。</w:t>
       </w:r>
     </w:p>
     <w:p>
@@ -5289,235 +5041,245 @@
       <w:pPr>
         <w:jc w:val="left"/>
         <w:rPr>
+          <w:rFonts w:ascii="宋体" w:eastAsia="宋体" w:hAnsi="宋体" w:hint="eastAsia"/>
+          <w:sz w:val="24"/>
+          <w:szCs w:val="24"/>
+        </w:rPr>
+      </w:pPr>
+      <w:r>
+        <w:rPr>
+          <w:rFonts w:ascii="宋体" w:eastAsia="宋体" w:hAnsi="宋体" w:hint="eastAsia"/>
+          <w:sz w:val="24"/>
+          <w:szCs w:val="24"/>
+        </w:rPr>
+        <w:t>今日文档和代码已更新</w:t>
+      </w:r>
+      <w:r>
+        <w:rPr>
+          <w:rFonts w:ascii="宋体" w:eastAsia="宋体" w:hAnsi="宋体" w:hint="eastAsia"/>
+          <w:sz w:val="24"/>
+          <w:szCs w:val="24"/>
+        </w:rPr>
+        <w:t>，明天也是充满希望的一天。</w:t>
+      </w:r>
+    </w:p>
+    <w:p>
+      <w:pPr>
+        <w:jc w:val="left"/>
+        <w:rPr>
+          <w:rFonts w:ascii="宋体" w:eastAsia="宋体" w:hAnsi="宋体" w:hint="eastAsia"/>
+          <w:sz w:val="24"/>
+          <w:szCs w:val="24"/>
+        </w:rPr>
+      </w:pPr>
+    </w:p>
+    <w:p>
+      <w:pPr>
+        <w:jc w:val="left"/>
+        <w:rPr>
+          <w:rFonts w:ascii="宋体" w:eastAsia="宋体" w:hAnsi="宋体" w:hint="eastAsia"/>
+          <w:sz w:val="24"/>
+          <w:szCs w:val="24"/>
+        </w:rPr>
+      </w:pPr>
+    </w:p>
+    <w:p>
+      <w:pPr>
+        <w:jc w:val="left"/>
+        <w:rPr>
+          <w:rFonts w:ascii="宋体" w:eastAsia="宋体" w:hAnsi="宋体" w:hint="eastAsia"/>
+          <w:sz w:val="24"/>
+          <w:szCs w:val="24"/>
+        </w:rPr>
+      </w:pPr>
+    </w:p>
+    <w:p>
+      <w:pPr>
+        <w:jc w:val="left"/>
+        <w:rPr>
+          <w:rFonts w:ascii="宋体" w:eastAsia="宋体" w:hAnsi="宋体" w:hint="eastAsia"/>
+          <w:b/>
+          <w:bCs/>
+          <w:sz w:val="24"/>
+          <w:szCs w:val="24"/>
+        </w:rPr>
+      </w:pPr>
+    </w:p>
+    <w:p>
+      <w:pPr>
+        <w:jc w:val="left"/>
+        <w:rPr>
+          <w:rFonts w:ascii="宋体" w:eastAsia="宋体" w:hAnsi="宋体" w:hint="eastAsia"/>
+          <w:b/>
+          <w:bCs/>
+          <w:sz w:val="24"/>
+          <w:szCs w:val="24"/>
+        </w:rPr>
+      </w:pPr>
+    </w:p>
+    <w:p>
+      <w:pPr>
+        <w:jc w:val="left"/>
+        <w:rPr>
+          <w:rFonts w:ascii="宋体" w:eastAsia="宋体" w:hAnsi="宋体" w:hint="eastAsia"/>
+          <w:b/>
+          <w:bCs/>
+          <w:sz w:val="24"/>
+          <w:szCs w:val="24"/>
+        </w:rPr>
+      </w:pPr>
+    </w:p>
+    <w:p>
+      <w:pPr>
+        <w:jc w:val="left"/>
+        <w:rPr>
+          <w:rFonts w:ascii="宋体" w:eastAsia="宋体" w:hAnsi="宋体" w:hint="eastAsia"/>
+          <w:b/>
+          <w:bCs/>
+          <w:sz w:val="24"/>
+          <w:szCs w:val="24"/>
+        </w:rPr>
+      </w:pPr>
+    </w:p>
+    <w:p>
+      <w:pPr>
+        <w:jc w:val="left"/>
+        <w:rPr>
+          <w:rFonts w:ascii="宋体" w:eastAsia="宋体" w:hAnsi="宋体" w:hint="eastAsia"/>
+          <w:b/>
+          <w:bCs/>
+          <w:sz w:val="24"/>
+          <w:szCs w:val="24"/>
+        </w:rPr>
+      </w:pPr>
+    </w:p>
+    <w:p>
+      <w:pPr>
+        <w:jc w:val="left"/>
+        <w:rPr>
+          <w:rFonts w:ascii="宋体" w:eastAsia="宋体" w:hAnsi="宋体" w:hint="eastAsia"/>
+          <w:b/>
+          <w:bCs/>
+          <w:sz w:val="24"/>
+          <w:szCs w:val="24"/>
+        </w:rPr>
+      </w:pPr>
+    </w:p>
+    <w:p>
+      <w:pPr>
+        <w:jc w:val="left"/>
+        <w:rPr>
+          <w:rFonts w:ascii="宋体" w:eastAsia="宋体" w:hAnsi="宋体" w:hint="eastAsia"/>
+          <w:b/>
+          <w:bCs/>
+          <w:sz w:val="24"/>
+          <w:szCs w:val="24"/>
+        </w:rPr>
+      </w:pPr>
+    </w:p>
+    <w:p>
+      <w:pPr>
+        <w:jc w:val="left"/>
+        <w:rPr>
+          <w:rFonts w:ascii="宋体" w:eastAsia="宋体" w:hAnsi="宋体" w:hint="eastAsia"/>
+          <w:b/>
+          <w:bCs/>
+          <w:sz w:val="24"/>
+          <w:szCs w:val="24"/>
+        </w:rPr>
+      </w:pPr>
+    </w:p>
+    <w:p>
+      <w:pPr>
+        <w:jc w:val="left"/>
+        <w:rPr>
+          <w:rFonts w:ascii="宋体" w:eastAsia="宋体" w:hAnsi="宋体" w:hint="eastAsia"/>
+          <w:b/>
+          <w:bCs/>
+          <w:sz w:val="24"/>
+          <w:szCs w:val="24"/>
+        </w:rPr>
+      </w:pPr>
+    </w:p>
+    <w:p>
+      <w:pPr>
+        <w:jc w:val="left"/>
+        <w:rPr>
+          <w:rFonts w:ascii="宋体" w:eastAsia="宋体" w:hAnsi="宋体" w:hint="eastAsia"/>
+          <w:b/>
+          <w:bCs/>
+          <w:sz w:val="24"/>
+          <w:szCs w:val="24"/>
+        </w:rPr>
+      </w:pPr>
+    </w:p>
+    <w:p>
+      <w:pPr>
+        <w:jc w:val="left"/>
+        <w:rPr>
+          <w:rFonts w:ascii="宋体" w:eastAsia="宋体" w:hAnsi="宋体" w:hint="eastAsia"/>
+          <w:b/>
+          <w:bCs/>
+          <w:sz w:val="24"/>
+          <w:szCs w:val="24"/>
+        </w:rPr>
+      </w:pPr>
+    </w:p>
+    <w:p>
+      <w:pPr>
+        <w:jc w:val="left"/>
+        <w:rPr>
+          <w:rFonts w:ascii="宋体" w:eastAsia="宋体" w:hAnsi="宋体" w:hint="eastAsia"/>
+          <w:b/>
+          <w:bCs/>
+          <w:sz w:val="24"/>
+          <w:szCs w:val="24"/>
+        </w:rPr>
+      </w:pPr>
+    </w:p>
+    <w:p>
+      <w:pPr>
+        <w:jc w:val="left"/>
+        <w:rPr>
+          <w:rFonts w:ascii="宋体" w:eastAsia="宋体" w:hAnsi="宋体" w:hint="eastAsia"/>
+          <w:b/>
+          <w:bCs/>
+          <w:sz w:val="24"/>
+          <w:szCs w:val="24"/>
+        </w:rPr>
+      </w:pPr>
+    </w:p>
+    <w:p>
+      <w:pPr>
+        <w:jc w:val="left"/>
+        <w:rPr>
+          <w:rFonts w:ascii="宋体" w:eastAsia="宋体" w:hAnsi="宋体" w:hint="eastAsia"/>
+          <w:b/>
+          <w:bCs/>
+          <w:sz w:val="24"/>
+          <w:szCs w:val="24"/>
+        </w:rPr>
+      </w:pPr>
+      <w:r>
+        <w:rPr>
+          <w:rFonts w:ascii="宋体" w:eastAsia="宋体" w:hAnsi="宋体" w:hint="eastAsia"/>
+          <w:b/>
+          <w:bCs/>
+          <w:sz w:val="24"/>
+          <w:szCs w:val="24"/>
+        </w:rPr>
+        <w:lastRenderedPageBreak/>
+        <w:t>2025.11.1</w:t>
+      </w:r>
+      <w:r>
+        <w:rPr>
           <w:rFonts w:ascii="宋体" w:eastAsia="宋体" w:hAnsi="宋体"/>
-          <w:sz w:val="24"/>
-          <w:szCs w:val="24"/>
-        </w:rPr>
-      </w:pPr>
-      <w:r>
-        <w:rPr>
-          <w:rFonts w:ascii="宋体" w:eastAsia="宋体" w:hAnsi="宋体" w:hint="eastAsia"/>
-          <w:sz w:val="24"/>
-          <w:szCs w:val="24"/>
-        </w:rPr>
-        <w:t>今日文档和代码已更新</w:t>
-      </w:r>
-      <w:r>
-        <w:rPr>
-          <w:rFonts w:ascii="宋体" w:eastAsia="宋体" w:hAnsi="宋体" w:hint="eastAsia"/>
-          <w:sz w:val="24"/>
-          <w:szCs w:val="24"/>
-        </w:rPr>
-        <w:t>，明天也是充满希望的一天。</w:t>
-      </w:r>
-    </w:p>
-    <w:p>
-      <w:pPr>
-        <w:jc w:val="left"/>
-        <w:rPr>
-          <w:rFonts w:ascii="宋体" w:eastAsia="宋体" w:hAnsi="宋体"/>
-          <w:sz w:val="24"/>
-          <w:szCs w:val="24"/>
-        </w:rPr>
-      </w:pPr>
-    </w:p>
-    <w:p>
-      <w:pPr>
-        <w:jc w:val="left"/>
-        <w:rPr>
-          <w:rFonts w:ascii="宋体" w:eastAsia="宋体" w:hAnsi="宋体"/>
-          <w:sz w:val="24"/>
-          <w:szCs w:val="24"/>
-        </w:rPr>
-      </w:pPr>
-    </w:p>
-    <w:p>
-      <w:pPr>
-        <w:jc w:val="left"/>
-        <w:rPr>
-          <w:rFonts w:ascii="宋体" w:eastAsia="宋体" w:hAnsi="宋体"/>
-          <w:sz w:val="24"/>
-          <w:szCs w:val="24"/>
-        </w:rPr>
-      </w:pPr>
-    </w:p>
-    <w:p>
-      <w:pPr>
-        <w:jc w:val="left"/>
-        <w:rPr>
-          <w:rFonts w:ascii="宋体" w:eastAsia="宋体" w:hAnsi="宋体"/>
-          <w:b/>
-          <w:bCs/>
-          <w:sz w:val="24"/>
-          <w:szCs w:val="24"/>
-        </w:rPr>
-      </w:pPr>
-    </w:p>
-    <w:p>
-      <w:pPr>
-        <w:jc w:val="left"/>
-        <w:rPr>
-          <w:rFonts w:ascii="宋体" w:eastAsia="宋体" w:hAnsi="宋体"/>
-          <w:b/>
-          <w:bCs/>
-          <w:sz w:val="24"/>
-          <w:szCs w:val="24"/>
-        </w:rPr>
-      </w:pPr>
-    </w:p>
-    <w:p>
-      <w:pPr>
-        <w:jc w:val="left"/>
-        <w:rPr>
-          <w:rFonts w:ascii="宋体" w:eastAsia="宋体" w:hAnsi="宋体"/>
-          <w:b/>
-          <w:bCs/>
-          <w:sz w:val="24"/>
-          <w:szCs w:val="24"/>
-        </w:rPr>
-      </w:pPr>
-    </w:p>
-    <w:p>
-      <w:pPr>
-        <w:jc w:val="left"/>
-        <w:rPr>
-          <w:rFonts w:ascii="宋体" w:eastAsia="宋体" w:hAnsi="宋体"/>
-          <w:b/>
-          <w:bCs/>
-          <w:sz w:val="24"/>
-          <w:szCs w:val="24"/>
-        </w:rPr>
-      </w:pPr>
-    </w:p>
-    <w:p>
-      <w:pPr>
-        <w:jc w:val="left"/>
-        <w:rPr>
-          <w:rFonts w:ascii="宋体" w:eastAsia="宋体" w:hAnsi="宋体"/>
-          <w:b/>
-          <w:bCs/>
-          <w:sz w:val="24"/>
-          <w:szCs w:val="24"/>
-        </w:rPr>
-      </w:pPr>
-    </w:p>
-    <w:p>
-      <w:pPr>
-        <w:jc w:val="left"/>
-        <w:rPr>
-          <w:rFonts w:ascii="宋体" w:eastAsia="宋体" w:hAnsi="宋体"/>
-          <w:b/>
-          <w:bCs/>
-          <w:sz w:val="24"/>
-          <w:szCs w:val="24"/>
-        </w:rPr>
-      </w:pPr>
-    </w:p>
-    <w:p>
-      <w:pPr>
-        <w:jc w:val="left"/>
-        <w:rPr>
-          <w:rFonts w:ascii="宋体" w:eastAsia="宋体" w:hAnsi="宋体"/>
-          <w:b/>
-          <w:bCs/>
-          <w:sz w:val="24"/>
-          <w:szCs w:val="24"/>
-        </w:rPr>
-      </w:pPr>
-    </w:p>
-    <w:p>
-      <w:pPr>
-        <w:jc w:val="left"/>
-        <w:rPr>
-          <w:rFonts w:ascii="宋体" w:eastAsia="宋体" w:hAnsi="宋体"/>
-          <w:b/>
-          <w:bCs/>
-          <w:sz w:val="24"/>
-          <w:szCs w:val="24"/>
-        </w:rPr>
-      </w:pPr>
-    </w:p>
-    <w:p>
-      <w:pPr>
-        <w:jc w:val="left"/>
-        <w:rPr>
-          <w:rFonts w:ascii="宋体" w:eastAsia="宋体" w:hAnsi="宋体"/>
-          <w:b/>
-          <w:bCs/>
-          <w:sz w:val="24"/>
-          <w:szCs w:val="24"/>
-        </w:rPr>
-      </w:pPr>
-    </w:p>
-    <w:p>
-      <w:pPr>
-        <w:jc w:val="left"/>
-        <w:rPr>
-          <w:rFonts w:ascii="宋体" w:eastAsia="宋体" w:hAnsi="宋体"/>
-          <w:b/>
-          <w:bCs/>
-          <w:sz w:val="24"/>
-          <w:szCs w:val="24"/>
-        </w:rPr>
-      </w:pPr>
-    </w:p>
-    <w:p>
-      <w:pPr>
-        <w:jc w:val="left"/>
-        <w:rPr>
-          <w:rFonts w:ascii="宋体" w:eastAsia="宋体" w:hAnsi="宋体"/>
-          <w:b/>
-          <w:bCs/>
-          <w:sz w:val="24"/>
-          <w:szCs w:val="24"/>
-        </w:rPr>
-      </w:pPr>
-    </w:p>
-    <w:p>
-      <w:pPr>
-        <w:jc w:val="left"/>
-        <w:rPr>
-          <w:rFonts w:ascii="宋体" w:eastAsia="宋体" w:hAnsi="宋体"/>
-          <w:b/>
-          <w:bCs/>
-          <w:sz w:val="24"/>
-          <w:szCs w:val="24"/>
-        </w:rPr>
-      </w:pPr>
-    </w:p>
-    <w:p>
-      <w:pPr>
-        <w:jc w:val="left"/>
-        <w:rPr>
-          <w:rFonts w:ascii="宋体" w:eastAsia="宋体" w:hAnsi="宋体"/>
-          <w:b/>
-          <w:bCs/>
-          <w:sz w:val="24"/>
-          <w:szCs w:val="24"/>
-        </w:rPr>
-      </w:pPr>
-    </w:p>
-    <w:p>
-      <w:pPr>
-        <w:jc w:val="left"/>
-        <w:rPr>
-          <w:rFonts w:ascii="宋体" w:eastAsia="宋体" w:hAnsi="宋体" w:hint="eastAsia"/>
-          <w:b/>
-          <w:bCs/>
-          <w:sz w:val="24"/>
-          <w:szCs w:val="24"/>
-        </w:rPr>
-      </w:pPr>
-      <w:r>
-        <w:rPr>
-          <w:rFonts w:ascii="宋体" w:eastAsia="宋体" w:hAnsi="宋体" w:hint="eastAsia"/>
-          <w:b/>
-          <w:bCs/>
-          <w:sz w:val="24"/>
-          <w:szCs w:val="24"/>
-        </w:rPr>
-        <w:lastRenderedPageBreak/>
-        <w:t>2025.11.10</w:t>
+          <w:b/>
+          <w:bCs/>
+          <w:sz w:val="24"/>
+          <w:szCs w:val="24"/>
+        </w:rPr>
+        <w:t>1</w:t>
       </w:r>
     </w:p>
     <w:p>
@@ -5542,7 +5304,7 @@
       <w:pPr>
         <w:jc w:val="left"/>
         <w:rPr>
-          <w:rFonts w:ascii="宋体" w:eastAsia="宋体" w:hAnsi="宋体"/>
+          <w:rFonts w:ascii="宋体" w:eastAsia="宋体" w:hAnsi="宋体" w:hint="eastAsia"/>
           <w:sz w:val="24"/>
           <w:szCs w:val="24"/>
         </w:rPr>
@@ -5560,7 +5322,7 @@
       <w:pPr>
         <w:jc w:val="left"/>
         <w:rPr>
-          <w:rFonts w:ascii="宋体" w:eastAsia="宋体" w:hAnsi="宋体"/>
+          <w:rFonts w:ascii="宋体" w:eastAsia="宋体" w:hAnsi="宋体" w:hint="eastAsia"/>
           <w:sz w:val="24"/>
           <w:szCs w:val="24"/>
         </w:rPr>
@@ -5588,53 +5350,35 @@
       <w:pPr>
         <w:jc w:val="left"/>
         <w:rPr>
-          <w:rFonts w:ascii="宋体" w:eastAsia="宋体" w:hAnsi="宋体"/>
-          <w:sz w:val="24"/>
-          <w:szCs w:val="24"/>
-        </w:rPr>
-      </w:pPr>
-      <w:r>
-        <w:rPr>
-          <w:rFonts w:ascii="宋体" w:eastAsia="宋体" w:hAnsi="宋体" w:hint="eastAsia"/>
-          <w:sz w:val="24"/>
-          <w:szCs w:val="24"/>
-        </w:rPr>
-        <w:t>无，本来想单独建立一个闪避</w:t>
-      </w:r>
-      <w:proofErr w:type="gramStart"/>
-      <w:r>
-        <w:rPr>
-          <w:rFonts w:ascii="宋体" w:eastAsia="宋体" w:hAnsi="宋体" w:hint="eastAsia"/>
-          <w:sz w:val="24"/>
-          <w:szCs w:val="24"/>
-        </w:rPr>
-        <w:t>父类用于</w:t>
-      </w:r>
-      <w:proofErr w:type="gramEnd"/>
-      <w:r>
-        <w:rPr>
-          <w:rFonts w:ascii="宋体" w:eastAsia="宋体" w:hAnsi="宋体" w:hint="eastAsia"/>
-          <w:sz w:val="24"/>
-          <w:szCs w:val="24"/>
-        </w:rPr>
-        <w:t>派生翻滚和冲刺两个能力的，但是目前还没这个需求，等后面冲刺能力做出来再说吧。</w:t>
-      </w:r>
-    </w:p>
-    <w:p>
-      <w:pPr>
-        <w:jc w:val="left"/>
-        <w:rPr>
-          <w:rFonts w:ascii="宋体" w:eastAsia="宋体" w:hAnsi="宋体"/>
-          <w:sz w:val="24"/>
-          <w:szCs w:val="24"/>
-        </w:rPr>
-      </w:pPr>
-    </w:p>
-    <w:p>
-      <w:pPr>
-        <w:jc w:val="left"/>
-        <w:rPr>
-          <w:rFonts w:ascii="宋体" w:eastAsia="宋体" w:hAnsi="宋体"/>
+          <w:rFonts w:ascii="宋体" w:eastAsia="宋体" w:hAnsi="宋体" w:hint="eastAsia"/>
+          <w:sz w:val="24"/>
+          <w:szCs w:val="24"/>
+        </w:rPr>
+      </w:pPr>
+      <w:r>
+        <w:rPr>
+          <w:rFonts w:ascii="宋体" w:eastAsia="宋体" w:hAnsi="宋体" w:hint="eastAsia"/>
+          <w:sz w:val="24"/>
+          <w:szCs w:val="24"/>
+        </w:rPr>
+        <w:t>无，本来想单独建立一个闪避父类用于派生翻滚和冲刺两个能力的，但是目前还没这个需求，等后面冲刺能力做出来再说吧。</w:t>
+      </w:r>
+    </w:p>
+    <w:p>
+      <w:pPr>
+        <w:jc w:val="left"/>
+        <w:rPr>
+          <w:rFonts w:ascii="宋体" w:eastAsia="宋体" w:hAnsi="宋体" w:hint="eastAsia"/>
+          <w:sz w:val="24"/>
+          <w:szCs w:val="24"/>
+        </w:rPr>
+      </w:pPr>
+    </w:p>
+    <w:p>
+      <w:pPr>
+        <w:jc w:val="left"/>
+        <w:rPr>
+          <w:rFonts w:ascii="宋体" w:eastAsia="宋体" w:hAnsi="宋体" w:hint="eastAsia"/>
           <w:sz w:val="24"/>
           <w:szCs w:val="24"/>
         </w:rPr>
@@ -5652,7 +5396,7 @@
       <w:pPr>
         <w:jc w:val="left"/>
         <w:rPr>
-          <w:rFonts w:ascii="宋体" w:eastAsia="宋体" w:hAnsi="宋体"/>
+          <w:rFonts w:ascii="宋体" w:eastAsia="宋体" w:hAnsi="宋体" w:hint="eastAsia"/>
           <w:sz w:val="24"/>
           <w:szCs w:val="24"/>
         </w:rPr>
@@ -5691,32 +5435,14 @@
           <w:sz w:val="24"/>
           <w:szCs w:val="24"/>
         </w:rPr>
-        <w:t>这个类的修改主要是加入了计时器，用于解决昨天单次翻滚不能完整结束就可以被第二次翻滚打断的问题，现在</w:t>
-      </w:r>
-      <w:proofErr w:type="gramStart"/>
-      <w:r>
-        <w:rPr>
-          <w:rFonts w:ascii="宋体" w:eastAsia="宋体" w:hAnsi="宋体" w:hint="eastAsia"/>
-          <w:sz w:val="24"/>
-          <w:szCs w:val="24"/>
-        </w:rPr>
-        <w:t>在</w:t>
-      </w:r>
-      <w:proofErr w:type="gramEnd"/>
-      <w:r>
-        <w:rPr>
-          <w:rFonts w:ascii="宋体" w:eastAsia="宋体" w:hAnsi="宋体" w:hint="eastAsia"/>
-          <w:sz w:val="24"/>
-          <w:szCs w:val="24"/>
-        </w:rPr>
-        <w:t>翻滚的时间段内不能再使用翻滚，也不能使用跳跃，后面什么不能攻击之类的也会实现。</w:t>
-      </w:r>
-    </w:p>
-    <w:p>
-      <w:pPr>
-        <w:jc w:val="left"/>
-        <w:rPr>
-          <w:rFonts w:ascii="宋体" w:eastAsia="宋体" w:hAnsi="宋体"/>
+        <w:t>这个类的修改主要是加入了计时器，用于解决昨天单次翻滚不能完整结束就可以被第二次翻滚打断的问题，现在在翻滚的时间段内不能再使用翻滚，也不能使用跳跃，后面什么不能攻击之类的也会实现。</w:t>
+      </w:r>
+    </w:p>
+    <w:p>
+      <w:pPr>
+        <w:jc w:val="left"/>
+        <w:rPr>
+          <w:rFonts w:ascii="宋体" w:eastAsia="宋体" w:hAnsi="宋体" w:hint="eastAsia"/>
           <w:sz w:val="24"/>
           <w:szCs w:val="24"/>
         </w:rPr>
@@ -5734,7 +5460,7 @@
       <w:pPr>
         <w:jc w:val="left"/>
         <w:rPr>
-          <w:rFonts w:ascii="宋体" w:eastAsia="宋体" w:hAnsi="宋体"/>
+          <w:rFonts w:ascii="宋体" w:eastAsia="宋体" w:hAnsi="宋体" w:hint="eastAsia"/>
           <w:sz w:val="24"/>
           <w:szCs w:val="24"/>
         </w:rPr>
@@ -5788,7 +5514,7 @@
       <w:pPr>
         <w:jc w:val="left"/>
         <w:rPr>
-          <w:rFonts w:ascii="宋体" w:eastAsia="宋体" w:hAnsi="宋体"/>
+          <w:rFonts w:ascii="宋体" w:eastAsia="宋体" w:hAnsi="宋体" w:hint="eastAsia"/>
           <w:sz w:val="24"/>
           <w:szCs w:val="24"/>
         </w:rPr>
@@ -5838,7 +5564,7 @@
       <w:pPr>
         <w:jc w:val="left"/>
         <w:rPr>
-          <w:rFonts w:ascii="宋体" w:eastAsia="宋体" w:hAnsi="宋体"/>
+          <w:rFonts w:ascii="宋体" w:eastAsia="宋体" w:hAnsi="宋体" w:hint="eastAsia"/>
           <w:sz w:val="24"/>
           <w:szCs w:val="24"/>
         </w:rPr>
@@ -5856,7 +5582,7 @@
       <w:pPr>
         <w:jc w:val="left"/>
         <w:rPr>
-          <w:rFonts w:ascii="宋体" w:eastAsia="宋体" w:hAnsi="宋体"/>
+          <w:rFonts w:ascii="宋体" w:eastAsia="宋体" w:hAnsi="宋体" w:hint="eastAsia"/>
           <w:sz w:val="24"/>
           <w:szCs w:val="24"/>
         </w:rPr>
@@ -5906,7 +5632,7 @@
       <w:pPr>
         <w:jc w:val="left"/>
         <w:rPr>
-          <w:rFonts w:ascii="宋体" w:eastAsia="宋体" w:hAnsi="宋体"/>
+          <w:rFonts w:ascii="宋体" w:eastAsia="宋体" w:hAnsi="宋体" w:hint="eastAsia"/>
           <w:sz w:val="24"/>
           <w:szCs w:val="24"/>
         </w:rPr>
@@ -5924,7 +5650,7 @@
       <w:pPr>
         <w:jc w:val="left"/>
         <w:rPr>
-          <w:rFonts w:ascii="宋体" w:eastAsia="宋体" w:hAnsi="宋体"/>
+          <w:rFonts w:ascii="宋体" w:eastAsia="宋体" w:hAnsi="宋体" w:hint="eastAsia"/>
           <w:sz w:val="24"/>
           <w:szCs w:val="24"/>
         </w:rPr>
@@ -6002,42 +5728,24 @@
           <w:szCs w:val="24"/>
         </w:rPr>
         <w:lastRenderedPageBreak/>
-        <w:t>决了原地翻滚</w:t>
-      </w:r>
-      <w:proofErr w:type="gramStart"/>
-      <w:r>
-        <w:rPr>
-          <w:rFonts w:ascii="宋体" w:eastAsia="宋体" w:hAnsi="宋体" w:hint="eastAsia"/>
-          <w:sz w:val="24"/>
-          <w:szCs w:val="24"/>
-        </w:rPr>
-        <w:t>不</w:t>
-      </w:r>
-      <w:proofErr w:type="gramEnd"/>
-      <w:r>
-        <w:rPr>
-          <w:rFonts w:ascii="宋体" w:eastAsia="宋体" w:hAnsi="宋体" w:hint="eastAsia"/>
-          <w:sz w:val="24"/>
-          <w:szCs w:val="24"/>
-        </w:rPr>
-        <w:t>位移的问题。</w:t>
-      </w:r>
-    </w:p>
-    <w:p>
-      <w:pPr>
-        <w:jc w:val="left"/>
-        <w:rPr>
-          <w:rFonts w:ascii="宋体" w:eastAsia="宋体" w:hAnsi="宋体"/>
-          <w:sz w:val="24"/>
-          <w:szCs w:val="24"/>
-        </w:rPr>
-      </w:pPr>
-    </w:p>
-    <w:p>
-      <w:pPr>
-        <w:jc w:val="left"/>
-        <w:rPr>
-          <w:rFonts w:ascii="宋体" w:eastAsia="宋体" w:hAnsi="宋体"/>
+        <w:t>决了原地翻滚不位移的问题。</w:t>
+      </w:r>
+    </w:p>
+    <w:p>
+      <w:pPr>
+        <w:jc w:val="left"/>
+        <w:rPr>
+          <w:rFonts w:ascii="宋体" w:eastAsia="宋体" w:hAnsi="宋体" w:hint="eastAsia"/>
+          <w:sz w:val="24"/>
+          <w:szCs w:val="24"/>
+        </w:rPr>
+      </w:pPr>
+    </w:p>
+    <w:p>
+      <w:pPr>
+        <w:jc w:val="left"/>
+        <w:rPr>
+          <w:rFonts w:ascii="宋体" w:eastAsia="宋体" w:hAnsi="宋体" w:hint="eastAsia"/>
           <w:sz w:val="24"/>
           <w:szCs w:val="24"/>
         </w:rPr>
@@ -6055,7 +5763,7 @@
       <w:pPr>
         <w:jc w:val="left"/>
         <w:rPr>
-          <w:rFonts w:ascii="宋体" w:eastAsia="宋体" w:hAnsi="宋体"/>
+          <w:rFonts w:ascii="宋体" w:eastAsia="宋体" w:hAnsi="宋体" w:hint="eastAsia"/>
           <w:sz w:val="24"/>
           <w:szCs w:val="24"/>
         </w:rPr>
@@ -6099,7 +5807,7 @@
       <w:pPr>
         <w:jc w:val="left"/>
         <w:rPr>
-          <w:rFonts w:ascii="宋体" w:eastAsia="宋体" w:hAnsi="宋体"/>
+          <w:rFonts w:ascii="宋体" w:eastAsia="宋体" w:hAnsi="宋体" w:hint="eastAsia"/>
           <w:sz w:val="24"/>
           <w:szCs w:val="24"/>
         </w:rPr>
@@ -6149,27 +5857,27 @@
       <w:pPr>
         <w:jc w:val="left"/>
         <w:rPr>
-          <w:rFonts w:ascii="宋体" w:eastAsia="宋体" w:hAnsi="宋体"/>
-          <w:sz w:val="24"/>
-          <w:szCs w:val="24"/>
-        </w:rPr>
-      </w:pPr>
-    </w:p>
-    <w:p>
-      <w:pPr>
-        <w:jc w:val="left"/>
-        <w:rPr>
-          <w:rFonts w:ascii="宋体" w:eastAsia="宋体" w:hAnsi="宋体"/>
-          <w:sz w:val="24"/>
-          <w:szCs w:val="24"/>
-        </w:rPr>
-      </w:pPr>
-    </w:p>
-    <w:p>
-      <w:pPr>
-        <w:jc w:val="left"/>
-        <w:rPr>
-          <w:rFonts w:ascii="宋体" w:eastAsia="宋体" w:hAnsi="宋体"/>
+          <w:rFonts w:ascii="宋体" w:eastAsia="宋体" w:hAnsi="宋体" w:hint="eastAsia"/>
+          <w:sz w:val="24"/>
+          <w:szCs w:val="24"/>
+        </w:rPr>
+      </w:pPr>
+    </w:p>
+    <w:p>
+      <w:pPr>
+        <w:jc w:val="left"/>
+        <w:rPr>
+          <w:rFonts w:ascii="宋体" w:eastAsia="宋体" w:hAnsi="宋体" w:hint="eastAsia"/>
+          <w:sz w:val="24"/>
+          <w:szCs w:val="24"/>
+        </w:rPr>
+      </w:pPr>
+    </w:p>
+    <w:p>
+      <w:pPr>
+        <w:jc w:val="left"/>
+        <w:rPr>
+          <w:rFonts w:ascii="宋体" w:eastAsia="宋体" w:hAnsi="宋体" w:hint="eastAsia"/>
           <w:sz w:val="24"/>
           <w:szCs w:val="24"/>
         </w:rPr>
@@ -6197,7 +5905,7 @@
       <w:pPr>
         <w:jc w:val="left"/>
         <w:rPr>
-          <w:rFonts w:ascii="宋体" w:eastAsia="宋体" w:hAnsi="宋体"/>
+          <w:rFonts w:ascii="宋体" w:eastAsia="宋体" w:hAnsi="宋体" w:hint="eastAsia"/>
           <w:sz w:val="24"/>
           <w:szCs w:val="24"/>
         </w:rPr>
@@ -6215,7 +5923,7 @@
       <w:pPr>
         <w:jc w:val="left"/>
         <w:rPr>
-          <w:rFonts w:ascii="宋体" w:eastAsia="宋体" w:hAnsi="宋体"/>
+          <w:rFonts w:ascii="宋体" w:eastAsia="宋体" w:hAnsi="宋体" w:hint="eastAsia"/>
           <w:sz w:val="24"/>
           <w:szCs w:val="24"/>
         </w:rPr>
@@ -6233,7 +5941,7 @@
       <w:pPr>
         <w:jc w:val="left"/>
         <w:rPr>
-          <w:rFonts w:ascii="宋体" w:eastAsia="宋体" w:hAnsi="宋体"/>
+          <w:rFonts w:ascii="宋体" w:eastAsia="宋体" w:hAnsi="宋体" w:hint="eastAsia"/>
           <w:sz w:val="24"/>
           <w:szCs w:val="24"/>
         </w:rPr>
@@ -6251,7 +5959,7 @@
       <w:pPr>
         <w:jc w:val="left"/>
         <w:rPr>
-          <w:rFonts w:ascii="宋体" w:eastAsia="宋体" w:hAnsi="宋体"/>
+          <w:rFonts w:ascii="宋体" w:eastAsia="宋体" w:hAnsi="宋体" w:hint="eastAsia"/>
           <w:sz w:val="24"/>
           <w:szCs w:val="24"/>
         </w:rPr>
@@ -6301,25 +6009,151 @@
       <w:pPr>
         <w:jc w:val="left"/>
         <w:rPr>
+          <w:rFonts w:ascii="宋体" w:eastAsia="宋体" w:hAnsi="宋体" w:hint="eastAsia"/>
+          <w:sz w:val="24"/>
+          <w:szCs w:val="24"/>
+        </w:rPr>
+      </w:pPr>
+    </w:p>
+    <w:p>
+      <w:pPr>
+        <w:jc w:val="left"/>
+        <w:rPr>
+          <w:rFonts w:ascii="宋体" w:eastAsia="宋体" w:hAnsi="宋体" w:hint="eastAsia"/>
+          <w:sz w:val="24"/>
+          <w:szCs w:val="24"/>
+        </w:rPr>
+      </w:pPr>
+    </w:p>
+    <w:p>
+      <w:pPr>
+        <w:jc w:val="left"/>
+        <w:rPr>
+          <w:rFonts w:ascii="宋体" w:eastAsia="宋体" w:hAnsi="宋体" w:hint="eastAsia"/>
+          <w:b/>
+          <w:bCs/>
+          <w:sz w:val="24"/>
+          <w:szCs w:val="24"/>
+        </w:rPr>
+      </w:pPr>
+      <w:r>
+        <w:rPr>
+          <w:rFonts w:ascii="宋体" w:eastAsia="宋体" w:hAnsi="宋体" w:hint="eastAsia"/>
+          <w:b/>
+          <w:bCs/>
+          <w:sz w:val="24"/>
+          <w:szCs w:val="24"/>
+        </w:rPr>
+        <w:t>总结？</w:t>
+      </w:r>
+    </w:p>
+    <w:p>
+      <w:pPr>
+        <w:jc w:val="left"/>
+        <w:rPr>
+          <w:rFonts w:ascii="宋体" w:eastAsia="宋体" w:hAnsi="宋体" w:hint="eastAsia"/>
+          <w:sz w:val="24"/>
+          <w:szCs w:val="24"/>
+        </w:rPr>
+      </w:pPr>
+      <w:r>
+        <w:rPr>
+          <w:rFonts w:ascii="宋体" w:eastAsia="宋体" w:hAnsi="宋体" w:hint="eastAsia"/>
+          <w:sz w:val="24"/>
+          <w:szCs w:val="24"/>
+        </w:rPr>
+        <w:t>上班好累，我想回家，通勤三小时太痛苦了，租房子又没钱，真是烂完了。</w:t>
+      </w:r>
+    </w:p>
+    <w:p>
+      <w:pPr>
+        <w:jc w:val="left"/>
+        <w:rPr>
+          <w:rFonts w:ascii="宋体" w:eastAsia="宋体" w:hAnsi="宋体" w:hint="eastAsia"/>
+          <w:sz w:val="24"/>
+          <w:szCs w:val="24"/>
+        </w:rPr>
+      </w:pPr>
+      <w:r>
+        <w:rPr>
+          <w:rFonts w:ascii="宋体" w:eastAsia="宋体" w:hAnsi="宋体" w:hint="eastAsia"/>
+          <w:sz w:val="24"/>
+          <w:szCs w:val="24"/>
+        </w:rPr>
+        <w:t>今天基本上完成了昨天的遗留问题，我太tm棒了，真的。</w:t>
+      </w:r>
+    </w:p>
+    <w:p>
+      <w:pPr>
+        <w:jc w:val="left"/>
+        <w:rPr>
+          <w:rFonts w:ascii="宋体" w:eastAsia="宋体" w:hAnsi="宋体" w:hint="eastAsia"/>
+          <w:b/>
+          <w:bCs/>
+          <w:sz w:val="24"/>
+          <w:szCs w:val="24"/>
+        </w:rPr>
+      </w:pPr>
+      <w:r>
+        <w:rPr>
+          <w:rFonts w:ascii="宋体" w:eastAsia="宋体" w:hAnsi="宋体" w:hint="eastAsia"/>
+          <w:b/>
+          <w:bCs/>
+          <w:sz w:val="24"/>
+          <w:szCs w:val="24"/>
+        </w:rPr>
+        <w:t>想说的话？</w:t>
+      </w:r>
+    </w:p>
+    <w:p>
+      <w:pPr>
+        <w:jc w:val="left"/>
+        <w:rPr>
           <w:rFonts w:ascii="宋体" w:eastAsia="宋体" w:hAnsi="宋体"/>
           <w:sz w:val="24"/>
           <w:szCs w:val="24"/>
         </w:rPr>
       </w:pPr>
+      <w:r>
+        <w:rPr>
+          <w:rFonts w:ascii="宋体" w:eastAsia="宋体" w:hAnsi="宋体" w:hint="eastAsia"/>
+          <w:sz w:val="24"/>
+          <w:szCs w:val="24"/>
+        </w:rPr>
+        <w:t>我想成为一个英雄主义者，兼存在主义者，兼理想主义者</w:t>
+      </w:r>
+      <w:r>
+        <w:rPr>
+          <w:rFonts w:ascii="宋体" w:eastAsia="宋体" w:hAnsi="宋体" w:hint="eastAsia"/>
+          <w:sz w:val="24"/>
+          <w:szCs w:val="24"/>
+        </w:rPr>
+        <w:t>。</w:t>
+      </w:r>
     </w:p>
     <w:p>
       <w:pPr>
         <w:jc w:val="left"/>
         <w:rPr>
           <w:rFonts w:ascii="宋体" w:eastAsia="宋体" w:hAnsi="宋体"/>
-          <w:sz w:val="24"/>
-          <w:szCs w:val="24"/>
-        </w:rPr>
-      </w:pPr>
-    </w:p>
-    <w:p>
-      <w:pPr>
-        <w:jc w:val="left"/>
+          <w:b/>
+          <w:bCs/>
+          <w:sz w:val="24"/>
+          <w:szCs w:val="24"/>
+        </w:rPr>
+      </w:pPr>
+      <w:r>
+        <w:rPr>
+          <w:rFonts w:ascii="宋体" w:eastAsia="宋体" w:hAnsi="宋体" w:hint="eastAsia"/>
+          <w:b/>
+          <w:bCs/>
+          <w:sz w:val="24"/>
+          <w:szCs w:val="24"/>
+        </w:rPr>
+        <w:lastRenderedPageBreak/>
+        <w:t>2025.11.1</w:t>
+      </w:r>
+      <w:r>
         <w:rPr>
           <w:rFonts w:ascii="宋体" w:eastAsia="宋体" w:hAnsi="宋体"/>
           <w:b/>
@@ -6327,12 +6161,574 @@
           <w:sz w:val="24"/>
           <w:szCs w:val="24"/>
         </w:rPr>
-      </w:pPr>
-      <w:r>
-        <w:rPr>
-          <w:rFonts w:ascii="宋体" w:eastAsia="宋体" w:hAnsi="宋体" w:hint="eastAsia"/>
-          <w:b/>
-          <w:bCs/>
+        <w:t>2</w:t>
+      </w:r>
+    </w:p>
+    <w:p>
+      <w:pPr>
+        <w:jc w:val="left"/>
+        <w:rPr>
+          <w:rFonts w:ascii="宋体" w:eastAsia="宋体" w:hAnsi="宋体"/>
+          <w:sz w:val="24"/>
+          <w:szCs w:val="24"/>
+        </w:rPr>
+      </w:pPr>
+      <w:r>
+        <w:rPr>
+          <w:rFonts w:ascii="宋体" w:eastAsia="宋体" w:hAnsi="宋体" w:hint="eastAsia"/>
+          <w:sz w:val="24"/>
+          <w:szCs w:val="24"/>
+        </w:rPr>
+        <w:t>开发进度：</w:t>
+      </w:r>
+    </w:p>
+    <w:p>
+      <w:pPr>
+        <w:jc w:val="left"/>
+        <w:rPr>
+          <w:rFonts w:ascii="宋体" w:eastAsia="宋体" w:hAnsi="宋体"/>
+          <w:sz w:val="24"/>
+          <w:szCs w:val="24"/>
+        </w:rPr>
+      </w:pPr>
+      <w:r>
+        <w:rPr>
+          <w:rFonts w:ascii="宋体" w:eastAsia="宋体" w:hAnsi="宋体" w:hint="eastAsia"/>
+          <w:sz w:val="24"/>
+          <w:szCs w:val="24"/>
+        </w:rPr>
+        <w:t>制作角色的冲刺状态，看起来与翻滚没什么区别，只是触发方式不同。我规定翻滚只能在角色接触地面，而冲刺可以在空中使用，两个位移的时间不同，我设想的是给冲刺设置cd，但是目前还没这个需求。</w:t>
+      </w:r>
+    </w:p>
+    <w:p>
+      <w:pPr>
+        <w:jc w:val="left"/>
+        <w:rPr>
+          <w:rFonts w:ascii="宋体" w:eastAsia="宋体" w:hAnsi="宋体"/>
+          <w:sz w:val="24"/>
+          <w:szCs w:val="24"/>
+        </w:rPr>
+      </w:pPr>
+    </w:p>
+    <w:p>
+      <w:pPr>
+        <w:jc w:val="left"/>
+        <w:rPr>
+          <w:rFonts w:ascii="宋体" w:eastAsia="宋体" w:hAnsi="宋体" w:hint="eastAsia"/>
+          <w:sz w:val="24"/>
+          <w:szCs w:val="24"/>
+        </w:rPr>
+      </w:pPr>
+      <w:r>
+        <w:rPr>
+          <w:rFonts w:ascii="宋体" w:eastAsia="宋体" w:hAnsi="宋体" w:hint="eastAsia"/>
+          <w:sz w:val="24"/>
+          <w:szCs w:val="24"/>
+        </w:rPr>
+        <w:t>新建脚本：</w:t>
+      </w:r>
+    </w:p>
+    <w:p>
+      <w:pPr>
+        <w:jc w:val="left"/>
+        <w:rPr>
+          <w:rFonts w:ascii="宋体" w:eastAsia="宋体" w:hAnsi="宋体"/>
+          <w:sz w:val="24"/>
+          <w:szCs w:val="24"/>
+        </w:rPr>
+      </w:pPr>
+      <w:proofErr w:type="spellStart"/>
+      <w:r>
+        <w:rPr>
+          <w:rFonts w:ascii="宋体" w:eastAsia="宋体" w:hAnsi="宋体" w:hint="eastAsia"/>
+          <w:sz w:val="24"/>
+          <w:szCs w:val="24"/>
+        </w:rPr>
+        <w:t>PlayerDashState</w:t>
+      </w:r>
+      <w:proofErr w:type="spellEnd"/>
+      <w:r>
+        <w:rPr>
+          <w:rFonts w:ascii="宋体" w:eastAsia="宋体" w:hAnsi="宋体" w:hint="eastAsia"/>
+          <w:sz w:val="24"/>
+          <w:szCs w:val="24"/>
+        </w:rPr>
+        <w:t>类</w:t>
+      </w:r>
+    </w:p>
+    <w:p>
+      <w:pPr>
+        <w:jc w:val="left"/>
+        <w:rPr>
+          <w:rFonts w:ascii="宋体" w:eastAsia="宋体" w:hAnsi="宋体"/>
+          <w:sz w:val="24"/>
+          <w:szCs w:val="24"/>
+        </w:rPr>
+      </w:pPr>
+      <w:r>
+        <w:rPr>
+          <w:rFonts w:ascii="宋体" w:eastAsia="宋体" w:hAnsi="宋体" w:hint="eastAsia"/>
+          <w:sz w:val="24"/>
+          <w:szCs w:val="24"/>
+        </w:rPr>
+        <w:t>这个类主要用于控制玩家的冲刺，其内容与翻滚差不多。我还没想好要怎么做冲刺与翻滚的区分，目前翻滚应该是战斗中常用的位移手段，而冲刺也许应该加一些其他效果。再看吧。</w:t>
+      </w:r>
+    </w:p>
+    <w:p>
+      <w:pPr>
+        <w:jc w:val="left"/>
+        <w:rPr>
+          <w:rFonts w:ascii="宋体" w:eastAsia="宋体" w:hAnsi="宋体"/>
+          <w:sz w:val="24"/>
+          <w:szCs w:val="24"/>
+        </w:rPr>
+      </w:pPr>
+      <w:r>
+        <w:rPr>
+          <w:rFonts w:ascii="宋体" w:eastAsia="宋体" w:hAnsi="宋体" w:hint="eastAsia"/>
+          <w:sz w:val="24"/>
+          <w:szCs w:val="24"/>
+        </w:rPr>
+        <w:t>参数：</w:t>
+      </w:r>
+    </w:p>
+    <w:p>
+      <w:pPr>
+        <w:jc w:val="left"/>
+        <w:rPr>
+          <w:rFonts w:ascii="宋体" w:eastAsia="宋体" w:hAnsi="宋体" w:hint="eastAsia"/>
+          <w:sz w:val="24"/>
+          <w:szCs w:val="24"/>
+        </w:rPr>
+      </w:pPr>
+      <w:r>
+        <w:rPr>
+          <w:rFonts w:ascii="宋体" w:eastAsia="宋体" w:hAnsi="宋体" w:hint="eastAsia"/>
+          <w:sz w:val="24"/>
+          <w:szCs w:val="24"/>
+        </w:rPr>
+        <w:t>继承自父类Entity类</w:t>
+      </w:r>
+    </w:p>
+    <w:p>
+      <w:pPr>
+        <w:jc w:val="left"/>
+        <w:rPr>
+          <w:rFonts w:ascii="宋体" w:eastAsia="宋体" w:hAnsi="宋体"/>
+          <w:sz w:val="24"/>
+          <w:szCs w:val="24"/>
+        </w:rPr>
+      </w:pPr>
+      <w:proofErr w:type="spellStart"/>
+      <w:r>
+        <w:rPr>
+          <w:rFonts w:ascii="宋体" w:eastAsia="宋体" w:hAnsi="宋体" w:hint="eastAsia"/>
+          <w:sz w:val="24"/>
+          <w:szCs w:val="24"/>
+        </w:rPr>
+        <w:t>dashDuration</w:t>
+      </w:r>
+      <w:proofErr w:type="spellEnd"/>
+      <w:r>
+        <w:rPr>
+          <w:rFonts w:ascii="宋体" w:eastAsia="宋体" w:hAnsi="宋体" w:hint="eastAsia"/>
+          <w:sz w:val="24"/>
+          <w:szCs w:val="24"/>
+        </w:rPr>
+        <w:t>，用于确定冲刺持续时间。</w:t>
+      </w:r>
+    </w:p>
+    <w:p>
+      <w:pPr>
+        <w:jc w:val="left"/>
+        <w:rPr>
+          <w:rFonts w:ascii="宋体" w:eastAsia="宋体" w:hAnsi="宋体"/>
+          <w:sz w:val="24"/>
+          <w:szCs w:val="24"/>
+        </w:rPr>
+      </w:pPr>
+      <w:r>
+        <w:rPr>
+          <w:rFonts w:ascii="宋体" w:eastAsia="宋体" w:hAnsi="宋体" w:hint="eastAsia"/>
+          <w:sz w:val="24"/>
+          <w:szCs w:val="24"/>
+        </w:rPr>
+        <w:t>方法：</w:t>
+      </w:r>
+    </w:p>
+    <w:p>
+      <w:pPr>
+        <w:jc w:val="left"/>
+        <w:rPr>
+          <w:rFonts w:ascii="宋体" w:eastAsia="宋体" w:hAnsi="宋体"/>
+          <w:sz w:val="24"/>
+          <w:szCs w:val="24"/>
+        </w:rPr>
+      </w:pPr>
+      <w:r>
+        <w:rPr>
+          <w:rFonts w:ascii="宋体" w:eastAsia="宋体" w:hAnsi="宋体" w:hint="eastAsia"/>
+          <w:sz w:val="24"/>
+          <w:szCs w:val="24"/>
+        </w:rPr>
+        <w:t>均继承自父类</w:t>
+      </w:r>
+      <w:r>
+        <w:rPr>
+          <w:rFonts w:ascii="宋体" w:eastAsia="宋体" w:hAnsi="宋体" w:hint="eastAsia"/>
+          <w:sz w:val="24"/>
+          <w:szCs w:val="24"/>
+        </w:rPr>
+        <w:t>，几乎所有部分都与</w:t>
+      </w:r>
+      <w:proofErr w:type="spellStart"/>
+      <w:r>
+        <w:rPr>
+          <w:rFonts w:ascii="宋体" w:eastAsia="宋体" w:hAnsi="宋体" w:hint="eastAsia"/>
+          <w:sz w:val="24"/>
+          <w:szCs w:val="24"/>
+        </w:rPr>
+        <w:t>PlayerRollState</w:t>
+      </w:r>
+      <w:proofErr w:type="spellEnd"/>
+      <w:r>
+        <w:rPr>
+          <w:rFonts w:ascii="宋体" w:eastAsia="宋体" w:hAnsi="宋体" w:hint="eastAsia"/>
+          <w:sz w:val="24"/>
+          <w:szCs w:val="24"/>
+        </w:rPr>
+        <w:t>一样。</w:t>
+      </w:r>
+    </w:p>
+    <w:p>
+      <w:pPr>
+        <w:jc w:val="left"/>
+        <w:rPr>
+          <w:rFonts w:ascii="宋体" w:eastAsia="宋体" w:hAnsi="宋体"/>
+          <w:sz w:val="24"/>
+          <w:szCs w:val="24"/>
+        </w:rPr>
+      </w:pPr>
+      <w:r>
+        <w:rPr>
+          <w:noProof/>
+        </w:rPr>
+        <w:drawing>
+          <wp:inline distT="0" distB="0" distL="0" distR="0" wp14:anchorId="08813B4E" wp14:editId="0597400B">
+            <wp:extent cx="5274310" cy="2966720"/>
+            <wp:effectExtent l="0" t="0" r="2540" b="5080"/>
+            <wp:docPr id="1408254293" name="图片 1"/>
+            <wp:cNvGraphicFramePr>
+              <a:graphicFrameLocks xmlns:a="http://schemas.openxmlformats.org/drawingml/2006/main" noChangeAspect="1"/>
+            </wp:cNvGraphicFramePr>
+            <a:graphic xmlns:a="http://schemas.openxmlformats.org/drawingml/2006/main">
+              <a:graphicData uri="http://schemas.openxmlformats.org/drawingml/2006/picture">
+                <pic:pic xmlns:pic="http://schemas.openxmlformats.org/drawingml/2006/picture">
+                  <pic:nvPicPr>
+                    <pic:cNvPr id="1408254293" name=""/>
+                    <pic:cNvPicPr/>
+                  </pic:nvPicPr>
+                  <pic:blipFill>
+                    <a:blip r:embed="rId31"/>
+                    <a:stretch>
+                      <a:fillRect/>
+                    </a:stretch>
+                  </pic:blipFill>
+                  <pic:spPr>
+                    <a:xfrm>
+                      <a:off x="0" y="0"/>
+                      <a:ext cx="5274310" cy="2966720"/>
+                    </a:xfrm>
+                    <a:prstGeom prst="rect">
+                      <a:avLst/>
+                    </a:prstGeom>
+                  </pic:spPr>
+                </pic:pic>
+              </a:graphicData>
+            </a:graphic>
+          </wp:inline>
+        </w:drawing>
+      </w:r>
+    </w:p>
+    <w:p>
+      <w:pPr>
+        <w:jc w:val="left"/>
+        <w:rPr>
+          <w:rFonts w:ascii="宋体" w:eastAsia="宋体" w:hAnsi="宋体"/>
+          <w:sz w:val="24"/>
+          <w:szCs w:val="24"/>
+        </w:rPr>
+      </w:pPr>
+    </w:p>
+    <w:p>
+      <w:pPr>
+        <w:jc w:val="left"/>
+        <w:rPr>
+          <w:rFonts w:ascii="宋体" w:eastAsia="宋体" w:hAnsi="宋体"/>
+          <w:sz w:val="24"/>
+          <w:szCs w:val="24"/>
+        </w:rPr>
+      </w:pPr>
+      <w:r>
+        <w:rPr>
+          <w:rFonts w:ascii="宋体" w:eastAsia="宋体" w:hAnsi="宋体" w:hint="eastAsia"/>
+          <w:sz w:val="24"/>
+          <w:szCs w:val="24"/>
+        </w:rPr>
+        <w:t>修改脚本：</w:t>
+      </w:r>
+    </w:p>
+    <w:p>
+      <w:pPr>
+        <w:jc w:val="left"/>
+        <w:rPr>
+          <w:rFonts w:ascii="宋体" w:eastAsia="宋体" w:hAnsi="宋体"/>
+          <w:sz w:val="24"/>
+          <w:szCs w:val="24"/>
+        </w:rPr>
+      </w:pPr>
+      <w:r>
+        <w:rPr>
+          <w:rFonts w:ascii="宋体" w:eastAsia="宋体" w:hAnsi="宋体" w:hint="eastAsia"/>
+          <w:sz w:val="24"/>
+          <w:szCs w:val="24"/>
+        </w:rPr>
+        <w:t>Player类</w:t>
+      </w:r>
+    </w:p>
+    <w:p>
+      <w:pPr>
+        <w:jc w:val="left"/>
+        <w:rPr>
+          <w:rFonts w:ascii="宋体" w:eastAsia="宋体" w:hAnsi="宋体"/>
+          <w:sz w:val="24"/>
+          <w:szCs w:val="24"/>
+        </w:rPr>
+      </w:pPr>
+      <w:r>
+        <w:rPr>
+          <w:rFonts w:ascii="宋体" w:eastAsia="宋体" w:hAnsi="宋体" w:hint="eastAsia"/>
+          <w:sz w:val="24"/>
+          <w:szCs w:val="24"/>
+        </w:rPr>
+        <w:t>主要新增了冲刺速度修正参数</w:t>
+      </w:r>
+    </w:p>
+    <w:p>
+      <w:pPr>
+        <w:jc w:val="left"/>
+        <w:rPr>
+          <w:rFonts w:ascii="宋体" w:eastAsia="宋体" w:hAnsi="宋体" w:hint="eastAsia"/>
+          <w:sz w:val="24"/>
+          <w:szCs w:val="24"/>
+        </w:rPr>
+      </w:pPr>
+      <w:r>
+        <w:rPr>
+          <w:noProof/>
+        </w:rPr>
+        <w:drawing>
+          <wp:inline distT="0" distB="0" distL="0" distR="0" wp14:anchorId="0410836D" wp14:editId="088E9045">
+            <wp:extent cx="3390900" cy="723900"/>
+            <wp:effectExtent l="0" t="0" r="0" b="0"/>
+            <wp:docPr id="625754220" name="图片 1"/>
+            <wp:cNvGraphicFramePr>
+              <a:graphicFrameLocks xmlns:a="http://schemas.openxmlformats.org/drawingml/2006/main" noChangeAspect="1"/>
+            </wp:cNvGraphicFramePr>
+            <a:graphic xmlns:a="http://schemas.openxmlformats.org/drawingml/2006/main">
+              <a:graphicData uri="http://schemas.openxmlformats.org/drawingml/2006/picture">
+                <pic:pic xmlns:pic="http://schemas.openxmlformats.org/drawingml/2006/picture">
+                  <pic:nvPicPr>
+                    <pic:cNvPr id="625754220" name=""/>
+                    <pic:cNvPicPr/>
+                  </pic:nvPicPr>
+                  <pic:blipFill>
+                    <a:blip r:embed="rId32"/>
+                    <a:stretch>
+                      <a:fillRect/>
+                    </a:stretch>
+                  </pic:blipFill>
+                  <pic:spPr>
+                    <a:xfrm>
+                      <a:off x="0" y="0"/>
+                      <a:ext cx="3390900" cy="723900"/>
+                    </a:xfrm>
+                    <a:prstGeom prst="rect">
+                      <a:avLst/>
+                    </a:prstGeom>
+                  </pic:spPr>
+                </pic:pic>
+              </a:graphicData>
+            </a:graphic>
+          </wp:inline>
+        </w:drawing>
+      </w:r>
+    </w:p>
+    <w:p>
+      <w:pPr>
+        <w:jc w:val="left"/>
+        <w:rPr>
+          <w:rFonts w:ascii="宋体" w:eastAsia="宋体" w:hAnsi="宋体"/>
+          <w:sz w:val="24"/>
+          <w:szCs w:val="24"/>
+        </w:rPr>
+      </w:pPr>
+    </w:p>
+    <w:p>
+      <w:pPr>
+        <w:jc w:val="left"/>
+        <w:rPr>
+          <w:rFonts w:ascii="宋体" w:eastAsia="宋体" w:hAnsi="宋体"/>
+          <w:sz w:val="24"/>
+          <w:szCs w:val="24"/>
+        </w:rPr>
+      </w:pPr>
+      <w:proofErr w:type="spellStart"/>
+      <w:r>
+        <w:rPr>
+          <w:rFonts w:ascii="宋体" w:eastAsia="宋体" w:hAnsi="宋体" w:hint="eastAsia"/>
+          <w:sz w:val="24"/>
+          <w:szCs w:val="24"/>
+        </w:rPr>
+        <w:t>PlayerRollState</w:t>
+      </w:r>
+      <w:proofErr w:type="spellEnd"/>
+      <w:r>
+        <w:rPr>
+          <w:rFonts w:ascii="宋体" w:eastAsia="宋体" w:hAnsi="宋体" w:hint="eastAsia"/>
+          <w:sz w:val="24"/>
+          <w:szCs w:val="24"/>
+        </w:rPr>
+        <w:t>类</w:t>
+      </w:r>
+    </w:p>
+    <w:p>
+      <w:pPr>
+        <w:jc w:val="left"/>
+        <w:rPr>
+          <w:rFonts w:ascii="宋体" w:eastAsia="宋体" w:hAnsi="宋体"/>
+          <w:sz w:val="24"/>
+          <w:szCs w:val="24"/>
+        </w:rPr>
+      </w:pPr>
+      <w:r>
+        <w:rPr>
+          <w:rFonts w:ascii="宋体" w:eastAsia="宋体" w:hAnsi="宋体" w:hint="eastAsia"/>
+          <w:sz w:val="24"/>
+          <w:szCs w:val="24"/>
+        </w:rPr>
+        <w:t>主要修改了计时器，将</w:t>
+      </w:r>
+      <w:proofErr w:type="spellStart"/>
+      <w:r>
+        <w:rPr>
+          <w:rFonts w:ascii="宋体" w:eastAsia="宋体" w:hAnsi="宋体" w:hint="eastAsia"/>
+          <w:sz w:val="24"/>
+          <w:szCs w:val="24"/>
+        </w:rPr>
+        <w:t>RollDuration</w:t>
+      </w:r>
+      <w:proofErr w:type="spellEnd"/>
+      <w:r>
+        <w:rPr>
+          <w:rFonts w:ascii="宋体" w:eastAsia="宋体" w:hAnsi="宋体" w:hint="eastAsia"/>
+          <w:sz w:val="24"/>
+          <w:szCs w:val="24"/>
+        </w:rPr>
+        <w:t>改为</w:t>
+      </w:r>
+      <w:proofErr w:type="spellStart"/>
+      <w:r>
+        <w:rPr>
+          <w:rFonts w:ascii="宋体" w:eastAsia="宋体" w:hAnsi="宋体" w:hint="eastAsia"/>
+          <w:sz w:val="24"/>
+          <w:szCs w:val="24"/>
+        </w:rPr>
+        <w:t>rollDuration</w:t>
+      </w:r>
+      <w:proofErr w:type="spellEnd"/>
+      <w:r>
+        <w:rPr>
+          <w:rFonts w:ascii="宋体" w:eastAsia="宋体" w:hAnsi="宋体" w:hint="eastAsia"/>
+          <w:sz w:val="24"/>
+          <w:szCs w:val="24"/>
+        </w:rPr>
+        <w:t>，我希望用驼峰命名法保证规范性。</w:t>
+      </w:r>
+    </w:p>
+    <w:p>
+      <w:pPr>
+        <w:jc w:val="left"/>
+        <w:rPr>
+          <w:rFonts w:ascii="宋体" w:eastAsia="宋体" w:hAnsi="宋体"/>
+          <w:sz w:val="24"/>
+          <w:szCs w:val="24"/>
+        </w:rPr>
+      </w:pPr>
+      <w:r>
+        <w:rPr>
+          <w:noProof/>
+        </w:rPr>
+        <w:lastRenderedPageBreak/>
+        <w:drawing>
+          <wp:inline distT="0" distB="0" distL="0" distR="0" wp14:anchorId="5D40E335" wp14:editId="1D594DA2">
+            <wp:extent cx="4543425" cy="466725"/>
+            <wp:effectExtent l="0" t="0" r="9525" b="9525"/>
+            <wp:docPr id="1196877849" name="图片 1"/>
+            <wp:cNvGraphicFramePr>
+              <a:graphicFrameLocks xmlns:a="http://schemas.openxmlformats.org/drawingml/2006/main" noChangeAspect="1"/>
+            </wp:cNvGraphicFramePr>
+            <a:graphic xmlns:a="http://schemas.openxmlformats.org/drawingml/2006/main">
+              <a:graphicData uri="http://schemas.openxmlformats.org/drawingml/2006/picture">
+                <pic:pic xmlns:pic="http://schemas.openxmlformats.org/drawingml/2006/picture">
+                  <pic:nvPicPr>
+                    <pic:cNvPr id="1196877849" name=""/>
+                    <pic:cNvPicPr/>
+                  </pic:nvPicPr>
+                  <pic:blipFill>
+                    <a:blip r:embed="rId33"/>
+                    <a:stretch>
+                      <a:fillRect/>
+                    </a:stretch>
+                  </pic:blipFill>
+                  <pic:spPr>
+                    <a:xfrm>
+                      <a:off x="0" y="0"/>
+                      <a:ext cx="4543425" cy="466725"/>
+                    </a:xfrm>
+                    <a:prstGeom prst="rect">
+                      <a:avLst/>
+                    </a:prstGeom>
+                  </pic:spPr>
+                </pic:pic>
+              </a:graphicData>
+            </a:graphic>
+          </wp:inline>
+        </w:drawing>
+      </w:r>
+    </w:p>
+    <w:p>
+      <w:pPr>
+        <w:jc w:val="left"/>
+        <w:rPr>
+          <w:rFonts w:ascii="宋体" w:eastAsia="宋体" w:hAnsi="宋体"/>
+          <w:sz w:val="24"/>
+          <w:szCs w:val="24"/>
+        </w:rPr>
+      </w:pPr>
+    </w:p>
+    <w:p>
+      <w:pPr>
+        <w:jc w:val="left"/>
+        <w:rPr>
+          <w:rFonts w:ascii="宋体" w:eastAsia="宋体" w:hAnsi="宋体"/>
+          <w:sz w:val="24"/>
+          <w:szCs w:val="24"/>
+        </w:rPr>
+      </w:pPr>
+      <w:r>
+        <w:rPr>
+          <w:rFonts w:ascii="宋体" w:eastAsia="宋体" w:hAnsi="宋体" w:hint="eastAsia"/>
           <w:sz w:val="24"/>
           <w:szCs w:val="24"/>
         </w:rPr>
@@ -6354,7 +6750,7 @@
           <w:sz w:val="24"/>
           <w:szCs w:val="24"/>
         </w:rPr>
-        <w:t>上班好累，我想回家，通勤三小时太痛苦了，租房子又没钱，真是烂完了。</w:t>
+        <w:t>今天的工作不多，明天有一天假期，可以多做一些事情。我希望明天把攻击做了。还有一个位移是滑铲，我希望把那作为能力，目前设想是这样的：如果滑铲成功躲开了敌人的攻击，角色的下一次攻击会击晕敌人——不过这个部分可能需要先做敌人的逻辑了。</w:t>
       </w:r>
     </w:p>
     <w:p>
@@ -6366,61 +6762,49 @@
           <w:szCs w:val="24"/>
         </w:rPr>
       </w:pPr>
-      <w:r>
-        <w:rPr>
-          <w:rFonts w:ascii="宋体" w:eastAsia="宋体" w:hAnsi="宋体" w:hint="eastAsia"/>
-          <w:sz w:val="24"/>
-          <w:szCs w:val="24"/>
-        </w:rPr>
-        <w:t>今天基本上完成了昨天的遗留问题，我太tm棒了，真的。</w:t>
-      </w:r>
     </w:p>
     <w:p>
       <w:pPr>
         <w:jc w:val="left"/>
         <w:rPr>
           <w:rFonts w:ascii="宋体" w:eastAsia="宋体" w:hAnsi="宋体"/>
-          <w:b/>
-          <w:bCs/>
-          <w:sz w:val="24"/>
-          <w:szCs w:val="24"/>
-        </w:rPr>
-      </w:pPr>
-      <w:r>
-        <w:rPr>
-          <w:rFonts w:ascii="宋体" w:eastAsia="宋体" w:hAnsi="宋体" w:hint="eastAsia"/>
-          <w:b/>
-          <w:bCs/>
-          <w:sz w:val="24"/>
-          <w:szCs w:val="24"/>
-        </w:rPr>
-        <w:t>想说的话？</w:t>
-      </w:r>
-    </w:p>
-    <w:p>
-      <w:pPr>
-        <w:jc w:val="left"/>
-        <w:rPr>
-          <w:rFonts w:ascii="宋体" w:eastAsia="宋体" w:hAnsi="宋体" w:hint="eastAsia"/>
-          <w:sz w:val="24"/>
-          <w:szCs w:val="24"/>
-        </w:rPr>
-      </w:pPr>
-      <w:r>
-        <w:rPr>
-          <w:rFonts w:ascii="宋体" w:eastAsia="宋体" w:hAnsi="宋体" w:hint="eastAsia"/>
-          <w:sz w:val="24"/>
-          <w:szCs w:val="24"/>
-        </w:rPr>
-        <w:t>我想成为一个英雄主义者，兼存在主义者，兼理想主义者</w:t>
-      </w:r>
-      <w:r>
-        <w:rPr>
-          <w:rFonts w:ascii="宋体" w:eastAsia="宋体" w:hAnsi="宋体" w:hint="eastAsia"/>
-          <w:sz w:val="24"/>
-          <w:szCs w:val="24"/>
-        </w:rPr>
-        <w:t>。</w:t>
+          <w:sz w:val="24"/>
+          <w:szCs w:val="24"/>
+        </w:rPr>
+      </w:pPr>
+      <w:r>
+        <w:rPr>
+          <w:rFonts w:ascii="宋体" w:eastAsia="宋体" w:hAnsi="宋体" w:hint="eastAsia"/>
+          <w:sz w:val="24"/>
+          <w:szCs w:val="24"/>
+        </w:rPr>
+        <w:t>你，可还有话要说？</w:t>
+      </w:r>
+    </w:p>
+    <w:p>
+      <w:pPr>
+        <w:jc w:val="left"/>
+        <w:rPr>
+          <w:rFonts w:ascii="宋体" w:eastAsia="宋体" w:hAnsi="宋体" w:hint="eastAsia"/>
+          <w:sz w:val="24"/>
+          <w:szCs w:val="24"/>
+        </w:rPr>
+      </w:pPr>
+      <w:r>
+        <w:rPr>
+          <w:rFonts w:ascii="宋体" w:eastAsia="宋体" w:hAnsi="宋体" w:hint="eastAsia"/>
+          <w:sz w:val="24"/>
+          <w:szCs w:val="24"/>
+        </w:rPr>
+        <w:t>今天有个人加了我的QQ，称呼我为老师，向我请教策划问题——我能怎么办呢，只好尽我所能地回答他问题。我时常反思自己没有能力成为谁的老师，我厌恶我身上枷锁，因此我为了成为独立游戏人几乎抛弃了一切，社交、游乐，甚至爱情之类的。我可以放弃这些，因为我不再需要了，可我不能干涉他人的人生。我应该告诉他他的梦想遥不可及——非对口专业，UE引擎，没有经验，却渴望着自己的3A梦。告诉他他会成功，这是</w:t>
+      </w:r>
+      <w:r>
+        <w:rPr>
+          <w:rFonts w:ascii="宋体" w:eastAsia="宋体" w:hAnsi="宋体" w:hint="eastAsia"/>
+          <w:sz w:val="24"/>
+          <w:szCs w:val="24"/>
+        </w:rPr>
+        <w:t>一种不负责任……我也时常觉得痛苦。某种东西夺走了我的梦想，我不想让它再夺走别人的梦想，倘若你在看我的日志，请原谅我的欺骗，我不想看到谁受伤了——哪怕是现在也好。</w:t>
       </w:r>
     </w:p>
     <w:sectPr>

</xml_diff>